<commit_message>
Wrote Doc and fixed typo
</commit_message>
<xml_diff>
--- a/Arbeitsjournal.docx
+++ b/Arbeitsjournal.docx
@@ -2,6 +2,832 @@
 <file path=word/document.xml><?xml version="1.0" encoding="utf-8"?>
 <w:document xmlns:wpc="http://schemas.microsoft.com/office/word/2010/wordprocessingCanvas" xmlns:cx="http://schemas.microsoft.com/office/drawing/2014/chartex" xmlns:cx1="http://schemas.microsoft.com/office/drawing/2015/9/8/chartex" xmlns:cx2="http://schemas.microsoft.com/office/drawing/2015/10/21/chartex" xmlns:cx3="http://schemas.microsoft.com/office/drawing/2016/5/9/chartex" xmlns:cx4="http://schemas.microsoft.com/office/drawing/2016/5/10/chartex" xmlns:cx5="http://schemas.microsoft.com/office/drawing/2016/5/11/chartex" xmlns:cx6="http://schemas.microsoft.com/office/drawing/2016/5/12/chartex" xmlns:cx7="http://schemas.microsoft.com/office/drawing/2016/5/13/chartex" xmlns:cx8="http://schemas.microsoft.com/office/drawing/2016/5/14/chartex" xmlns:mc="http://schemas.openxmlformats.org/markup-compatibility/2006" xmlns:aink="http://schemas.microsoft.com/office/drawing/2016/ink" xmlns:am3d="http://schemas.microsoft.com/office/drawing/2017/model3d" xmlns:o="urn:schemas-microsoft-com:office:office" xmlns:r="http://schemas.openxmlformats.org/officeDocument/2006/relationships" xmlns:m="http://schemas.openxmlformats.org/officeDocument/2006/math" xmlns:v="urn:schemas-microsoft-com:vml" xmlns:wp14="http://schemas.microsoft.com/office/word/2010/wordprocessingDrawing" xmlns:wp="http://schemas.openxmlformats.org/drawingml/2006/wordprocessingDrawing" xmlns:w10="urn:schemas-microsoft-com:office:word" xmlns:w="http://schemas.openxmlformats.org/wordprocessingml/2006/main" xmlns:w14="http://schemas.microsoft.com/office/word/2010/wordml" xmlns:w15="http://schemas.microsoft.com/office/word/2012/wordml" xmlns:w16cex="http://schemas.microsoft.com/office/word/2018/wordml/cex" xmlns:w16cid="http://schemas.microsoft.com/office/word/2016/wordml/cid" xmlns:w16="http://schemas.microsoft.com/office/word/2018/wordml" xmlns:w16se="http://schemas.microsoft.com/office/word/2015/wordml/symex" xmlns:wpg="http://schemas.microsoft.com/office/word/2010/wordprocessingGroup" xmlns:wpi="http://schemas.microsoft.com/office/word/2010/wordprocessingInk" xmlns:wne="http://schemas.microsoft.com/office/word/2006/wordml" xmlns:wps="http://schemas.microsoft.com/office/word/2010/wordprocessingShape" mc:Ignorable="w14 w15 w16se w16cid w16 w16cex wp14">
   <w:body>
+    <w:p>
+      <w:pPr>
+        <w:jc w:val="center"/>
+        <w:rPr>
+          <w:b/>
+          <w:bCs/>
+          <w:color w:val="C45911" w:themeColor="accent2" w:themeShade="BF"/>
+          <w:sz w:val="44"/>
+          <w:szCs w:val="44"/>
+          <w:lang w:val="en-US"/>
+        </w:rPr>
+      </w:pPr>
+      <w:r>
+        <w:rPr>
+          <w:b/>
+          <w:bCs/>
+          <w:color w:val="C45911" w:themeColor="accent2" w:themeShade="BF"/>
+          <w:sz w:val="44"/>
+          <w:szCs w:val="44"/>
+          <w:lang w:val="en-US"/>
+        </w:rPr>
+        <w:t>Rock-</w:t>
+      </w:r>
+      <w:r>
+        <w:rPr>
+          <w:b/>
+          <w:bCs/>
+          <w:color w:val="C45911" w:themeColor="accent2" w:themeShade="BF"/>
+          <w:sz w:val="44"/>
+          <w:szCs w:val="44"/>
+          <w:lang w:val="en-US"/>
+        </w:rPr>
+        <w:t>Paper</w:t>
+      </w:r>
+      <w:r>
+        <w:rPr>
+          <w:b/>
+          <w:bCs/>
+          <w:color w:val="C45911" w:themeColor="accent2" w:themeShade="BF"/>
+          <w:sz w:val="44"/>
+          <w:szCs w:val="44"/>
+          <w:lang w:val="en-US"/>
+        </w:rPr>
+        <w:t>-Scissors-Game</w:t>
+      </w:r>
+    </w:p>
+    <w:p>
+      <w:pPr>
+        <w:jc w:val="center"/>
+        <w:rPr>
+          <w:b/>
+          <w:bCs/>
+          <w:color w:val="808080" w:themeColor="background1" w:themeShade="80"/>
+          <w:sz w:val="36"/>
+          <w:szCs w:val="36"/>
+          <w:lang w:val="en-US"/>
+        </w:rPr>
+      </w:pPr>
+      <w:r>
+        <w:rPr>
+          <w:b/>
+          <w:bCs/>
+          <w:color w:val="808080" w:themeColor="background1" w:themeShade="80"/>
+          <w:sz w:val="36"/>
+          <w:szCs w:val="36"/>
+          <w:lang w:val="en-US"/>
+        </w:rPr>
+        <w:t>Web-App</w:t>
+      </w:r>
+    </w:p>
+    <w:p>
+      <w:pPr>
+        <w:jc w:val="center"/>
+        <w:rPr>
+          <w:b/>
+          <w:bCs/>
+          <w:color w:val="808080" w:themeColor="background1" w:themeShade="80"/>
+          <w:sz w:val="36"/>
+          <w:szCs w:val="36"/>
+          <w:lang w:val="en-US"/>
+        </w:rPr>
+      </w:pPr>
+    </w:p>
+    <w:p>
+      <w:pPr>
+        <w:pStyle w:val="Listenabsatz"/>
+        <w:numPr>
+          <w:ilvl w:val="0"/>
+          <w:numId w:val="1"/>
+        </w:numPr>
+        <w:rPr>
+          <w:b/>
+          <w:bCs/>
+          <w:color w:val="808080" w:themeColor="background1" w:themeShade="80"/>
+          <w:sz w:val="36"/>
+          <w:szCs w:val="36"/>
+          <w:lang w:val="en-US"/>
+        </w:rPr>
+      </w:pPr>
+      <w:proofErr w:type="spellStart"/>
+      <w:r>
+        <w:rPr>
+          <w:b/>
+          <w:bCs/>
+          <w:color w:val="808080" w:themeColor="background1" w:themeShade="80"/>
+          <w:sz w:val="36"/>
+          <w:szCs w:val="36"/>
+          <w:lang w:val="en-US"/>
+        </w:rPr>
+        <w:t>Einführung</w:t>
+      </w:r>
+      <w:proofErr w:type="spellEnd"/>
+    </w:p>
+    <w:p>
+      <w:pPr>
+        <w:rPr>
+          <w:color w:val="000000" w:themeColor="text1"/>
+          <w:sz w:val="26"/>
+          <w:szCs w:val="26"/>
+        </w:rPr>
+      </w:pPr>
+      <w:r>
+        <w:rPr>
+          <w:color w:val="000000" w:themeColor="text1"/>
+          <w:sz w:val="26"/>
+          <w:szCs w:val="26"/>
+        </w:rPr>
+        <w:t xml:space="preserve">Ich habe im Rahmen vom Modul 150 ein Project meiner Wahl gestallten können. </w:t>
+      </w:r>
+      <w:r>
+        <w:rPr>
+          <w:color w:val="000000" w:themeColor="text1"/>
+          <w:sz w:val="26"/>
+          <w:szCs w:val="26"/>
+        </w:rPr>
+        <w:br/>
+        <w:t xml:space="preserve">Ich habe eine Web-App entwickelt, mit Hilfe welcher mein Online das klassische </w:t>
+      </w:r>
+      <w:r>
+        <w:rPr>
+          <w:color w:val="000000" w:themeColor="text1"/>
+          <w:sz w:val="26"/>
+          <w:szCs w:val="26"/>
+        </w:rPr>
+        <w:t>«</w:t>
+      </w:r>
+      <w:r>
+        <w:rPr>
+          <w:color w:val="000000" w:themeColor="text1"/>
+          <w:sz w:val="26"/>
+          <w:szCs w:val="26"/>
+        </w:rPr>
+        <w:t>Schere, Stein, Papier</w:t>
+      </w:r>
+      <w:r>
+        <w:rPr>
+          <w:color w:val="000000" w:themeColor="text1"/>
+          <w:sz w:val="26"/>
+          <w:szCs w:val="26"/>
+        </w:rPr>
+        <w:t>»</w:t>
+      </w:r>
+      <w:r>
+        <w:rPr>
+          <w:color w:val="000000" w:themeColor="text1"/>
+          <w:sz w:val="26"/>
+          <w:szCs w:val="26"/>
+        </w:rPr>
+        <w:t xml:space="preserve">-Spiel online gegen andere Spieler oder gegen einen </w:t>
+      </w:r>
+      <w:r>
+        <w:rPr>
+          <w:b/>
+          <w:bCs/>
+          <w:color w:val="000000" w:themeColor="text1"/>
+          <w:sz w:val="26"/>
+          <w:szCs w:val="26"/>
+          <w:highlight w:val="yellow"/>
+        </w:rPr>
+        <w:t>BOT</w:t>
+      </w:r>
+      <w:r>
+        <w:rPr>
+          <w:color w:val="000000" w:themeColor="text1"/>
+          <w:sz w:val="26"/>
+          <w:szCs w:val="26"/>
+        </w:rPr>
+        <w:t xml:space="preserve"> spielen kann. </w:t>
+      </w:r>
+      <w:r>
+        <w:rPr>
+          <w:color w:val="000000" w:themeColor="text1"/>
+          <w:sz w:val="26"/>
+          <w:szCs w:val="26"/>
+        </w:rPr>
+        <w:br/>
+      </w:r>
+    </w:p>
+    <w:p>
+      <w:pPr>
+        <w:pStyle w:val="Listenabsatz"/>
+        <w:numPr>
+          <w:ilvl w:val="0"/>
+          <w:numId w:val="1"/>
+        </w:numPr>
+        <w:rPr>
+          <w:b/>
+          <w:bCs/>
+          <w:color w:val="808080" w:themeColor="background1" w:themeShade="80"/>
+          <w:sz w:val="36"/>
+          <w:szCs w:val="36"/>
+          <w:lang w:val="en-US"/>
+        </w:rPr>
+      </w:pPr>
+      <w:proofErr w:type="spellStart"/>
+      <w:r>
+        <w:rPr>
+          <w:b/>
+          <w:bCs/>
+          <w:color w:val="808080" w:themeColor="background1" w:themeShade="80"/>
+          <w:sz w:val="36"/>
+          <w:szCs w:val="36"/>
+          <w:lang w:val="en-US"/>
+        </w:rPr>
+        <w:t>Technologie-entscheid</w:t>
+      </w:r>
+      <w:proofErr w:type="spellEnd"/>
+    </w:p>
+    <w:p>
+      <w:pPr>
+        <w:rPr>
+          <w:color w:val="000000" w:themeColor="text1"/>
+          <w:sz w:val="26"/>
+          <w:szCs w:val="26"/>
+        </w:rPr>
+      </w:pPr>
+      <w:r>
+        <w:rPr>
+          <w:color w:val="000000" w:themeColor="text1"/>
+          <w:sz w:val="26"/>
+          <w:szCs w:val="26"/>
+        </w:rPr>
+        <w:t xml:space="preserve">Da ich mich bei der Arbeit mehrheitlich mit C# arbeite, wollte ich eine Abwechslung </w:t>
+      </w:r>
+      <w:r>
+        <w:rPr>
+          <w:color w:val="000000" w:themeColor="text1"/>
+          <w:sz w:val="26"/>
+          <w:szCs w:val="26"/>
+        </w:rPr>
+        <w:t xml:space="preserve">zum Arbeits-alltag </w:t>
+      </w:r>
+      <w:r>
+        <w:rPr>
+          <w:color w:val="000000" w:themeColor="text1"/>
+          <w:sz w:val="26"/>
+          <w:szCs w:val="26"/>
+        </w:rPr>
+        <w:t>und habe mich somit für eine Web-App entschieden.</w:t>
+      </w:r>
+      <w:r>
+        <w:rPr>
+          <w:color w:val="000000" w:themeColor="text1"/>
+          <w:sz w:val="26"/>
+          <w:szCs w:val="26"/>
+        </w:rPr>
+        <w:br/>
+        <w:t xml:space="preserve">Anfangs wollte ich meine App auf der Bootstrap-Basis gestalten, doch mein Mitschüler «David </w:t>
+      </w:r>
+      <w:proofErr w:type="spellStart"/>
+      <w:r>
+        <w:rPr>
+          <w:color w:val="000000" w:themeColor="text1"/>
+          <w:sz w:val="26"/>
+          <w:szCs w:val="26"/>
+        </w:rPr>
+        <w:t>Gataric</w:t>
+      </w:r>
+      <w:proofErr w:type="spellEnd"/>
+      <w:r>
+        <w:rPr>
+          <w:color w:val="000000" w:themeColor="text1"/>
+          <w:sz w:val="26"/>
+          <w:szCs w:val="26"/>
+        </w:rPr>
+        <w:t xml:space="preserve">»-welcher lange Erfahrung mit Web-Apps hat, da er das bereits bei </w:t>
+      </w:r>
+      <w:r>
+        <w:rPr>
+          <w:color w:val="000000" w:themeColor="text1"/>
+          <w:sz w:val="26"/>
+          <w:szCs w:val="26"/>
+        </w:rPr>
+        <w:t xml:space="preserve">der Arbeit überwiegend Web-Apps entwickelt, hat mir geraten, das Projekt mit Angular umzusetzen. </w:t>
+      </w:r>
+      <w:r>
+        <w:rPr>
+          <w:color w:val="000000" w:themeColor="text1"/>
+          <w:sz w:val="26"/>
+          <w:szCs w:val="26"/>
+        </w:rPr>
+        <w:br/>
+        <w:t>Ich habe ich mich dazu entschieden, den Ansatz «</w:t>
+      </w:r>
+      <w:r>
+        <w:rPr>
+          <w:b/>
+          <w:bCs/>
+          <w:color w:val="000000" w:themeColor="text1"/>
+          <w:sz w:val="26"/>
+          <w:szCs w:val="26"/>
+          <w:highlight w:val="yellow"/>
+        </w:rPr>
+        <w:t>Mobile-First</w:t>
+      </w:r>
+      <w:r>
+        <w:rPr>
+          <w:b/>
+          <w:bCs/>
+          <w:color w:val="000000" w:themeColor="text1"/>
+          <w:sz w:val="26"/>
+          <w:szCs w:val="26"/>
+        </w:rPr>
+        <w:t>»</w:t>
+      </w:r>
+      <w:r>
+        <w:rPr>
+          <w:color w:val="000000" w:themeColor="text1"/>
+          <w:sz w:val="26"/>
+          <w:szCs w:val="26"/>
+        </w:rPr>
+        <w:t xml:space="preserve"> zu verfolgen, weil ich mein Produkt vorwiegend für Handy-Benutzer gestalten will. In der Schule wurde uns im ÜK 335 beigebracht, dass es sich lohnt, Mobile-First zu entwickeln, da es einfacher sein wird, die Information </w:t>
+      </w:r>
+      <w:r>
+        <w:rPr>
+          <w:color w:val="000000" w:themeColor="text1"/>
+          <w:sz w:val="26"/>
+          <w:szCs w:val="26"/>
+        </w:rPr>
+        <w:t>auf einem grösseren Bildschirm</w:t>
+      </w:r>
+      <w:r>
+        <w:rPr>
+          <w:color w:val="000000" w:themeColor="text1"/>
+          <w:sz w:val="26"/>
+          <w:szCs w:val="26"/>
+        </w:rPr>
+        <w:t xml:space="preserve"> darzustellen, als sie übersichtlich auf einer </w:t>
+      </w:r>
+      <w:r>
+        <w:rPr>
+          <w:color w:val="000000" w:themeColor="text1"/>
+          <w:sz w:val="26"/>
+          <w:szCs w:val="26"/>
+        </w:rPr>
+        <w:t>kleineren Fläche darzustellen.</w:t>
+      </w:r>
+    </w:p>
+    <w:p>
+      <w:pPr>
+        <w:rPr>
+          <w:color w:val="000000" w:themeColor="text1"/>
+          <w:sz w:val="26"/>
+          <w:szCs w:val="26"/>
+        </w:rPr>
+      </w:pPr>
+    </w:p>
+    <w:p>
+      <w:pPr>
+        <w:pStyle w:val="Listenabsatz"/>
+        <w:numPr>
+          <w:ilvl w:val="0"/>
+          <w:numId w:val="1"/>
+        </w:numPr>
+        <w:rPr>
+          <w:b/>
+          <w:bCs/>
+          <w:color w:val="808080" w:themeColor="background1" w:themeShade="80"/>
+          <w:sz w:val="36"/>
+          <w:szCs w:val="36"/>
+          <w:lang w:val="en-US"/>
+        </w:rPr>
+      </w:pPr>
+      <w:r>
+        <w:rPr>
+          <w:b/>
+          <w:bCs/>
+          <w:color w:val="808080" w:themeColor="background1" w:themeShade="80"/>
+          <w:sz w:val="36"/>
+          <w:szCs w:val="36"/>
+          <w:lang w:val="en-US"/>
+        </w:rPr>
+        <w:t>Management-Tools</w:t>
+      </w:r>
+    </w:p>
+    <w:p>
+      <w:pPr>
+        <w:rPr>
+          <w:color w:val="000000" w:themeColor="text1"/>
+          <w:sz w:val="26"/>
+          <w:szCs w:val="26"/>
+        </w:rPr>
+      </w:pPr>
+      <w:r>
+        <w:rPr>
+          <w:color w:val="000000" w:themeColor="text1"/>
+          <w:sz w:val="26"/>
+          <w:szCs w:val="26"/>
+        </w:rPr>
+        <w:t>Für mein Project habe ich eine verschiedene Management-Tools verwendet. Diese sowie auch meine Entwicklungs-umgebung, beschreibe ich detaillierter in diesem Kapitel.</w:t>
+      </w:r>
+    </w:p>
+    <w:p>
+      <w:pPr>
+        <w:pStyle w:val="Listenabsatz"/>
+        <w:numPr>
+          <w:ilvl w:val="1"/>
+          <w:numId w:val="1"/>
+        </w:numPr>
+        <w:rPr>
+          <w:b/>
+          <w:bCs/>
+          <w:color w:val="808080" w:themeColor="background1" w:themeShade="80"/>
+          <w:sz w:val="36"/>
+          <w:szCs w:val="36"/>
+        </w:rPr>
+      </w:pPr>
+      <w:r>
+        <w:rPr>
+          <w:b/>
+          <w:bCs/>
+          <w:color w:val="808080" w:themeColor="background1" w:themeShade="80"/>
+          <w:sz w:val="36"/>
+          <w:szCs w:val="36"/>
+        </w:rPr>
+        <w:t>GitHub</w:t>
+      </w:r>
+    </w:p>
+    <w:p>
+      <w:pPr>
+        <w:rPr>
+          <w:b/>
+          <w:bCs/>
+          <w:color w:val="808080" w:themeColor="background1" w:themeShade="80"/>
+          <w:sz w:val="36"/>
+          <w:szCs w:val="36"/>
+        </w:rPr>
+      </w:pPr>
+      <w:r>
+        <w:rPr>
+          <w:color w:val="000000" w:themeColor="text1"/>
+          <w:sz w:val="26"/>
+          <w:szCs w:val="26"/>
+        </w:rPr>
+        <w:t xml:space="preserve">Den Source-Code pflege ich mit Hilfe von </w:t>
+      </w:r>
+      <w:proofErr w:type="spellStart"/>
+      <w:r>
+        <w:rPr>
+          <w:color w:val="000000" w:themeColor="text1"/>
+          <w:sz w:val="26"/>
+          <w:szCs w:val="26"/>
+        </w:rPr>
+        <w:t>Git</w:t>
+      </w:r>
+      <w:proofErr w:type="spellEnd"/>
+      <w:r>
+        <w:rPr>
+          <w:color w:val="000000" w:themeColor="text1"/>
+          <w:sz w:val="26"/>
+          <w:szCs w:val="26"/>
+        </w:rPr>
+        <w:t xml:space="preserve">-hub. </w:t>
+      </w:r>
+      <w:proofErr w:type="spellStart"/>
+      <w:r>
+        <w:rPr>
+          <w:color w:val="000000" w:themeColor="text1"/>
+          <w:sz w:val="26"/>
+          <w:szCs w:val="26"/>
+          <w:highlight w:val="yellow"/>
+        </w:rPr>
+        <w:t>Git</w:t>
+      </w:r>
+      <w:proofErr w:type="spellEnd"/>
+      <w:r>
+        <w:rPr>
+          <w:color w:val="000000" w:themeColor="text1"/>
+          <w:sz w:val="26"/>
+          <w:szCs w:val="26"/>
+          <w:highlight w:val="yellow"/>
+        </w:rPr>
+        <w:t>-hub</w:t>
+      </w:r>
+      <w:r>
+        <w:rPr>
+          <w:color w:val="000000" w:themeColor="text1"/>
+          <w:sz w:val="26"/>
+          <w:szCs w:val="26"/>
+        </w:rPr>
+        <w:t xml:space="preserve"> ist eine Entwicklungs-Code Management Tool</w:t>
+      </w:r>
+    </w:p>
+    <w:p>
+      <w:pPr>
+        <w:pStyle w:val="Listenabsatz"/>
+        <w:numPr>
+          <w:ilvl w:val="1"/>
+          <w:numId w:val="1"/>
+        </w:numPr>
+        <w:rPr>
+          <w:b/>
+          <w:bCs/>
+          <w:color w:val="808080" w:themeColor="background1" w:themeShade="80"/>
+          <w:sz w:val="36"/>
+          <w:szCs w:val="36"/>
+        </w:rPr>
+      </w:pPr>
+      <w:proofErr w:type="spellStart"/>
+      <w:r>
+        <w:rPr>
+          <w:b/>
+          <w:bCs/>
+          <w:color w:val="808080" w:themeColor="background1" w:themeShade="80"/>
+          <w:sz w:val="36"/>
+          <w:szCs w:val="36"/>
+        </w:rPr>
+        <w:t>Trello</w:t>
+      </w:r>
+      <w:proofErr w:type="spellEnd"/>
+    </w:p>
+    <w:p>
+      <w:pPr>
+        <w:rPr>
+          <w:color w:val="000000" w:themeColor="text1"/>
+          <w:sz w:val="26"/>
+          <w:szCs w:val="26"/>
+        </w:rPr>
+      </w:pPr>
+      <w:r>
+        <w:rPr>
+          <w:color w:val="000000" w:themeColor="text1"/>
+          <w:sz w:val="26"/>
+          <w:szCs w:val="26"/>
+        </w:rPr>
+        <w:t xml:space="preserve">Im </w:t>
+      </w:r>
+      <w:proofErr w:type="spellStart"/>
+      <w:r>
+        <w:rPr>
+          <w:color w:val="000000" w:themeColor="text1"/>
+          <w:sz w:val="26"/>
+          <w:szCs w:val="26"/>
+        </w:rPr>
+        <w:t>Git</w:t>
+      </w:r>
+      <w:proofErr w:type="spellEnd"/>
+      <w:r>
+        <w:rPr>
+          <w:color w:val="000000" w:themeColor="text1"/>
+          <w:sz w:val="26"/>
+          <w:szCs w:val="26"/>
+        </w:rPr>
+        <w:t xml:space="preserve"> hub </w:t>
+      </w:r>
+      <w:proofErr w:type="spellStart"/>
+      <w:r>
+        <w:rPr>
+          <w:color w:val="000000" w:themeColor="text1"/>
+          <w:sz w:val="26"/>
+          <w:szCs w:val="26"/>
+        </w:rPr>
+        <w:t>Reporsitory</w:t>
+      </w:r>
+      <w:proofErr w:type="spellEnd"/>
+      <w:r>
+        <w:rPr>
+          <w:color w:val="000000" w:themeColor="text1"/>
+          <w:sz w:val="26"/>
+          <w:szCs w:val="26"/>
+        </w:rPr>
+        <w:t xml:space="preserve">, verlinke ich ebenfalls auf mein </w:t>
+      </w:r>
+      <w:proofErr w:type="spellStart"/>
+      <w:r>
+        <w:rPr>
+          <w:b/>
+          <w:bCs/>
+          <w:color w:val="000000" w:themeColor="text1"/>
+          <w:sz w:val="26"/>
+          <w:szCs w:val="26"/>
+          <w:highlight w:val="yellow"/>
+        </w:rPr>
+        <w:t>ProductBacklog</w:t>
+      </w:r>
+      <w:proofErr w:type="spellEnd"/>
+      <w:r>
+        <w:rPr>
+          <w:b/>
+          <w:bCs/>
+          <w:color w:val="000000" w:themeColor="text1"/>
+          <w:sz w:val="26"/>
+          <w:szCs w:val="26"/>
+        </w:rPr>
+        <w:t xml:space="preserve"> </w:t>
+      </w:r>
+      <w:proofErr w:type="spellStart"/>
+      <w:r>
+        <w:rPr>
+          <w:color w:val="000000" w:themeColor="text1"/>
+          <w:sz w:val="26"/>
+          <w:szCs w:val="26"/>
+        </w:rPr>
+        <w:t>imTrello</w:t>
+      </w:r>
+      <w:proofErr w:type="spellEnd"/>
+      <w:r>
+        <w:rPr>
+          <w:color w:val="000000" w:themeColor="text1"/>
+          <w:sz w:val="26"/>
+          <w:szCs w:val="26"/>
+        </w:rPr>
+        <w:t xml:space="preserve"> verlinke. </w:t>
+      </w:r>
+      <w:proofErr w:type="spellStart"/>
+      <w:r>
+        <w:rPr>
+          <w:color w:val="000000" w:themeColor="text1"/>
+          <w:sz w:val="26"/>
+          <w:szCs w:val="26"/>
+        </w:rPr>
+        <w:t>Trello</w:t>
+      </w:r>
+      <w:proofErr w:type="spellEnd"/>
+      <w:r>
+        <w:rPr>
+          <w:color w:val="000000" w:themeColor="text1"/>
+          <w:sz w:val="26"/>
+          <w:szCs w:val="26"/>
+        </w:rPr>
+        <w:t xml:space="preserve"> verwende ich aus dem Grund, dass mir dieses Tool in einem der </w:t>
+      </w:r>
+      <w:r>
+        <w:rPr>
+          <w:color w:val="000000" w:themeColor="text1"/>
+          <w:sz w:val="26"/>
+          <w:szCs w:val="26"/>
+        </w:rPr>
+        <w:lastRenderedPageBreak/>
+        <w:t>Überbetrieblichen-Kurse vorgestellt worden ist. Da dieses Tool gratis zur Verfügung steht und ich bereits einmal damit gearbeitet habe, habe ich mich für dieses entschieden.</w:t>
+      </w:r>
+    </w:p>
+    <w:p>
+      <w:pPr>
+        <w:pStyle w:val="Listenabsatz"/>
+        <w:numPr>
+          <w:ilvl w:val="1"/>
+          <w:numId w:val="1"/>
+        </w:numPr>
+        <w:rPr>
+          <w:b/>
+          <w:bCs/>
+          <w:color w:val="808080" w:themeColor="background1" w:themeShade="80"/>
+          <w:sz w:val="36"/>
+          <w:szCs w:val="36"/>
+        </w:rPr>
+      </w:pPr>
+      <w:r>
+        <w:rPr>
+          <w:b/>
+          <w:bCs/>
+          <w:color w:val="808080" w:themeColor="background1" w:themeShade="80"/>
+          <w:sz w:val="36"/>
+          <w:szCs w:val="36"/>
+        </w:rPr>
+        <w:t>Entwicklungs-umgebung</w:t>
+      </w:r>
+    </w:p>
+    <w:p>
+      <w:pPr>
+        <w:rPr>
+          <w:color w:val="000000" w:themeColor="text1"/>
+          <w:sz w:val="26"/>
+          <w:szCs w:val="26"/>
+        </w:rPr>
+      </w:pPr>
+      <w:r>
+        <w:rPr>
+          <w:color w:val="000000" w:themeColor="text1"/>
+          <w:sz w:val="26"/>
+          <w:szCs w:val="26"/>
+        </w:rPr>
+        <w:t xml:space="preserve">Als Entwicklungs-umgebung, habe ich mich für </w:t>
+      </w:r>
+      <w:proofErr w:type="spellStart"/>
+      <w:r>
+        <w:rPr>
+          <w:color w:val="000000" w:themeColor="text1"/>
+          <w:sz w:val="26"/>
+          <w:szCs w:val="26"/>
+        </w:rPr>
+        <w:t>Visualstudio</w:t>
+      </w:r>
+      <w:proofErr w:type="spellEnd"/>
+      <w:r>
+        <w:rPr>
+          <w:color w:val="000000" w:themeColor="text1"/>
+          <w:sz w:val="26"/>
+          <w:szCs w:val="26"/>
+        </w:rPr>
+        <w:t>-Code entschieden, da dies die geeignetste Umgebung fürs Arbeiten an Web-Projekten ist. Dort kann ich verschiedene Formatierungs-</w:t>
+      </w:r>
+      <w:proofErr w:type="spellStart"/>
+      <w:r>
+        <w:rPr>
+          <w:color w:val="000000" w:themeColor="text1"/>
+          <w:sz w:val="26"/>
+          <w:szCs w:val="26"/>
+        </w:rPr>
+        <w:t>Extension</w:t>
+      </w:r>
+      <w:r>
+        <w:rPr>
+          <w:color w:val="000000" w:themeColor="text1"/>
+          <w:sz w:val="26"/>
+          <w:szCs w:val="26"/>
+        </w:rPr>
+        <w:t>s</w:t>
+      </w:r>
+      <w:proofErr w:type="spellEnd"/>
+      <w:r>
+        <w:rPr>
+          <w:color w:val="000000" w:themeColor="text1"/>
+          <w:sz w:val="26"/>
+          <w:szCs w:val="26"/>
+        </w:rPr>
+        <w:t xml:space="preserve"> </w:t>
+      </w:r>
+      <w:r>
+        <w:rPr>
+          <w:color w:val="000000" w:themeColor="text1"/>
+          <w:sz w:val="26"/>
+          <w:szCs w:val="26"/>
+        </w:rPr>
+        <w:t xml:space="preserve">herunterladen und es enthält eine Benutzeroberfläche für das Verwalten von </w:t>
+      </w:r>
+      <w:proofErr w:type="spellStart"/>
+      <w:r>
+        <w:rPr>
+          <w:color w:val="000000" w:themeColor="text1"/>
+          <w:sz w:val="26"/>
+          <w:szCs w:val="26"/>
+        </w:rPr>
+        <w:t>G</w:t>
+      </w:r>
+      <w:r>
+        <w:rPr>
+          <w:color w:val="000000" w:themeColor="text1"/>
+          <w:sz w:val="26"/>
+          <w:szCs w:val="26"/>
+        </w:rPr>
+        <w:t>it</w:t>
+      </w:r>
+      <w:proofErr w:type="spellEnd"/>
+      <w:r>
+        <w:rPr>
+          <w:color w:val="000000" w:themeColor="text1"/>
+          <w:sz w:val="26"/>
+          <w:szCs w:val="26"/>
+        </w:rPr>
+        <w:t>-Befehlen.</w:t>
+      </w:r>
+    </w:p>
+    <w:p>
+      <w:pPr>
+        <w:rPr>
+          <w:color w:val="000000" w:themeColor="text1"/>
+          <w:sz w:val="26"/>
+          <w:szCs w:val="26"/>
+        </w:rPr>
+      </w:pPr>
+    </w:p>
+    <w:p>
+      <w:pPr>
+        <w:rPr>
+          <w:color w:val="000000" w:themeColor="text1"/>
+          <w:sz w:val="26"/>
+          <w:szCs w:val="26"/>
+        </w:rPr>
+      </w:pPr>
+    </w:p>
+    <w:p>
+      <w:pPr>
+        <w:rPr>
+          <w:b/>
+          <w:bCs/>
+          <w:sz w:val="50"/>
+          <w:szCs w:val="50"/>
+        </w:rPr>
+        <w:sectPr>
+          <w:pgSz w:w="11906" w:h="16838"/>
+          <w:pgMar w:top="1417" w:right="1417" w:bottom="1134" w:left="1417" w:header="708" w:footer="708" w:gutter="0"/>
+          <w:cols w:space="708"/>
+          <w:docGrid w:linePitch="360"/>
+        </w:sectPr>
+      </w:pPr>
+      <w:r>
+        <w:rPr>
+          <w:b/>
+          <w:bCs/>
+          <w:sz w:val="50"/>
+          <w:szCs w:val="50"/>
+        </w:rPr>
+        <w:br w:type="page"/>
+      </w:r>
+    </w:p>
+    <w:p>
+      <w:pPr>
+        <w:rPr>
+          <w:b/>
+          <w:bCs/>
+          <w:sz w:val="50"/>
+          <w:szCs w:val="50"/>
+        </w:rPr>
+      </w:pPr>
+    </w:p>
     <w:p>
       <w:pPr>
         <w:jc w:val="center"/>
@@ -700,23 +1526,7 @@
                 <w:sz w:val="24"/>
                 <w:szCs w:val="24"/>
               </w:rPr>
-              <w:t xml:space="preserve">Ich habe das </w:t>
-            </w:r>
-            <w:proofErr w:type="gramStart"/>
-            <w:r>
-              <w:rPr>
-                <w:sz w:val="24"/>
-                <w:szCs w:val="24"/>
-              </w:rPr>
-              <w:t>Angular</w:t>
-            </w:r>
-            <w:proofErr w:type="gramEnd"/>
-            <w:r>
-              <w:rPr>
-                <w:sz w:val="24"/>
-                <w:szCs w:val="24"/>
-              </w:rPr>
-              <w:t xml:space="preserve"> Start-Projekt heruntergeladen und </w:t>
+              <w:t xml:space="preserve">Ich habe das Angular Start-Projekt heruntergeladen und </w:t>
             </w:r>
             <w:proofErr w:type="spellStart"/>
             <w:r>
@@ -820,6 +1630,7 @@
                 <w:sz w:val="24"/>
                 <w:szCs w:val="24"/>
               </w:rPr>
+              <w:lastRenderedPageBreak/>
               <w:t>19.11.2020</w:t>
             </w:r>
           </w:p>
@@ -843,7 +1654,6 @@
               </w:rPr>
               <w:t xml:space="preserve">Ich habe </w:t>
             </w:r>
-            <w:proofErr w:type="gramStart"/>
             <w:r>
               <w:rPr>
                 <w:sz w:val="24"/>
@@ -860,21 +1670,12 @@
               <w:t>yml</w:t>
             </w:r>
             <w:proofErr w:type="spellEnd"/>
-            <w:proofErr w:type="gramEnd"/>
-            <w:r>
-              <w:rPr>
-                <w:sz w:val="24"/>
-                <w:szCs w:val="24"/>
-              </w:rPr>
-              <w:t xml:space="preserve"> File erstellet, welches für mich </w:t>
-            </w:r>
-            <w:r>
-              <w:rPr>
-                <w:sz w:val="24"/>
-                <w:szCs w:val="24"/>
-              </w:rPr>
-              <w:lastRenderedPageBreak/>
-              <w:t xml:space="preserve">automatisch ein </w:t>
+            <w:r>
+              <w:rPr>
+                <w:sz w:val="24"/>
+                <w:szCs w:val="24"/>
+              </w:rPr>
+              <w:t xml:space="preserve"> File erstellet, welches für mich automatisch ein </w:t>
             </w:r>
             <w:proofErr w:type="spellStart"/>
             <w:r>
@@ -911,7 +1712,6 @@
                 <w:sz w:val="24"/>
                 <w:szCs w:val="24"/>
               </w:rPr>
-              <w:lastRenderedPageBreak/>
               <w:t xml:space="preserve">Wie man eine Workflow Datei im </w:t>
             </w:r>
             <w:proofErr w:type="spellStart"/>
@@ -949,15 +1749,7 @@
                 <w:sz w:val="24"/>
                 <w:szCs w:val="24"/>
               </w:rPr>
-              <w:t xml:space="preserve">Die Syntax war für mich bis anhin unbekannt und ich </w:t>
-            </w:r>
-            <w:r>
-              <w:rPr>
-                <w:sz w:val="24"/>
-                <w:szCs w:val="24"/>
-              </w:rPr>
-              <w:lastRenderedPageBreak/>
-              <w:t xml:space="preserve">musste mich erst mit dieser </w:t>
+              <w:t xml:space="preserve">Die Syntax war für mich bis anhin unbekannt und ich musste mich erst mit dieser </w:t>
             </w:r>
             <w:r>
               <w:rPr>
@@ -992,7 +1784,6 @@
                 <w:sz w:val="24"/>
                 <w:szCs w:val="24"/>
               </w:rPr>
-              <w:lastRenderedPageBreak/>
               <w:t>-</w:t>
             </w:r>
           </w:p>
@@ -1227,16 +2018,153 @@
           <w:sz w:val="50"/>
           <w:szCs w:val="50"/>
         </w:rPr>
+        <w:sectPr>
+          <w:pgSz w:w="16838" w:h="11906" w:orient="landscape"/>
+          <w:pgMar w:top="1417" w:right="1417" w:bottom="1417" w:left="1134" w:header="708" w:footer="708" w:gutter="0"/>
+          <w:cols w:space="708"/>
+          <w:docGrid w:linePitch="360"/>
+        </w:sectPr>
+      </w:pPr>
+    </w:p>
+    <w:p>
+      <w:pPr>
+        <w:rPr>
+          <w:b/>
+          <w:bCs/>
+          <w:sz w:val="50"/>
+          <w:szCs w:val="50"/>
+        </w:rPr>
       </w:pPr>
     </w:p>
     <w:sectPr>
-      <w:pgSz w:w="16838" w:h="11906" w:orient="landscape"/>
-      <w:pgMar w:top="1417" w:right="1417" w:bottom="1417" w:left="1134" w:header="708" w:footer="708" w:gutter="0"/>
+      <w:pgSz w:w="11906" w:h="16838"/>
+      <w:pgMar w:top="1417" w:right="1417" w:bottom="1134" w:left="1417" w:header="708" w:footer="708" w:gutter="0"/>
       <w:cols w:space="708"/>
       <w:docGrid w:linePitch="360"/>
     </w:sectPr>
   </w:body>
 </w:document>
+</file>
+
+<file path=word/numbering.xml><?xml version="1.0" encoding="utf-8"?>
+<w:numbering xmlns:wpc="http://schemas.microsoft.com/office/word/2010/wordprocessingCanvas" xmlns:cx="http://schemas.microsoft.com/office/drawing/2014/chartex" xmlns:cx1="http://schemas.microsoft.com/office/drawing/2015/9/8/chartex" xmlns:cx2="http://schemas.microsoft.com/office/drawing/2015/10/21/chartex" xmlns:cx3="http://schemas.microsoft.com/office/drawing/2016/5/9/chartex" xmlns:cx4="http://schemas.microsoft.com/office/drawing/2016/5/10/chartex" xmlns:cx5="http://schemas.microsoft.com/office/drawing/2016/5/11/chartex" xmlns:cx6="http://schemas.microsoft.com/office/drawing/2016/5/12/chartex" xmlns:cx7="http://schemas.microsoft.com/office/drawing/2016/5/13/chartex" xmlns:cx8="http://schemas.microsoft.com/office/drawing/2016/5/14/chartex" xmlns:mc="http://schemas.openxmlformats.org/markup-compatibility/2006" xmlns:aink="http://schemas.microsoft.com/office/drawing/2016/ink" xmlns:am3d="http://schemas.microsoft.com/office/drawing/2017/model3d" xmlns:o="urn:schemas-microsoft-com:office:office" xmlns:r="http://schemas.openxmlformats.org/officeDocument/2006/relationships" xmlns:m="http://schemas.openxmlformats.org/officeDocument/2006/math" xmlns:v="urn:schemas-microsoft-com:vml" xmlns:wp14="http://schemas.microsoft.com/office/word/2010/wordprocessingDrawing" xmlns:wp="http://schemas.openxmlformats.org/drawingml/2006/wordprocessingDrawing" xmlns:w10="urn:schemas-microsoft-com:office:word" xmlns:w="http://schemas.openxmlformats.org/wordprocessingml/2006/main" xmlns:w14="http://schemas.microsoft.com/office/word/2010/wordml" xmlns:w15="http://schemas.microsoft.com/office/word/2012/wordml" xmlns:w16cex="http://schemas.microsoft.com/office/word/2018/wordml/cex" xmlns:w16cid="http://schemas.microsoft.com/office/word/2016/wordml/cid" xmlns:w16="http://schemas.microsoft.com/office/word/2018/wordml" xmlns:w16se="http://schemas.microsoft.com/office/word/2015/wordml/symex" xmlns:wpg="http://schemas.microsoft.com/office/word/2010/wordprocessingGroup" xmlns:wpi="http://schemas.microsoft.com/office/word/2010/wordprocessingInk" xmlns:wne="http://schemas.microsoft.com/office/word/2006/wordml" xmlns:wps="http://schemas.microsoft.com/office/word/2010/wordprocessingShape" mc:Ignorable="w14 w15 w16se w16cid w16 w16cex wp14">
+  <w:abstractNum w:abstractNumId="0" w15:restartNumberingAfterBreak="0">
+    <w:nsid w:val="2E204658"/>
+    <w:multiLevelType w:val="multilevel"/>
+    <w:tmpl w:val="C11856A2"/>
+    <w:lvl w:ilvl="0">
+      <w:start w:val="1"/>
+      <w:numFmt w:val="decimal"/>
+      <w:lvlText w:val="%1.0"/>
+      <w:lvlJc w:val="left"/>
+      <w:pPr>
+        <w:ind w:left="720" w:hanging="720"/>
+      </w:pPr>
+      <w:rPr>
+        <w:rFonts w:hint="default"/>
+      </w:rPr>
+    </w:lvl>
+    <w:lvl w:ilvl="1">
+      <w:start w:val="1"/>
+      <w:numFmt w:val="decimal"/>
+      <w:lvlText w:val="%1.%2"/>
+      <w:lvlJc w:val="left"/>
+      <w:pPr>
+        <w:ind w:left="1428" w:hanging="720"/>
+      </w:pPr>
+      <w:rPr>
+        <w:rFonts w:hint="default"/>
+      </w:rPr>
+    </w:lvl>
+    <w:lvl w:ilvl="2">
+      <w:start w:val="1"/>
+      <w:numFmt w:val="decimal"/>
+      <w:lvlText w:val="%1.%2.%3"/>
+      <w:lvlJc w:val="left"/>
+      <w:pPr>
+        <w:ind w:left="2496" w:hanging="1080"/>
+      </w:pPr>
+      <w:rPr>
+        <w:rFonts w:hint="default"/>
+      </w:rPr>
+    </w:lvl>
+    <w:lvl w:ilvl="3">
+      <w:start w:val="1"/>
+      <w:numFmt w:val="decimal"/>
+      <w:lvlText w:val="%1.%2.%3.%4"/>
+      <w:lvlJc w:val="left"/>
+      <w:pPr>
+        <w:ind w:left="3204" w:hanging="1080"/>
+      </w:pPr>
+      <w:rPr>
+        <w:rFonts w:hint="default"/>
+      </w:rPr>
+    </w:lvl>
+    <w:lvl w:ilvl="4">
+      <w:start w:val="1"/>
+      <w:numFmt w:val="decimal"/>
+      <w:lvlText w:val="%1.%2.%3.%4.%5"/>
+      <w:lvlJc w:val="left"/>
+      <w:pPr>
+        <w:ind w:left="4272" w:hanging="1440"/>
+      </w:pPr>
+      <w:rPr>
+        <w:rFonts w:hint="default"/>
+      </w:rPr>
+    </w:lvl>
+    <w:lvl w:ilvl="5">
+      <w:start w:val="1"/>
+      <w:numFmt w:val="decimal"/>
+      <w:lvlText w:val="%1.%2.%3.%4.%5.%6"/>
+      <w:lvlJc w:val="left"/>
+      <w:pPr>
+        <w:ind w:left="5340" w:hanging="1800"/>
+      </w:pPr>
+      <w:rPr>
+        <w:rFonts w:hint="default"/>
+      </w:rPr>
+    </w:lvl>
+    <w:lvl w:ilvl="6">
+      <w:start w:val="1"/>
+      <w:numFmt w:val="decimal"/>
+      <w:lvlText w:val="%1.%2.%3.%4.%5.%6.%7"/>
+      <w:lvlJc w:val="left"/>
+      <w:pPr>
+        <w:ind w:left="6408" w:hanging="2160"/>
+      </w:pPr>
+      <w:rPr>
+        <w:rFonts w:hint="default"/>
+      </w:rPr>
+    </w:lvl>
+    <w:lvl w:ilvl="7">
+      <w:start w:val="1"/>
+      <w:numFmt w:val="decimal"/>
+      <w:lvlText w:val="%1.%2.%3.%4.%5.%6.%7.%8"/>
+      <w:lvlJc w:val="left"/>
+      <w:pPr>
+        <w:ind w:left="7116" w:hanging="2160"/>
+      </w:pPr>
+      <w:rPr>
+        <w:rFonts w:hint="default"/>
+      </w:rPr>
+    </w:lvl>
+    <w:lvl w:ilvl="8">
+      <w:start w:val="1"/>
+      <w:numFmt w:val="decimal"/>
+      <w:lvlText w:val="%1.%2.%3.%4.%5.%6.%7.%8.%9"/>
+      <w:lvlJc w:val="left"/>
+      <w:pPr>
+        <w:ind w:left="8184" w:hanging="2520"/>
+      </w:pPr>
+      <w:rPr>
+        <w:rFonts w:hint="default"/>
+      </w:rPr>
+    </w:lvl>
+  </w:abstractNum>
+  <w:num w:numId="1">
+    <w:abstractNumId w:val="0"/>
+  </w:num>
+</w:numbering>
 </file>
 
 <file path=word/styles.xml><?xml version="1.0" encoding="utf-8"?>
@@ -1816,6 +2744,17 @@
       </w:rPr>
     </w:tblStylePr>
   </w:style>
+  <w:style w:type="paragraph" w:styleId="Listenabsatz">
+    <w:name w:val="List Paragraph"/>
+    <w:basedOn w:val="Standard"/>
+    <w:uiPriority w:val="34"/>
+    <w:qFormat/>
+    <w:rsid w:val="00DE4C73"/>
+    <w:pPr>
+      <w:ind w:left="720"/>
+      <w:contextualSpacing/>
+    </w:pPr>
+  </w:style>
 </w:styles>
 </file>
 

</xml_diff>

<commit_message>
Extended Doc and added Pictures as assets
</commit_message>
<xml_diff>
--- a/Arbeitsjournal.docx
+++ b/Arbeitsjournal.docx
@@ -101,7 +101,6 @@
           <w:lang w:val="en-US"/>
         </w:rPr>
       </w:pPr>
-      <w:proofErr w:type="spellStart"/>
       <w:r>
         <w:rPr>
           <w:b/>
@@ -113,7 +112,6 @@
         </w:rPr>
         <w:t>Einführung</w:t>
       </w:r>
-      <w:proofErr w:type="spellEnd"/>
     </w:p>
     <w:p>
       <w:pPr>
@@ -216,7 +214,6 @@
           <w:lang w:val="en-US"/>
         </w:rPr>
       </w:pPr>
-      <w:proofErr w:type="spellStart"/>
       <w:r>
         <w:rPr>
           <w:b/>
@@ -228,7 +225,6 @@
         </w:rPr>
         <w:t>Technologie-entscheid</w:t>
       </w:r>
-      <w:proofErr w:type="spellEnd"/>
     </w:p>
     <w:p>
       <w:pPr>
@@ -269,25 +265,7 @@
           <w:szCs w:val="26"/>
         </w:rPr>
         <w:br/>
-        <w:t xml:space="preserve">Anfangs wollte ich meine App auf der Bootstrap-Basis gestalten, doch mein Mitschüler «David </w:t>
-      </w:r>
-      <w:proofErr w:type="spellStart"/>
-      <w:r>
-        <w:rPr>
-          <w:color w:val="000000" w:themeColor="text1"/>
-          <w:sz w:val="26"/>
-          <w:szCs w:val="26"/>
-        </w:rPr>
-        <w:t>Gataric</w:t>
-      </w:r>
-      <w:proofErr w:type="spellEnd"/>
-      <w:r>
-        <w:rPr>
-          <w:color w:val="000000" w:themeColor="text1"/>
-          <w:sz w:val="26"/>
-          <w:szCs w:val="26"/>
-        </w:rPr>
-        <w:t xml:space="preserve">»-welcher lange Erfahrung mit Web-Apps hat, da er das bereits bei </w:t>
+        <w:t xml:space="preserve">Anfangs wollte ich meine App auf der Bootstrap-Basis gestalten, doch mein Mitschüler «David Gataric»-welcher lange Erfahrung mit Web-Apps hat, da er das bereits bei </w:t>
       </w:r>
       <w:r>
         <w:rPr>
@@ -456,27 +434,8 @@
           <w:sz w:val="26"/>
           <w:szCs w:val="26"/>
         </w:rPr>
-        <w:t xml:space="preserve">Den Source-Code pflege ich mit Hilfe von </w:t>
-      </w:r>
-      <w:proofErr w:type="spellStart"/>
-      <w:r>
-        <w:rPr>
-          <w:color w:val="000000" w:themeColor="text1"/>
-          <w:sz w:val="26"/>
-          <w:szCs w:val="26"/>
-        </w:rPr>
-        <w:t>Git</w:t>
-      </w:r>
-      <w:proofErr w:type="spellEnd"/>
-      <w:r>
-        <w:rPr>
-          <w:color w:val="000000" w:themeColor="text1"/>
-          <w:sz w:val="26"/>
-          <w:szCs w:val="26"/>
-        </w:rPr>
-        <w:t xml:space="preserve">-hub. </w:t>
-      </w:r>
-      <w:proofErr w:type="spellStart"/>
+        <w:t xml:space="preserve">Den Source-Code pflege ich mit Hilfe von Git-hub. </w:t>
+      </w:r>
       <w:r>
         <w:rPr>
           <w:color w:val="000000" w:themeColor="text1"/>
@@ -484,17 +443,7 @@
           <w:szCs w:val="26"/>
           <w:highlight w:val="yellow"/>
         </w:rPr>
-        <w:t>Git</w:t>
-      </w:r>
-      <w:proofErr w:type="spellEnd"/>
-      <w:r>
-        <w:rPr>
-          <w:color w:val="000000" w:themeColor="text1"/>
-          <w:sz w:val="26"/>
-          <w:szCs w:val="26"/>
-          <w:highlight w:val="yellow"/>
-        </w:rPr>
-        <w:t>-hub</w:t>
+        <w:t>Git-hub</w:t>
       </w:r>
       <w:r>
         <w:rPr>
@@ -520,7 +469,6 @@
           <w:szCs w:val="36"/>
         </w:rPr>
       </w:pPr>
-      <w:proofErr w:type="spellStart"/>
       <w:r>
         <w:rPr>
           <w:b/>
@@ -531,7 +479,6 @@
         </w:rPr>
         <w:t>Trello</w:t>
       </w:r>
-      <w:proofErr w:type="spellEnd"/>
     </w:p>
     <w:p>
       <w:pPr>
@@ -547,45 +494,8 @@
           <w:sz w:val="26"/>
           <w:szCs w:val="26"/>
         </w:rPr>
-        <w:t xml:space="preserve">Im </w:t>
-      </w:r>
-      <w:proofErr w:type="spellStart"/>
-      <w:r>
-        <w:rPr>
-          <w:color w:val="000000" w:themeColor="text1"/>
-          <w:sz w:val="26"/>
-          <w:szCs w:val="26"/>
-        </w:rPr>
-        <w:t>Git</w:t>
-      </w:r>
-      <w:proofErr w:type="spellEnd"/>
-      <w:r>
-        <w:rPr>
-          <w:color w:val="000000" w:themeColor="text1"/>
-          <w:sz w:val="26"/>
-          <w:szCs w:val="26"/>
-        </w:rPr>
-        <w:t xml:space="preserve"> hub </w:t>
-      </w:r>
-      <w:proofErr w:type="spellStart"/>
-      <w:r>
-        <w:rPr>
-          <w:color w:val="000000" w:themeColor="text1"/>
-          <w:sz w:val="26"/>
-          <w:szCs w:val="26"/>
-        </w:rPr>
-        <w:t>Reporsitory</w:t>
-      </w:r>
-      <w:proofErr w:type="spellEnd"/>
-      <w:r>
-        <w:rPr>
-          <w:color w:val="000000" w:themeColor="text1"/>
-          <w:sz w:val="26"/>
-          <w:szCs w:val="26"/>
-        </w:rPr>
-        <w:t xml:space="preserve">, verlinke ich ebenfalls auf mein </w:t>
-      </w:r>
-      <w:proofErr w:type="spellStart"/>
+        <w:t xml:space="preserve">Im Git hub Reporsitory, verlinke ich ebenfalls auf mein </w:t>
+      </w:r>
       <w:r>
         <w:rPr>
           <w:b/>
@@ -597,7 +507,6 @@
         </w:rPr>
         <w:t>ProductBacklog</w:t>
       </w:r>
-      <w:proofErr w:type="spellEnd"/>
       <w:r>
         <w:rPr>
           <w:b/>
@@ -608,41 +517,13 @@
         </w:rPr>
         <w:t xml:space="preserve"> </w:t>
       </w:r>
-      <w:proofErr w:type="spellStart"/>
-      <w:r>
-        <w:rPr>
-          <w:color w:val="000000" w:themeColor="text1"/>
-          <w:sz w:val="26"/>
-          <w:szCs w:val="26"/>
-        </w:rPr>
-        <w:t>imTrello</w:t>
-      </w:r>
-      <w:proofErr w:type="spellEnd"/>
-      <w:r>
-        <w:rPr>
-          <w:color w:val="000000" w:themeColor="text1"/>
-          <w:sz w:val="26"/>
-          <w:szCs w:val="26"/>
-        </w:rPr>
-        <w:t xml:space="preserve"> verlinke. </w:t>
-      </w:r>
-      <w:proofErr w:type="spellStart"/>
-      <w:r>
-        <w:rPr>
-          <w:color w:val="000000" w:themeColor="text1"/>
-          <w:sz w:val="26"/>
-          <w:szCs w:val="26"/>
-        </w:rPr>
-        <w:t>Trello</w:t>
-      </w:r>
-      <w:proofErr w:type="spellEnd"/>
-      <w:r>
-        <w:rPr>
-          <w:color w:val="000000" w:themeColor="text1"/>
-          <w:sz w:val="26"/>
-          <w:szCs w:val="26"/>
-        </w:rPr>
-        <w:t xml:space="preserve"> verwende ich aus dem Grund, dass mir dieses Tool in einem der </w:t>
+      <w:r>
+        <w:rPr>
+          <w:color w:val="000000" w:themeColor="text1"/>
+          <w:sz w:val="26"/>
+          <w:szCs w:val="26"/>
+        </w:rPr>
+        <w:t xml:space="preserve">imTrello verlinke. Trello verwende ich aus dem Grund, dass mir dieses Tool in einem der </w:t>
       </w:r>
       <w:r>
         <w:rPr>
@@ -694,51 +575,15 @@
           <w:sz w:val="26"/>
           <w:szCs w:val="26"/>
         </w:rPr>
-        <w:t xml:space="preserve">Als Entwicklungs-umgebung, habe ich mich für </w:t>
-      </w:r>
-      <w:proofErr w:type="spellStart"/>
-      <w:r>
-        <w:rPr>
-          <w:color w:val="000000" w:themeColor="text1"/>
-          <w:sz w:val="26"/>
-          <w:szCs w:val="26"/>
-        </w:rPr>
-        <w:t>Visualstudio</w:t>
-      </w:r>
-      <w:proofErr w:type="spellEnd"/>
-      <w:r>
-        <w:rPr>
-          <w:color w:val="000000" w:themeColor="text1"/>
-          <w:sz w:val="26"/>
-          <w:szCs w:val="26"/>
-        </w:rPr>
-        <w:t>-Code entschieden, da dies die geeignetste Umgebung fürs Arbeiten an Web-Projekten ist. Dort kann ich verschiedene Formatierungs-</w:t>
-      </w:r>
-      <w:proofErr w:type="spellStart"/>
-      <w:r>
-        <w:rPr>
-          <w:color w:val="000000" w:themeColor="text1"/>
-          <w:sz w:val="26"/>
-          <w:szCs w:val="26"/>
-        </w:rPr>
-        <w:t>Extension</w:t>
-      </w:r>
-      <w:r>
-        <w:rPr>
-          <w:color w:val="000000" w:themeColor="text1"/>
-          <w:sz w:val="26"/>
-          <w:szCs w:val="26"/>
-        </w:rPr>
-        <w:t>s</w:t>
-      </w:r>
-      <w:proofErr w:type="spellEnd"/>
-      <w:r>
-        <w:rPr>
-          <w:color w:val="000000" w:themeColor="text1"/>
-          <w:sz w:val="26"/>
-          <w:szCs w:val="26"/>
-        </w:rPr>
-        <w:t xml:space="preserve"> </w:t>
+        <w:t>Als Entwicklungs-umgebung, habe ich mich für Visualstudio-Code entschieden, da dies die geeignetste Umgebung fürs Arbeiten an Web-Projekten ist. Dort kann ich verschiedene Formatierungs-Extension</w:t>
+      </w:r>
+      <w:r>
+        <w:rPr>
+          <w:color w:val="000000" w:themeColor="text1"/>
+          <w:sz w:val="26"/>
+          <w:szCs w:val="26"/>
+        </w:rPr>
+        <w:t xml:space="preserve">s </w:t>
       </w:r>
       <w:r>
         <w:rPr>
@@ -748,7 +593,6 @@
         </w:rPr>
         <w:t xml:space="preserve">herunterladen und es enthält eine Benutzeroberfläche für das Verwalten von </w:t>
       </w:r>
-      <w:proofErr w:type="spellStart"/>
       <w:r>
         <w:rPr>
           <w:color w:val="000000" w:themeColor="text1"/>
@@ -763,16 +607,7 @@
           <w:sz w:val="26"/>
           <w:szCs w:val="26"/>
         </w:rPr>
-        <w:t>it</w:t>
-      </w:r>
-      <w:proofErr w:type="spellEnd"/>
-      <w:r>
-        <w:rPr>
-          <w:color w:val="000000" w:themeColor="text1"/>
-          <w:sz w:val="26"/>
-          <w:szCs w:val="26"/>
-        </w:rPr>
-        <w:t>-Befehlen.</w:t>
+        <w:t>it-Befehlen.</w:t>
       </w:r>
     </w:p>
     <w:p>
@@ -796,10 +631,125 @@
     <w:p>
       <w:pPr>
         <w:rPr>
+          <w:color w:val="000000" w:themeColor="text1"/>
+          <w:sz w:val="26"/>
+          <w:szCs w:val="26"/>
+        </w:rPr>
+      </w:pPr>
+      <w:r>
+        <w:rPr>
+          <w:color w:val="000000" w:themeColor="text1"/>
+          <w:sz w:val="26"/>
+          <w:szCs w:val="26"/>
+        </w:rPr>
+        <w:t>Copyright:</w:t>
+      </w:r>
+    </w:p>
+    <w:p>
+      <w:pPr>
+        <w:rPr>
+          <w:color w:val="000000" w:themeColor="text1"/>
+          <w:sz w:val="26"/>
+          <w:szCs w:val="26"/>
+        </w:rPr>
+      </w:pPr>
+      <w:r>
+        <w:rPr>
+          <w:color w:val="000000" w:themeColor="text1"/>
+          <w:sz w:val="26"/>
+          <w:szCs w:val="26"/>
+        </w:rPr>
+        <w:t xml:space="preserve">Rock: </w:t>
+      </w:r>
+      <w:hyperlink r:id="rId6" w:history="1">
+        <w:r>
+          <w:rPr>
+            <w:rStyle w:val="Hyperlink"/>
+            <w:sz w:val="26"/>
+            <w:szCs w:val="26"/>
+          </w:rPr>
+          <w:t>https://www.flickr.com/photos/32279598@N02/33507875820</w:t>
+        </w:r>
+      </w:hyperlink>
+    </w:p>
+    <w:p>
+      <w:pPr>
+        <w:rPr>
+          <w:color w:val="000000" w:themeColor="text1"/>
+          <w:sz w:val="26"/>
+          <w:szCs w:val="26"/>
+          <w:lang w:val="en-US"/>
+        </w:rPr>
+      </w:pPr>
+      <w:r>
+        <w:rPr>
+          <w:color w:val="000000" w:themeColor="text1"/>
+          <w:sz w:val="26"/>
+          <w:szCs w:val="26"/>
+          <w:lang w:val="en-US"/>
+        </w:rPr>
+        <w:t xml:space="preserve">Paper: </w:t>
+      </w:r>
+      <w:hyperlink r:id="rId7" w:history="1">
+        <w:r>
+          <w:rPr>
+            <w:rStyle w:val="Hyperlink"/>
+            <w:sz w:val="26"/>
+            <w:szCs w:val="26"/>
+            <w:lang w:val="en-US"/>
+          </w:rPr>
+          <w:t>https://pxhere.com/en/photo/869916</w:t>
+        </w:r>
+      </w:hyperlink>
+    </w:p>
+    <w:p>
+      <w:pPr>
+        <w:rPr>
+          <w:color w:val="000000" w:themeColor="text1"/>
+          <w:sz w:val="26"/>
+          <w:szCs w:val="26"/>
+          <w:lang w:val="fr-CH"/>
+        </w:rPr>
+      </w:pPr>
+      <w:r>
+        <w:rPr>
+          <w:color w:val="000000" w:themeColor="text1"/>
+          <w:sz w:val="26"/>
+          <w:szCs w:val="26"/>
+          <w:lang w:val="fr-CH"/>
+        </w:rPr>
+        <w:t xml:space="preserve">Scissors : </w:t>
+      </w:r>
+      <w:hyperlink r:id="rId8" w:history="1">
+        <w:r>
+          <w:rPr>
+            <w:rStyle w:val="Hyperlink"/>
+            <w:sz w:val="26"/>
+            <w:szCs w:val="26"/>
+            <w:lang w:val="fr-CH"/>
+          </w:rPr>
+          <w:t>https://www.wannapik.com/vectors/3081</w:t>
+        </w:r>
+      </w:hyperlink>
+    </w:p>
+    <w:p>
+      <w:pPr>
+        <w:rPr>
+          <w:color w:val="000000" w:themeColor="text1"/>
+          <w:sz w:val="26"/>
+          <w:szCs w:val="26"/>
+          <w:lang w:val="fr-CH"/>
+        </w:rPr>
+      </w:pPr>
+    </w:p>
+    <w:p>
+      <w:pPr>
+        <w:rPr>
           <w:b/>
           <w:bCs/>
           <w:sz w:val="50"/>
           <w:szCs w:val="50"/>
+          <w:lang w:val="fr-CH"/>
         </w:rPr>
         <w:sectPr>
           <w:pgSz w:w="11906" w:h="16838"/>
@@ -814,6 +764,7 @@
           <w:bCs/>
           <w:sz w:val="50"/>
           <w:szCs w:val="50"/>
+          <w:lang w:val="fr-CH"/>
         </w:rPr>
         <w:br w:type="page"/>
       </w:r>
@@ -825,6 +776,7 @@
           <w:bCs/>
           <w:sz w:val="50"/>
           <w:szCs w:val="50"/>
+          <w:lang w:val="fr-CH"/>
         </w:rPr>
       </w:pPr>
     </w:p>
@@ -1233,39 +1185,7 @@
                 <w:sz w:val="24"/>
                 <w:szCs w:val="24"/>
               </w:rPr>
-              <w:t xml:space="preserve">Ich habe mich nach langem überlegen doch gegen Bootstrap entschieden, da ich die App </w:t>
-            </w:r>
-            <w:proofErr w:type="spellStart"/>
-            <w:r>
-              <w:rPr>
-                <w:sz w:val="24"/>
-                <w:szCs w:val="24"/>
-              </w:rPr>
-              <w:t>Mobiele</w:t>
-            </w:r>
-            <w:proofErr w:type="spellEnd"/>
-            <w:r>
-              <w:rPr>
-                <w:sz w:val="24"/>
-                <w:szCs w:val="24"/>
-              </w:rPr>
-              <w:t>-User freundlich gestalten wollte. Nach einer Diskussion mit Arbeits-Kollegen, habe ich mich für eine Angular-</w:t>
-            </w:r>
-            <w:proofErr w:type="spellStart"/>
-            <w:r>
-              <w:rPr>
-                <w:sz w:val="24"/>
-                <w:szCs w:val="24"/>
-              </w:rPr>
-              <w:t>pwa</w:t>
-            </w:r>
-            <w:proofErr w:type="spellEnd"/>
-            <w:r>
-              <w:rPr>
-                <w:sz w:val="24"/>
-                <w:szCs w:val="24"/>
-              </w:rPr>
-              <w:t xml:space="preserve"> entschieden. </w:t>
+              <w:t xml:space="preserve">Ich habe mich nach langem überlegen doch gegen Bootstrap entschieden, da ich die App Mobiele-User freundlich gestalten wollte. Nach einer Diskussion mit Arbeits-Kollegen, habe ich mich für eine Angular-pwa entschieden. </w:t>
             </w:r>
           </w:p>
         </w:tc>
@@ -1337,39 +1257,7 @@
                 <w:sz w:val="24"/>
                 <w:szCs w:val="24"/>
               </w:rPr>
-              <w:t xml:space="preserve">Ich habe ein leeres </w:t>
-            </w:r>
-            <w:proofErr w:type="spellStart"/>
-            <w:r>
-              <w:rPr>
-                <w:sz w:val="24"/>
-                <w:szCs w:val="24"/>
-              </w:rPr>
-              <w:t>Git</w:t>
-            </w:r>
-            <w:proofErr w:type="spellEnd"/>
-            <w:r>
-              <w:rPr>
-                <w:sz w:val="24"/>
-                <w:szCs w:val="24"/>
-              </w:rPr>
-              <w:t xml:space="preserve"> </w:t>
-            </w:r>
-            <w:proofErr w:type="spellStart"/>
-            <w:r>
-              <w:rPr>
-                <w:sz w:val="24"/>
-                <w:szCs w:val="24"/>
-              </w:rPr>
-              <w:t>Repo</w:t>
-            </w:r>
-            <w:proofErr w:type="spellEnd"/>
-            <w:r>
-              <w:rPr>
-                <w:sz w:val="24"/>
-                <w:szCs w:val="24"/>
-              </w:rPr>
-              <w:t xml:space="preserve"> erstellt</w:t>
+              <w:t>Ich habe ein leeres Git Repo erstellt</w:t>
             </w:r>
           </w:p>
         </w:tc>
@@ -1446,39 +1334,7 @@
                 <w:sz w:val="24"/>
                 <w:szCs w:val="24"/>
               </w:rPr>
-              <w:t xml:space="preserve">Ich muss das </w:t>
-            </w:r>
-            <w:proofErr w:type="spellStart"/>
-            <w:r>
-              <w:rPr>
-                <w:sz w:val="24"/>
-                <w:szCs w:val="24"/>
-              </w:rPr>
-              <w:t>Repo</w:t>
-            </w:r>
-            <w:proofErr w:type="spellEnd"/>
-            <w:r>
-              <w:rPr>
-                <w:sz w:val="24"/>
-                <w:szCs w:val="24"/>
-              </w:rPr>
-              <w:t xml:space="preserve"> stehts mit </w:t>
-            </w:r>
-            <w:proofErr w:type="spellStart"/>
-            <w:r>
-              <w:rPr>
-                <w:sz w:val="24"/>
-                <w:szCs w:val="24"/>
-              </w:rPr>
-              <w:t>Commits</w:t>
-            </w:r>
-            <w:proofErr w:type="spellEnd"/>
-            <w:r>
-              <w:rPr>
-                <w:sz w:val="24"/>
-                <w:szCs w:val="24"/>
-              </w:rPr>
-              <w:t xml:space="preserve"> pflegen</w:t>
+              <w:t>Ich muss das Repo stehts mit Commits pflegen</w:t>
             </w:r>
           </w:p>
         </w:tc>
@@ -1526,39 +1382,7 @@
                 <w:sz w:val="24"/>
                 <w:szCs w:val="24"/>
               </w:rPr>
-              <w:t xml:space="preserve">Ich habe das Angular Start-Projekt heruntergeladen und </w:t>
-            </w:r>
-            <w:proofErr w:type="spellStart"/>
-            <w:r>
-              <w:rPr>
-                <w:sz w:val="24"/>
-                <w:szCs w:val="24"/>
-              </w:rPr>
-              <w:t>pwa</w:t>
-            </w:r>
-            <w:proofErr w:type="spellEnd"/>
-            <w:r>
-              <w:rPr>
-                <w:sz w:val="24"/>
-                <w:szCs w:val="24"/>
-              </w:rPr>
-              <w:t xml:space="preserve"> </w:t>
-            </w:r>
-            <w:proofErr w:type="spellStart"/>
-            <w:r>
-              <w:rPr>
-                <w:sz w:val="24"/>
-                <w:szCs w:val="24"/>
-              </w:rPr>
-              <w:t>extension</w:t>
-            </w:r>
-            <w:proofErr w:type="spellEnd"/>
-            <w:r>
-              <w:rPr>
-                <w:sz w:val="24"/>
-                <w:szCs w:val="24"/>
-              </w:rPr>
-              <w:t xml:space="preserve"> hinzugefügt</w:t>
+              <w:t>Ich habe das Angular Start-Projekt heruntergeladen und pwa extension hinzugefügt</w:t>
             </w:r>
           </w:p>
         </w:tc>
@@ -1659,39 +1483,14 @@
                 <w:sz w:val="24"/>
                 <w:szCs w:val="24"/>
               </w:rPr>
-              <w:t>das .</w:t>
-            </w:r>
-            <w:proofErr w:type="spellStart"/>
-            <w:r>
-              <w:rPr>
-                <w:sz w:val="24"/>
-                <w:szCs w:val="24"/>
-              </w:rPr>
-              <w:t>yml</w:t>
-            </w:r>
-            <w:proofErr w:type="spellEnd"/>
-            <w:r>
-              <w:rPr>
-                <w:sz w:val="24"/>
-                <w:szCs w:val="24"/>
-              </w:rPr>
-              <w:t xml:space="preserve"> File erstellet, welches für mich automatisch ein </w:t>
-            </w:r>
-            <w:proofErr w:type="spellStart"/>
-            <w:r>
-              <w:rPr>
-                <w:sz w:val="24"/>
-                <w:szCs w:val="24"/>
-              </w:rPr>
-              <w:t>build</w:t>
-            </w:r>
-            <w:proofErr w:type="spellEnd"/>
-            <w:r>
-              <w:rPr>
-                <w:sz w:val="24"/>
-                <w:szCs w:val="24"/>
-              </w:rPr>
-              <w:t xml:space="preserve"> anstosst</w:t>
+              <w:t>das .yml</w:t>
+            </w:r>
+            <w:r>
+              <w:rPr>
+                <w:sz w:val="24"/>
+                <w:szCs w:val="24"/>
+              </w:rPr>
+              <w:t xml:space="preserve"> File erstellet, welches für mich automatisch ein build anstosst</w:t>
             </w:r>
           </w:p>
         </w:tc>
@@ -1712,23 +1511,7 @@
                 <w:sz w:val="24"/>
                 <w:szCs w:val="24"/>
               </w:rPr>
-              <w:t xml:space="preserve">Wie man eine Workflow Datei im </w:t>
-            </w:r>
-            <w:proofErr w:type="spellStart"/>
-            <w:r>
-              <w:rPr>
-                <w:sz w:val="24"/>
-                <w:szCs w:val="24"/>
-              </w:rPr>
-              <w:t>Github</w:t>
-            </w:r>
-            <w:proofErr w:type="spellEnd"/>
-            <w:r>
-              <w:rPr>
-                <w:sz w:val="24"/>
-                <w:szCs w:val="24"/>
-              </w:rPr>
-              <w:t xml:space="preserve"> hinzufügt</w:t>
+              <w:t>Wie man eine Workflow Datei im Github hinzufügt</w:t>
             </w:r>
           </w:p>
         </w:tc>
@@ -1832,39 +1615,7 @@
                 <w:sz w:val="24"/>
                 <w:szCs w:val="24"/>
               </w:rPr>
-              <w:t xml:space="preserve">Ich habe einen </w:t>
-            </w:r>
-            <w:proofErr w:type="spellStart"/>
-            <w:r>
-              <w:rPr>
-                <w:sz w:val="24"/>
-                <w:szCs w:val="24"/>
-              </w:rPr>
-              <w:t>init</w:t>
-            </w:r>
-            <w:proofErr w:type="spellEnd"/>
-            <w:r>
-              <w:rPr>
-                <w:sz w:val="24"/>
-                <w:szCs w:val="24"/>
-              </w:rPr>
-              <w:t xml:space="preserve"> Commit ins </w:t>
-            </w:r>
-            <w:proofErr w:type="spellStart"/>
-            <w:r>
-              <w:rPr>
-                <w:sz w:val="24"/>
-                <w:szCs w:val="24"/>
-              </w:rPr>
-              <w:t>Repo</w:t>
-            </w:r>
-            <w:proofErr w:type="spellEnd"/>
-            <w:r>
-              <w:rPr>
-                <w:sz w:val="24"/>
-                <w:szCs w:val="24"/>
-              </w:rPr>
-              <w:t xml:space="preserve"> gepusht</w:t>
+              <w:t>Ich habe einen init Commit ins Repo gepusht</w:t>
             </w:r>
           </w:p>
         </w:tc>
@@ -2755,6 +2506,29 @@
       <w:contextualSpacing/>
     </w:pPr>
   </w:style>
+  <w:style w:type="character" w:styleId="Hyperlink">
+    <w:name w:val="Hyperlink"/>
+    <w:basedOn w:val="Absatz-Standardschriftart"/>
+    <w:uiPriority w:val="99"/>
+    <w:unhideWhenUsed/>
+    <w:rsid w:val="00661E21"/>
+    <w:rPr>
+      <w:color w:val="0563C1" w:themeColor="hyperlink"/>
+      <w:u w:val="single"/>
+    </w:rPr>
+  </w:style>
+  <w:style w:type="character" w:styleId="NichtaufgelsteErwhnung">
+    <w:name w:val="Unresolved Mention"/>
+    <w:basedOn w:val="Absatz-Standardschriftart"/>
+    <w:uiPriority w:val="99"/>
+    <w:semiHidden/>
+    <w:unhideWhenUsed/>
+    <w:rsid w:val="00661E21"/>
+    <w:rPr>
+      <w:color w:val="605E5C"/>
+      <w:shd w:val="clear" w:color="auto" w:fill="E1DFDD"/>
+    </w:rPr>
+  </w:style>
 </w:styles>
 </file>
 

</xml_diff>

<commit_message>
cleaned project and modified doc
</commit_message>
<xml_diff>
--- a/Arbeitsjournal.docx
+++ b/Arbeitsjournal.docx
@@ -101,6 +101,7 @@
           <w:lang w:val="en-US"/>
         </w:rPr>
       </w:pPr>
+      <w:proofErr w:type="spellStart"/>
       <w:r>
         <w:rPr>
           <w:b/>
@@ -112,6 +113,7 @@
         </w:rPr>
         <w:t>Einführung</w:t>
       </w:r>
+      <w:proofErr w:type="spellEnd"/>
     </w:p>
     <w:p>
       <w:pPr>
@@ -127,7 +129,25 @@
           <w:sz w:val="26"/>
           <w:szCs w:val="26"/>
         </w:rPr>
-        <w:t xml:space="preserve">Ich habe im Rahmen vom Modul 150 ein Project meiner Wahl gestallten können. </w:t>
+        <w:t xml:space="preserve">Ich habe im Rahmen vom Modul 150 ein Project meiner Wahl </w:t>
+      </w:r>
+      <w:proofErr w:type="spellStart"/>
+      <w:r>
+        <w:rPr>
+          <w:color w:val="000000" w:themeColor="text1"/>
+          <w:sz w:val="26"/>
+          <w:szCs w:val="26"/>
+        </w:rPr>
+        <w:t>gestallten</w:t>
+      </w:r>
+      <w:proofErr w:type="spellEnd"/>
+      <w:r>
+        <w:rPr>
+          <w:color w:val="000000" w:themeColor="text1"/>
+          <w:sz w:val="26"/>
+          <w:szCs w:val="26"/>
+        </w:rPr>
+        <w:t xml:space="preserve"> können. </w:t>
       </w:r>
       <w:r>
         <w:rPr>
@@ -214,6 +234,7 @@
           <w:lang w:val="en-US"/>
         </w:rPr>
       </w:pPr>
+      <w:proofErr w:type="spellStart"/>
       <w:r>
         <w:rPr>
           <w:b/>
@@ -225,6 +246,7 @@
         </w:rPr>
         <w:t>Technologie-entscheid</w:t>
       </w:r>
+      <w:proofErr w:type="spellEnd"/>
     </w:p>
     <w:p>
       <w:pPr>
@@ -265,7 +287,25 @@
           <w:szCs w:val="26"/>
         </w:rPr>
         <w:br/>
-        <w:t xml:space="preserve">Anfangs wollte ich meine App auf der Bootstrap-Basis gestalten, doch mein Mitschüler «David Gataric»-welcher lange Erfahrung mit Web-Apps hat, da er das bereits bei </w:t>
+        <w:t xml:space="preserve">Anfangs wollte ich meine App auf der Bootstrap-Basis gestalten, doch mein Mitschüler «David </w:t>
+      </w:r>
+      <w:proofErr w:type="spellStart"/>
+      <w:r>
+        <w:rPr>
+          <w:color w:val="000000" w:themeColor="text1"/>
+          <w:sz w:val="26"/>
+          <w:szCs w:val="26"/>
+        </w:rPr>
+        <w:t>Gataric</w:t>
+      </w:r>
+      <w:proofErr w:type="spellEnd"/>
+      <w:r>
+        <w:rPr>
+          <w:color w:val="000000" w:themeColor="text1"/>
+          <w:sz w:val="26"/>
+          <w:szCs w:val="26"/>
+        </w:rPr>
+        <w:t xml:space="preserve">»-welcher lange Erfahrung mit Web-Apps hat, da er das bereits bei </w:t>
       </w:r>
       <w:r>
         <w:rPr>
@@ -434,8 +474,27 @@
           <w:sz w:val="26"/>
           <w:szCs w:val="26"/>
         </w:rPr>
-        <w:t xml:space="preserve">Den Source-Code pflege ich mit Hilfe von Git-hub. </w:t>
-      </w:r>
+        <w:t xml:space="preserve">Den Source-Code pflege ich mit Hilfe von </w:t>
+      </w:r>
+      <w:proofErr w:type="spellStart"/>
+      <w:r>
+        <w:rPr>
+          <w:color w:val="000000" w:themeColor="text1"/>
+          <w:sz w:val="26"/>
+          <w:szCs w:val="26"/>
+        </w:rPr>
+        <w:t>Git</w:t>
+      </w:r>
+      <w:proofErr w:type="spellEnd"/>
+      <w:r>
+        <w:rPr>
+          <w:color w:val="000000" w:themeColor="text1"/>
+          <w:sz w:val="26"/>
+          <w:szCs w:val="26"/>
+        </w:rPr>
+        <w:t xml:space="preserve">-hub. </w:t>
+      </w:r>
+      <w:proofErr w:type="spellStart"/>
       <w:r>
         <w:rPr>
           <w:color w:val="000000" w:themeColor="text1"/>
@@ -443,7 +502,17 @@
           <w:szCs w:val="26"/>
           <w:highlight w:val="yellow"/>
         </w:rPr>
-        <w:t>Git-hub</w:t>
+        <w:t>Git</w:t>
+      </w:r>
+      <w:proofErr w:type="spellEnd"/>
+      <w:r>
+        <w:rPr>
+          <w:color w:val="000000" w:themeColor="text1"/>
+          <w:sz w:val="26"/>
+          <w:szCs w:val="26"/>
+          <w:highlight w:val="yellow"/>
+        </w:rPr>
+        <w:t>-hub</w:t>
       </w:r>
       <w:r>
         <w:rPr>
@@ -469,6 +538,7 @@
           <w:szCs w:val="36"/>
         </w:rPr>
       </w:pPr>
+      <w:proofErr w:type="spellStart"/>
       <w:r>
         <w:rPr>
           <w:b/>
@@ -479,6 +549,7 @@
         </w:rPr>
         <w:t>Trello</w:t>
       </w:r>
+      <w:proofErr w:type="spellEnd"/>
     </w:p>
     <w:p>
       <w:pPr>
@@ -494,8 +565,45 @@
           <w:sz w:val="26"/>
           <w:szCs w:val="26"/>
         </w:rPr>
-        <w:t xml:space="preserve">Im Git hub Reporsitory, verlinke ich ebenfalls auf mein </w:t>
-      </w:r>
+        <w:t xml:space="preserve">Im </w:t>
+      </w:r>
+      <w:proofErr w:type="spellStart"/>
+      <w:r>
+        <w:rPr>
+          <w:color w:val="000000" w:themeColor="text1"/>
+          <w:sz w:val="26"/>
+          <w:szCs w:val="26"/>
+        </w:rPr>
+        <w:t>Git</w:t>
+      </w:r>
+      <w:proofErr w:type="spellEnd"/>
+      <w:r>
+        <w:rPr>
+          <w:color w:val="000000" w:themeColor="text1"/>
+          <w:sz w:val="26"/>
+          <w:szCs w:val="26"/>
+        </w:rPr>
+        <w:t xml:space="preserve"> hub </w:t>
+      </w:r>
+      <w:proofErr w:type="spellStart"/>
+      <w:r>
+        <w:rPr>
+          <w:color w:val="000000" w:themeColor="text1"/>
+          <w:sz w:val="26"/>
+          <w:szCs w:val="26"/>
+        </w:rPr>
+        <w:t>Reporsitory</w:t>
+      </w:r>
+      <w:proofErr w:type="spellEnd"/>
+      <w:r>
+        <w:rPr>
+          <w:color w:val="000000" w:themeColor="text1"/>
+          <w:sz w:val="26"/>
+          <w:szCs w:val="26"/>
+        </w:rPr>
+        <w:t xml:space="preserve">, verlinke ich ebenfalls auf mein </w:t>
+      </w:r>
+      <w:proofErr w:type="spellStart"/>
       <w:r>
         <w:rPr>
           <w:b/>
@@ -507,6 +615,7 @@
         </w:rPr>
         <w:t>ProductBacklog</w:t>
       </w:r>
+      <w:proofErr w:type="spellEnd"/>
       <w:r>
         <w:rPr>
           <w:b/>
@@ -517,13 +626,41 @@
         </w:rPr>
         <w:t xml:space="preserve"> </w:t>
       </w:r>
-      <w:r>
-        <w:rPr>
-          <w:color w:val="000000" w:themeColor="text1"/>
-          <w:sz w:val="26"/>
-          <w:szCs w:val="26"/>
-        </w:rPr>
-        <w:t xml:space="preserve">imTrello verlinke. Trello verwende ich aus dem Grund, dass mir dieses Tool in einem der </w:t>
+      <w:proofErr w:type="spellStart"/>
+      <w:r>
+        <w:rPr>
+          <w:color w:val="000000" w:themeColor="text1"/>
+          <w:sz w:val="26"/>
+          <w:szCs w:val="26"/>
+        </w:rPr>
+        <w:t>imTrello</w:t>
+      </w:r>
+      <w:proofErr w:type="spellEnd"/>
+      <w:r>
+        <w:rPr>
+          <w:color w:val="000000" w:themeColor="text1"/>
+          <w:sz w:val="26"/>
+          <w:szCs w:val="26"/>
+        </w:rPr>
+        <w:t xml:space="preserve"> verlinke. </w:t>
+      </w:r>
+      <w:proofErr w:type="spellStart"/>
+      <w:r>
+        <w:rPr>
+          <w:color w:val="000000" w:themeColor="text1"/>
+          <w:sz w:val="26"/>
+          <w:szCs w:val="26"/>
+        </w:rPr>
+        <w:t>Trello</w:t>
+      </w:r>
+      <w:proofErr w:type="spellEnd"/>
+      <w:r>
+        <w:rPr>
+          <w:color w:val="000000" w:themeColor="text1"/>
+          <w:sz w:val="26"/>
+          <w:szCs w:val="26"/>
+        </w:rPr>
+        <w:t xml:space="preserve"> verwende ich aus dem Grund, dass mir dieses Tool in einem der </w:t>
       </w:r>
       <w:r>
         <w:rPr>
@@ -575,15 +712,51 @@
           <w:sz w:val="26"/>
           <w:szCs w:val="26"/>
         </w:rPr>
-        <w:t>Als Entwicklungs-umgebung, habe ich mich für Visualstudio-Code entschieden, da dies die geeignetste Umgebung fürs Arbeiten an Web-Projekten ist. Dort kann ich verschiedene Formatierungs-Extension</w:t>
-      </w:r>
-      <w:r>
-        <w:rPr>
-          <w:color w:val="000000" w:themeColor="text1"/>
-          <w:sz w:val="26"/>
-          <w:szCs w:val="26"/>
-        </w:rPr>
-        <w:t xml:space="preserve">s </w:t>
+        <w:t xml:space="preserve">Als Entwicklungs-umgebung, habe ich mich für </w:t>
+      </w:r>
+      <w:proofErr w:type="spellStart"/>
+      <w:r>
+        <w:rPr>
+          <w:color w:val="000000" w:themeColor="text1"/>
+          <w:sz w:val="26"/>
+          <w:szCs w:val="26"/>
+        </w:rPr>
+        <w:t>Visualstudio</w:t>
+      </w:r>
+      <w:proofErr w:type="spellEnd"/>
+      <w:r>
+        <w:rPr>
+          <w:color w:val="000000" w:themeColor="text1"/>
+          <w:sz w:val="26"/>
+          <w:szCs w:val="26"/>
+        </w:rPr>
+        <w:t>-Code entschieden, da dies die geeignetste Umgebung fürs Arbeiten an Web-Projekten ist. Dort kann ich verschiedene Formatierungs-</w:t>
+      </w:r>
+      <w:proofErr w:type="spellStart"/>
+      <w:r>
+        <w:rPr>
+          <w:color w:val="000000" w:themeColor="text1"/>
+          <w:sz w:val="26"/>
+          <w:szCs w:val="26"/>
+        </w:rPr>
+        <w:t>Extension</w:t>
+      </w:r>
+      <w:r>
+        <w:rPr>
+          <w:color w:val="000000" w:themeColor="text1"/>
+          <w:sz w:val="26"/>
+          <w:szCs w:val="26"/>
+        </w:rPr>
+        <w:t>s</w:t>
+      </w:r>
+      <w:proofErr w:type="spellEnd"/>
+      <w:r>
+        <w:rPr>
+          <w:color w:val="000000" w:themeColor="text1"/>
+          <w:sz w:val="26"/>
+          <w:szCs w:val="26"/>
+        </w:rPr>
+        <w:t xml:space="preserve"> </w:t>
       </w:r>
       <w:r>
         <w:rPr>
@@ -593,6 +766,7 @@
         </w:rPr>
         <w:t xml:space="preserve">herunterladen und es enthält eine Benutzeroberfläche für das Verwalten von </w:t>
       </w:r>
+      <w:proofErr w:type="spellStart"/>
       <w:r>
         <w:rPr>
           <w:color w:val="000000" w:themeColor="text1"/>
@@ -607,7 +781,16 @@
           <w:sz w:val="26"/>
           <w:szCs w:val="26"/>
         </w:rPr>
-        <w:t>it-Befehlen.</w:t>
+        <w:t>it</w:t>
+      </w:r>
+      <w:proofErr w:type="spellEnd"/>
+      <w:r>
+        <w:rPr>
+          <w:color w:val="000000" w:themeColor="text1"/>
+          <w:sz w:val="26"/>
+          <w:szCs w:val="26"/>
+        </w:rPr>
+        <w:t>-Befehlen.</w:t>
       </w:r>
     </w:p>
     <w:p>
@@ -634,13 +817,15 @@
           <w:color w:val="000000" w:themeColor="text1"/>
           <w:sz w:val="26"/>
           <w:szCs w:val="26"/>
-        </w:rPr>
-      </w:pPr>
-      <w:r>
-        <w:rPr>
-          <w:color w:val="000000" w:themeColor="text1"/>
-          <w:sz w:val="26"/>
-          <w:szCs w:val="26"/>
+          <w:lang w:val="en-US"/>
+        </w:rPr>
+      </w:pPr>
+      <w:r>
+        <w:rPr>
+          <w:color w:val="000000" w:themeColor="text1"/>
+          <w:sz w:val="26"/>
+          <w:szCs w:val="26"/>
+          <w:lang w:val="en-US"/>
         </w:rPr>
         <w:t>Copyright:</w:t>
       </w:r>
@@ -651,13 +836,15 @@
           <w:color w:val="000000" w:themeColor="text1"/>
           <w:sz w:val="26"/>
           <w:szCs w:val="26"/>
-        </w:rPr>
-      </w:pPr>
-      <w:r>
-        <w:rPr>
-          <w:color w:val="000000" w:themeColor="text1"/>
-          <w:sz w:val="26"/>
-          <w:szCs w:val="26"/>
+          <w:lang w:val="en-US"/>
+        </w:rPr>
+      </w:pPr>
+      <w:r>
+        <w:rPr>
+          <w:color w:val="000000" w:themeColor="text1"/>
+          <w:sz w:val="26"/>
+          <w:szCs w:val="26"/>
+          <w:lang w:val="en-US"/>
         </w:rPr>
         <w:t xml:space="preserve">Rock: </w:t>
       </w:r>
@@ -667,6 +854,7 @@
             <w:rStyle w:val="Hyperlink"/>
             <w:sz w:val="26"/>
             <w:szCs w:val="26"/>
+            <w:lang w:val="en-US"/>
           </w:rPr>
           <w:t>https://www.flickr.com/photos/32279598@N02/33507875820</w:t>
         </w:r>
@@ -1185,7 +1373,55 @@
                 <w:sz w:val="24"/>
                 <w:szCs w:val="24"/>
               </w:rPr>
-              <w:t xml:space="preserve">Ich habe mich nach langem überlegen doch gegen Bootstrap entschieden, da ich die App Mobiele-User freundlich gestalten wollte. Nach einer Diskussion mit Arbeits-Kollegen, habe ich mich für eine Angular-pwa entschieden. </w:t>
+              <w:t xml:space="preserve">Ich habe mich nach langem </w:t>
+            </w:r>
+            <w:proofErr w:type="spellStart"/>
+            <w:r>
+              <w:rPr>
+                <w:sz w:val="24"/>
+                <w:szCs w:val="24"/>
+              </w:rPr>
+              <w:t>überlegen</w:t>
+            </w:r>
+            <w:proofErr w:type="spellEnd"/>
+            <w:r>
+              <w:rPr>
+                <w:sz w:val="24"/>
+                <w:szCs w:val="24"/>
+              </w:rPr>
+              <w:t xml:space="preserve"> doch gegen Bootstrap entschieden, da ich die App </w:t>
+            </w:r>
+            <w:proofErr w:type="spellStart"/>
+            <w:r>
+              <w:rPr>
+                <w:sz w:val="24"/>
+                <w:szCs w:val="24"/>
+              </w:rPr>
+              <w:t>Mobiele</w:t>
+            </w:r>
+            <w:proofErr w:type="spellEnd"/>
+            <w:r>
+              <w:rPr>
+                <w:sz w:val="24"/>
+                <w:szCs w:val="24"/>
+              </w:rPr>
+              <w:t>-User freundlich gestalten wollte. Nach einer Diskussion mit Arbeits-Kollegen, habe ich mich für eine Angular-</w:t>
+            </w:r>
+            <w:proofErr w:type="spellStart"/>
+            <w:r>
+              <w:rPr>
+                <w:sz w:val="24"/>
+                <w:szCs w:val="24"/>
+              </w:rPr>
+              <w:t>pwa</w:t>
+            </w:r>
+            <w:proofErr w:type="spellEnd"/>
+            <w:r>
+              <w:rPr>
+                <w:sz w:val="24"/>
+                <w:szCs w:val="24"/>
+              </w:rPr>
+              <w:t xml:space="preserve"> entschieden. </w:t>
             </w:r>
           </w:p>
         </w:tc>
@@ -1257,7 +1493,39 @@
                 <w:sz w:val="24"/>
                 <w:szCs w:val="24"/>
               </w:rPr>
-              <w:t>Ich habe ein leeres Git Repo erstellt</w:t>
+              <w:t xml:space="preserve">Ich habe ein leeres </w:t>
+            </w:r>
+            <w:proofErr w:type="spellStart"/>
+            <w:r>
+              <w:rPr>
+                <w:sz w:val="24"/>
+                <w:szCs w:val="24"/>
+              </w:rPr>
+              <w:t>Git</w:t>
+            </w:r>
+            <w:proofErr w:type="spellEnd"/>
+            <w:r>
+              <w:rPr>
+                <w:sz w:val="24"/>
+                <w:szCs w:val="24"/>
+              </w:rPr>
+              <w:t xml:space="preserve"> </w:t>
+            </w:r>
+            <w:proofErr w:type="spellStart"/>
+            <w:r>
+              <w:rPr>
+                <w:sz w:val="24"/>
+                <w:szCs w:val="24"/>
+              </w:rPr>
+              <w:t>Repo</w:t>
+            </w:r>
+            <w:proofErr w:type="spellEnd"/>
+            <w:r>
+              <w:rPr>
+                <w:sz w:val="24"/>
+                <w:szCs w:val="24"/>
+              </w:rPr>
+              <w:t xml:space="preserve"> erstellt</w:t>
             </w:r>
           </w:p>
         </w:tc>
@@ -1334,7 +1602,39 @@
                 <w:sz w:val="24"/>
                 <w:szCs w:val="24"/>
               </w:rPr>
-              <w:t>Ich muss das Repo stehts mit Commits pflegen</w:t>
+              <w:t xml:space="preserve">Ich muss das </w:t>
+            </w:r>
+            <w:proofErr w:type="spellStart"/>
+            <w:r>
+              <w:rPr>
+                <w:sz w:val="24"/>
+                <w:szCs w:val="24"/>
+              </w:rPr>
+              <w:t>Repo</w:t>
+            </w:r>
+            <w:proofErr w:type="spellEnd"/>
+            <w:r>
+              <w:rPr>
+                <w:sz w:val="24"/>
+                <w:szCs w:val="24"/>
+              </w:rPr>
+              <w:t xml:space="preserve"> stehts mit </w:t>
+            </w:r>
+            <w:proofErr w:type="spellStart"/>
+            <w:r>
+              <w:rPr>
+                <w:sz w:val="24"/>
+                <w:szCs w:val="24"/>
+              </w:rPr>
+              <w:t>Commits</w:t>
+            </w:r>
+            <w:proofErr w:type="spellEnd"/>
+            <w:r>
+              <w:rPr>
+                <w:sz w:val="24"/>
+                <w:szCs w:val="24"/>
+              </w:rPr>
+              <w:t xml:space="preserve"> pflegen</w:t>
             </w:r>
           </w:p>
         </w:tc>
@@ -1382,7 +1682,55 @@
                 <w:sz w:val="24"/>
                 <w:szCs w:val="24"/>
               </w:rPr>
-              <w:t>Ich habe das Angular Start-Projekt heruntergeladen und pwa extension hinzugefügt</w:t>
+              <w:t xml:space="preserve">Ich habe das </w:t>
+            </w:r>
+            <w:proofErr w:type="gramStart"/>
+            <w:r>
+              <w:rPr>
+                <w:sz w:val="24"/>
+                <w:szCs w:val="24"/>
+              </w:rPr>
+              <w:t>Angular</w:t>
+            </w:r>
+            <w:proofErr w:type="gramEnd"/>
+            <w:r>
+              <w:rPr>
+                <w:sz w:val="24"/>
+                <w:szCs w:val="24"/>
+              </w:rPr>
+              <w:t xml:space="preserve"> Start-Projekt heruntergeladen und </w:t>
+            </w:r>
+            <w:proofErr w:type="spellStart"/>
+            <w:r>
+              <w:rPr>
+                <w:sz w:val="24"/>
+                <w:szCs w:val="24"/>
+              </w:rPr>
+              <w:t>pwa</w:t>
+            </w:r>
+            <w:proofErr w:type="spellEnd"/>
+            <w:r>
+              <w:rPr>
+                <w:sz w:val="24"/>
+                <w:szCs w:val="24"/>
+              </w:rPr>
+              <w:t xml:space="preserve"> </w:t>
+            </w:r>
+            <w:proofErr w:type="spellStart"/>
+            <w:r>
+              <w:rPr>
+                <w:sz w:val="24"/>
+                <w:szCs w:val="24"/>
+              </w:rPr>
+              <w:t>extension</w:t>
+            </w:r>
+            <w:proofErr w:type="spellEnd"/>
+            <w:r>
+              <w:rPr>
+                <w:sz w:val="24"/>
+                <w:szCs w:val="24"/>
+              </w:rPr>
+              <w:t xml:space="preserve"> hinzugefügt</w:t>
             </w:r>
           </w:p>
         </w:tc>
@@ -1478,19 +1826,46 @@
               </w:rPr>
               <w:t xml:space="preserve">Ich habe </w:t>
             </w:r>
-            <w:r>
-              <w:rPr>
-                <w:sz w:val="24"/>
-                <w:szCs w:val="24"/>
-              </w:rPr>
-              <w:t>das .yml</w:t>
-            </w:r>
-            <w:r>
-              <w:rPr>
-                <w:sz w:val="24"/>
-                <w:szCs w:val="24"/>
-              </w:rPr>
-              <w:t xml:space="preserve"> File erstellet, welches für mich automatisch ein build anstosst</w:t>
+            <w:proofErr w:type="gramStart"/>
+            <w:r>
+              <w:rPr>
+                <w:sz w:val="24"/>
+                <w:szCs w:val="24"/>
+              </w:rPr>
+              <w:t>das .</w:t>
+            </w:r>
+            <w:proofErr w:type="spellStart"/>
+            <w:r>
+              <w:rPr>
+                <w:sz w:val="24"/>
+                <w:szCs w:val="24"/>
+              </w:rPr>
+              <w:t>yml</w:t>
+            </w:r>
+            <w:proofErr w:type="spellEnd"/>
+            <w:proofErr w:type="gramEnd"/>
+            <w:r>
+              <w:rPr>
+                <w:sz w:val="24"/>
+                <w:szCs w:val="24"/>
+              </w:rPr>
+              <w:t xml:space="preserve"> File erstellet, welches für mich automatisch ein </w:t>
+            </w:r>
+            <w:proofErr w:type="spellStart"/>
+            <w:r>
+              <w:rPr>
+                <w:sz w:val="24"/>
+                <w:szCs w:val="24"/>
+              </w:rPr>
+              <w:t>build</w:t>
+            </w:r>
+            <w:proofErr w:type="spellEnd"/>
+            <w:r>
+              <w:rPr>
+                <w:sz w:val="24"/>
+                <w:szCs w:val="24"/>
+              </w:rPr>
+              <w:t xml:space="preserve"> anstosst</w:t>
             </w:r>
           </w:p>
         </w:tc>
@@ -1511,7 +1886,23 @@
                 <w:sz w:val="24"/>
                 <w:szCs w:val="24"/>
               </w:rPr>
-              <w:t>Wie man eine Workflow Datei im Github hinzufügt</w:t>
+              <w:t xml:space="preserve">Wie man eine Workflow Datei im </w:t>
+            </w:r>
+            <w:proofErr w:type="spellStart"/>
+            <w:r>
+              <w:rPr>
+                <w:sz w:val="24"/>
+                <w:szCs w:val="24"/>
+              </w:rPr>
+              <w:t>Github</w:t>
+            </w:r>
+            <w:proofErr w:type="spellEnd"/>
+            <w:r>
+              <w:rPr>
+                <w:sz w:val="24"/>
+                <w:szCs w:val="24"/>
+              </w:rPr>
+              <w:t xml:space="preserve"> hinzufügt</w:t>
             </w:r>
           </w:p>
         </w:tc>
@@ -1615,7 +2006,39 @@
                 <w:sz w:val="24"/>
                 <w:szCs w:val="24"/>
               </w:rPr>
-              <w:t>Ich habe einen init Commit ins Repo gepusht</w:t>
+              <w:t xml:space="preserve">Ich habe einen </w:t>
+            </w:r>
+            <w:proofErr w:type="spellStart"/>
+            <w:r>
+              <w:rPr>
+                <w:sz w:val="24"/>
+                <w:szCs w:val="24"/>
+              </w:rPr>
+              <w:t>init</w:t>
+            </w:r>
+            <w:proofErr w:type="spellEnd"/>
+            <w:r>
+              <w:rPr>
+                <w:sz w:val="24"/>
+                <w:szCs w:val="24"/>
+              </w:rPr>
+              <w:t xml:space="preserve"> Commit ins </w:t>
+            </w:r>
+            <w:proofErr w:type="spellStart"/>
+            <w:r>
+              <w:rPr>
+                <w:sz w:val="24"/>
+                <w:szCs w:val="24"/>
+              </w:rPr>
+              <w:t>Repo</w:t>
+            </w:r>
+            <w:proofErr w:type="spellEnd"/>
+            <w:r>
+              <w:rPr>
+                <w:sz w:val="24"/>
+                <w:szCs w:val="24"/>
+              </w:rPr>
+              <w:t xml:space="preserve"> gepusht</w:t>
             </w:r>
           </w:p>
         </w:tc>
@@ -1679,6 +2102,224 @@
                 <w:szCs w:val="24"/>
               </w:rPr>
               <w:t>-</w:t>
+            </w:r>
+          </w:p>
+        </w:tc>
+      </w:tr>
+      <w:tr>
+        <w:trPr>
+          <w:cnfStyle w:val="000000100000" w:firstRow="0" w:lastRow="0" w:firstColumn="0" w:lastColumn="0" w:oddVBand="0" w:evenVBand="0" w:oddHBand="1" w:evenHBand="0" w:firstRowFirstColumn="0" w:firstRowLastColumn="0" w:lastRowFirstColumn="0" w:lastRowLastColumn="0"/>
+        </w:trPr>
+        <w:tc>
+          <w:tcPr>
+            <w:cnfStyle w:val="001000000000" w:firstRow="0" w:lastRow="0" w:firstColumn="1" w:lastColumn="0" w:oddVBand="0" w:evenVBand="0" w:oddHBand="0" w:evenHBand="0" w:firstRowFirstColumn="0" w:firstRowLastColumn="0" w:lastRowFirstColumn="0" w:lastRowLastColumn="0"/>
+            <w:tcW w:w="2551" w:type="dxa"/>
+          </w:tcPr>
+          <w:p>
+            <w:pPr>
+              <w:rPr>
+                <w:b w:val="0"/>
+                <w:bCs w:val="0"/>
+                <w:sz w:val="24"/>
+                <w:szCs w:val="24"/>
+              </w:rPr>
+            </w:pPr>
+            <w:r>
+              <w:rPr>
+                <w:b w:val="0"/>
+                <w:bCs w:val="0"/>
+                <w:sz w:val="24"/>
+                <w:szCs w:val="24"/>
+              </w:rPr>
+              <w:t>26.11.2020</w:t>
+            </w:r>
+          </w:p>
+        </w:tc>
+        <w:tc>
+          <w:tcPr>
+            <w:tcW w:w="2894" w:type="dxa"/>
+          </w:tcPr>
+          <w:p>
+            <w:pPr>
+              <w:cnfStyle w:val="000000100000" w:firstRow="0" w:lastRow="0" w:firstColumn="0" w:lastColumn="0" w:oddVBand="0" w:evenVBand="0" w:oddHBand="1" w:evenHBand="0" w:firstRowFirstColumn="0" w:firstRowLastColumn="0" w:lastRowFirstColumn="0" w:lastRowLastColumn="0"/>
+              <w:rPr>
+                <w:sz w:val="24"/>
+                <w:szCs w:val="24"/>
+              </w:rPr>
+            </w:pPr>
+            <w:r>
+              <w:rPr>
+                <w:sz w:val="24"/>
+                <w:szCs w:val="24"/>
+              </w:rPr>
+              <w:t>Ich habe passende Bilder für meine Buttons gesucht</w:t>
+            </w:r>
+          </w:p>
+        </w:tc>
+        <w:tc>
+          <w:tcPr>
+            <w:tcW w:w="2802" w:type="dxa"/>
+          </w:tcPr>
+          <w:p>
+            <w:pPr>
+              <w:cnfStyle w:val="000000100000" w:firstRow="0" w:lastRow="0" w:firstColumn="0" w:lastColumn="0" w:oddVBand="0" w:evenVBand="0" w:oddHBand="1" w:evenHBand="0" w:firstRowFirstColumn="0" w:firstRowLastColumn="0" w:lastRowFirstColumn="0" w:lastRowLastColumn="0"/>
+              <w:rPr>
+                <w:sz w:val="24"/>
+                <w:szCs w:val="24"/>
+              </w:rPr>
+            </w:pPr>
+            <w:r>
+              <w:rPr>
+                <w:sz w:val="24"/>
+                <w:szCs w:val="24"/>
+              </w:rPr>
+              <w:t>-</w:t>
+            </w:r>
+          </w:p>
+        </w:tc>
+        <w:tc>
+          <w:tcPr>
+            <w:tcW w:w="3152" w:type="dxa"/>
+          </w:tcPr>
+          <w:p>
+            <w:pPr>
+              <w:cnfStyle w:val="000000100000" w:firstRow="0" w:lastRow="0" w:firstColumn="0" w:lastColumn="0" w:oddVBand="0" w:evenVBand="0" w:oddHBand="1" w:evenHBand="0" w:firstRowFirstColumn="0" w:firstRowLastColumn="0" w:lastRowFirstColumn="0" w:lastRowLastColumn="0"/>
+              <w:rPr>
+                <w:sz w:val="24"/>
+                <w:szCs w:val="24"/>
+              </w:rPr>
+            </w:pPr>
+            <w:r>
+              <w:rPr>
+                <w:sz w:val="24"/>
+                <w:szCs w:val="24"/>
+              </w:rPr>
+              <w:t>-</w:t>
+            </w:r>
+          </w:p>
+        </w:tc>
+        <w:tc>
+          <w:tcPr>
+            <w:tcW w:w="2888" w:type="dxa"/>
+          </w:tcPr>
+          <w:p>
+            <w:pPr>
+              <w:cnfStyle w:val="000000100000" w:firstRow="0" w:lastRow="0" w:firstColumn="0" w:lastColumn="0" w:oddVBand="0" w:evenVBand="0" w:oddHBand="1" w:evenHBand="0" w:firstRowFirstColumn="0" w:firstRowLastColumn="0" w:lastRowFirstColumn="0" w:lastRowLastColumn="0"/>
+              <w:rPr>
+                <w:sz w:val="24"/>
+                <w:szCs w:val="24"/>
+              </w:rPr>
+            </w:pPr>
+            <w:r>
+              <w:rPr>
+                <w:sz w:val="24"/>
+                <w:szCs w:val="24"/>
+              </w:rPr>
+              <w:t>Ich muss diese Bilder als Hintergrund für die Buttons verwenden</w:t>
+            </w:r>
+          </w:p>
+        </w:tc>
+      </w:tr>
+      <w:tr>
+        <w:tc>
+          <w:tcPr>
+            <w:cnfStyle w:val="001000000000" w:firstRow="0" w:lastRow="0" w:firstColumn="1" w:lastColumn="0" w:oddVBand="0" w:evenVBand="0" w:oddHBand="0" w:evenHBand="0" w:firstRowFirstColumn="0" w:firstRowLastColumn="0" w:lastRowFirstColumn="0" w:lastRowLastColumn="0"/>
+            <w:tcW w:w="2551" w:type="dxa"/>
+          </w:tcPr>
+          <w:p>
+            <w:pPr>
+              <w:rPr>
+                <w:b w:val="0"/>
+                <w:bCs w:val="0"/>
+                <w:sz w:val="24"/>
+                <w:szCs w:val="24"/>
+              </w:rPr>
+            </w:pPr>
+            <w:r>
+              <w:rPr>
+                <w:b w:val="0"/>
+                <w:bCs w:val="0"/>
+                <w:sz w:val="24"/>
+                <w:szCs w:val="24"/>
+              </w:rPr>
+              <w:t>26.11.2020</w:t>
+            </w:r>
+          </w:p>
+        </w:tc>
+        <w:tc>
+          <w:tcPr>
+            <w:tcW w:w="2894" w:type="dxa"/>
+          </w:tcPr>
+          <w:p>
+            <w:pPr>
+              <w:cnfStyle w:val="000000000000" w:firstRow="0" w:lastRow="0" w:firstColumn="0" w:lastColumn="0" w:oddVBand="0" w:evenVBand="0" w:oddHBand="0" w:evenHBand="0" w:firstRowFirstColumn="0" w:firstRowLastColumn="0" w:lastRowFirstColumn="0" w:lastRowLastColumn="0"/>
+              <w:rPr>
+                <w:sz w:val="24"/>
+                <w:szCs w:val="24"/>
+              </w:rPr>
+            </w:pPr>
+            <w:r>
+              <w:rPr>
+                <w:sz w:val="24"/>
+                <w:szCs w:val="24"/>
+              </w:rPr>
+              <w:t>Ich habe die Dokumentation weiter gepflegt</w:t>
+            </w:r>
+          </w:p>
+        </w:tc>
+        <w:tc>
+          <w:tcPr>
+            <w:tcW w:w="2802" w:type="dxa"/>
+          </w:tcPr>
+          <w:p>
+            <w:pPr>
+              <w:cnfStyle w:val="000000000000" w:firstRow="0" w:lastRow="0" w:firstColumn="0" w:lastColumn="0" w:oddVBand="0" w:evenVBand="0" w:oddHBand="0" w:evenHBand="0" w:firstRowFirstColumn="0" w:firstRowLastColumn="0" w:lastRowFirstColumn="0" w:lastRowLastColumn="0"/>
+              <w:rPr>
+                <w:sz w:val="24"/>
+                <w:szCs w:val="24"/>
+              </w:rPr>
+            </w:pPr>
+            <w:r>
+              <w:rPr>
+                <w:sz w:val="24"/>
+                <w:szCs w:val="24"/>
+              </w:rPr>
+              <w:t>Ich sollte die Dokumentation immer wieder anpassen. So habe ich weniger Pendenzen.</w:t>
+            </w:r>
+          </w:p>
+        </w:tc>
+        <w:tc>
+          <w:tcPr>
+            <w:tcW w:w="3152" w:type="dxa"/>
+          </w:tcPr>
+          <w:p>
+            <w:pPr>
+              <w:cnfStyle w:val="000000000000" w:firstRow="0" w:lastRow="0" w:firstColumn="0" w:lastColumn="0" w:oddVBand="0" w:evenVBand="0" w:oddHBand="0" w:evenHBand="0" w:firstRowFirstColumn="0" w:firstRowLastColumn="0" w:lastRowFirstColumn="0" w:lastRowLastColumn="0"/>
+              <w:rPr>
+                <w:sz w:val="24"/>
+                <w:szCs w:val="24"/>
+              </w:rPr>
+            </w:pPr>
+          </w:p>
+        </w:tc>
+        <w:tc>
+          <w:tcPr>
+            <w:tcW w:w="2888" w:type="dxa"/>
+          </w:tcPr>
+          <w:p>
+            <w:pPr>
+              <w:cnfStyle w:val="000000000000" w:firstRow="0" w:lastRow="0" w:firstColumn="0" w:lastColumn="0" w:oddVBand="0" w:evenVBand="0" w:oddHBand="0" w:evenHBand="0" w:firstRowFirstColumn="0" w:firstRowLastColumn="0" w:lastRowFirstColumn="0" w:lastRowLastColumn="0"/>
+              <w:rPr>
+                <w:sz w:val="24"/>
+                <w:szCs w:val="24"/>
+              </w:rPr>
+            </w:pPr>
+            <w:r>
+              <w:rPr>
+                <w:sz w:val="24"/>
+                <w:szCs w:val="24"/>
+              </w:rPr>
+              <w:t>Immer weiter pflegen.</w:t>
             </w:r>
           </w:p>
         </w:tc>

</xml_diff>

<commit_message>
modified styles and added scoreboard with text
</commit_message>
<xml_diff>
--- a/Arbeitsjournal.docx
+++ b/Arbeitsjournal.docx
@@ -87,7 +87,7 @@
     </w:p>
     <w:p>
       <w:pPr>
-        <w:pStyle w:val="Listenabsatz"/>
+        <w:pStyle w:val="ListParagraph"/>
         <w:numPr>
           <w:ilvl w:val="0"/>
           <w:numId w:val="1"/>
@@ -101,6 +101,7 @@
           <w:lang w:val="en-US"/>
         </w:rPr>
       </w:pPr>
+      <w:proofErr w:type="spellStart"/>
       <w:r>
         <w:rPr>
           <w:b/>
@@ -112,6 +113,7 @@
         </w:rPr>
         <w:t>Einführung</w:t>
       </w:r>
+      <w:proofErr w:type="spellEnd"/>
     </w:p>
     <w:p>
       <w:pPr>
@@ -216,7 +218,7 @@
     </w:p>
     <w:p>
       <w:pPr>
-        <w:pStyle w:val="Listenabsatz"/>
+        <w:pStyle w:val="ListParagraph"/>
         <w:numPr>
           <w:ilvl w:val="0"/>
           <w:numId w:val="1"/>
@@ -230,6 +232,7 @@
           <w:lang w:val="en-US"/>
         </w:rPr>
       </w:pPr>
+      <w:proofErr w:type="spellStart"/>
       <w:r>
         <w:rPr>
           <w:b/>
@@ -241,6 +244,7 @@
         </w:rPr>
         <w:t>Technologie-entscheid</w:t>
       </w:r>
+      <w:proofErr w:type="spellEnd"/>
     </w:p>
     <w:p>
       <w:pPr>
@@ -281,7 +285,25 @@
           <w:szCs w:val="26"/>
         </w:rPr>
         <w:br/>
-        <w:t xml:space="preserve">Anfangs wollte ich meine App auf der Bootstrap-Basis gestalten, doch mein Mitschüler «David Gataric»-welcher lange Erfahrung mit Web-Apps hat, da er das bereits bei </w:t>
+        <w:t xml:space="preserve">Anfangs wollte ich meine App auf der Bootstrap-Basis gestalten, doch mein Mitschüler «David </w:t>
+      </w:r>
+      <w:proofErr w:type="spellStart"/>
+      <w:r>
+        <w:rPr>
+          <w:color w:val="000000" w:themeColor="text1"/>
+          <w:sz w:val="26"/>
+          <w:szCs w:val="26"/>
+        </w:rPr>
+        <w:t>Gataric</w:t>
+      </w:r>
+      <w:proofErr w:type="spellEnd"/>
+      <w:r>
+        <w:rPr>
+          <w:color w:val="000000" w:themeColor="text1"/>
+          <w:sz w:val="26"/>
+          <w:szCs w:val="26"/>
+        </w:rPr>
+        <w:t xml:space="preserve">»-welcher lange Erfahrung mit Web-Apps hat, da er das bereits bei </w:t>
       </w:r>
       <w:r>
         <w:rPr>
@@ -365,7 +387,7 @@
     </w:p>
     <w:p>
       <w:pPr>
-        <w:pStyle w:val="Listenabsatz"/>
+        <w:pStyle w:val="ListParagraph"/>
         <w:numPr>
           <w:ilvl w:val="0"/>
           <w:numId w:val="1"/>
@@ -410,7 +432,7 @@
     </w:p>
     <w:p>
       <w:pPr>
-        <w:pStyle w:val="Listenabsatz"/>
+        <w:pStyle w:val="ListParagraph"/>
         <w:numPr>
           <w:ilvl w:val="1"/>
           <w:numId w:val="1"/>
@@ -450,8 +472,27 @@
           <w:sz w:val="26"/>
           <w:szCs w:val="26"/>
         </w:rPr>
-        <w:t xml:space="preserve">Den Source-Code pflege ich mit Hilfe von Git-hub. </w:t>
-      </w:r>
+        <w:t xml:space="preserve">Den Source-Code pflege ich mit Hilfe von </w:t>
+      </w:r>
+      <w:proofErr w:type="spellStart"/>
+      <w:r>
+        <w:rPr>
+          <w:color w:val="000000" w:themeColor="text1"/>
+          <w:sz w:val="26"/>
+          <w:szCs w:val="26"/>
+        </w:rPr>
+        <w:t>Git</w:t>
+      </w:r>
+      <w:proofErr w:type="spellEnd"/>
+      <w:r>
+        <w:rPr>
+          <w:color w:val="000000" w:themeColor="text1"/>
+          <w:sz w:val="26"/>
+          <w:szCs w:val="26"/>
+        </w:rPr>
+        <w:t xml:space="preserve">-hub. </w:t>
+      </w:r>
+      <w:proofErr w:type="spellStart"/>
       <w:r>
         <w:rPr>
           <w:color w:val="000000" w:themeColor="text1"/>
@@ -459,7 +500,17 @@
           <w:szCs w:val="26"/>
           <w:highlight w:val="yellow"/>
         </w:rPr>
-        <w:t>Git-hub</w:t>
+        <w:t>Git</w:t>
+      </w:r>
+      <w:proofErr w:type="spellEnd"/>
+      <w:r>
+        <w:rPr>
+          <w:color w:val="000000" w:themeColor="text1"/>
+          <w:sz w:val="26"/>
+          <w:szCs w:val="26"/>
+          <w:highlight w:val="yellow"/>
+        </w:rPr>
+        <w:t>-hub</w:t>
       </w:r>
       <w:r>
         <w:rPr>
@@ -472,7 +523,7 @@
     </w:p>
     <w:p>
       <w:pPr>
-        <w:pStyle w:val="Listenabsatz"/>
+        <w:pStyle w:val="ListParagraph"/>
         <w:numPr>
           <w:ilvl w:val="1"/>
           <w:numId w:val="1"/>
@@ -485,6 +536,7 @@
           <w:szCs w:val="36"/>
         </w:rPr>
       </w:pPr>
+      <w:proofErr w:type="spellStart"/>
       <w:r>
         <w:rPr>
           <w:b/>
@@ -495,6 +547,7 @@
         </w:rPr>
         <w:t>Trello</w:t>
       </w:r>
+      <w:proofErr w:type="spellEnd"/>
     </w:p>
     <w:p>
       <w:pPr>
@@ -510,8 +563,45 @@
           <w:sz w:val="26"/>
           <w:szCs w:val="26"/>
         </w:rPr>
-        <w:t xml:space="preserve">Im Git hub Reporsitory, verlinke ich ebenfalls auf mein </w:t>
-      </w:r>
+        <w:t xml:space="preserve">Im </w:t>
+      </w:r>
+      <w:proofErr w:type="spellStart"/>
+      <w:r>
+        <w:rPr>
+          <w:color w:val="000000" w:themeColor="text1"/>
+          <w:sz w:val="26"/>
+          <w:szCs w:val="26"/>
+        </w:rPr>
+        <w:t>Git</w:t>
+      </w:r>
+      <w:proofErr w:type="spellEnd"/>
+      <w:r>
+        <w:rPr>
+          <w:color w:val="000000" w:themeColor="text1"/>
+          <w:sz w:val="26"/>
+          <w:szCs w:val="26"/>
+        </w:rPr>
+        <w:t xml:space="preserve"> hub </w:t>
+      </w:r>
+      <w:proofErr w:type="spellStart"/>
+      <w:r>
+        <w:rPr>
+          <w:color w:val="000000" w:themeColor="text1"/>
+          <w:sz w:val="26"/>
+          <w:szCs w:val="26"/>
+        </w:rPr>
+        <w:t>Reporsitory</w:t>
+      </w:r>
+      <w:proofErr w:type="spellEnd"/>
+      <w:r>
+        <w:rPr>
+          <w:color w:val="000000" w:themeColor="text1"/>
+          <w:sz w:val="26"/>
+          <w:szCs w:val="26"/>
+        </w:rPr>
+        <w:t xml:space="preserve">, verlinke ich ebenfalls auf mein </w:t>
+      </w:r>
+      <w:proofErr w:type="spellStart"/>
       <w:r>
         <w:rPr>
           <w:b/>
@@ -523,6 +613,7 @@
         </w:rPr>
         <w:t>ProductBacklog</w:t>
       </w:r>
+      <w:proofErr w:type="spellEnd"/>
       <w:r>
         <w:rPr>
           <w:b/>
@@ -533,13 +624,41 @@
         </w:rPr>
         <w:t xml:space="preserve"> </w:t>
       </w:r>
-      <w:r>
-        <w:rPr>
-          <w:color w:val="000000" w:themeColor="text1"/>
-          <w:sz w:val="26"/>
-          <w:szCs w:val="26"/>
-        </w:rPr>
-        <w:t xml:space="preserve">imTrello verlinke. Trello verwende ich aus dem Grund, dass mir dieses Tool in einem der </w:t>
+      <w:proofErr w:type="spellStart"/>
+      <w:r>
+        <w:rPr>
+          <w:color w:val="000000" w:themeColor="text1"/>
+          <w:sz w:val="26"/>
+          <w:szCs w:val="26"/>
+        </w:rPr>
+        <w:t>imTrello</w:t>
+      </w:r>
+      <w:proofErr w:type="spellEnd"/>
+      <w:r>
+        <w:rPr>
+          <w:color w:val="000000" w:themeColor="text1"/>
+          <w:sz w:val="26"/>
+          <w:szCs w:val="26"/>
+        </w:rPr>
+        <w:t xml:space="preserve"> verlinke. </w:t>
+      </w:r>
+      <w:proofErr w:type="spellStart"/>
+      <w:r>
+        <w:rPr>
+          <w:color w:val="000000" w:themeColor="text1"/>
+          <w:sz w:val="26"/>
+          <w:szCs w:val="26"/>
+        </w:rPr>
+        <w:t>Trello</w:t>
+      </w:r>
+      <w:proofErr w:type="spellEnd"/>
+      <w:r>
+        <w:rPr>
+          <w:color w:val="000000" w:themeColor="text1"/>
+          <w:sz w:val="26"/>
+          <w:szCs w:val="26"/>
+        </w:rPr>
+        <w:t xml:space="preserve"> verwende ich aus dem Grund, dass mir dieses Tool in einem der </w:t>
       </w:r>
       <w:r>
         <w:rPr>
@@ -553,7 +672,7 @@
     </w:p>
     <w:p>
       <w:pPr>
-        <w:pStyle w:val="Listenabsatz"/>
+        <w:pStyle w:val="ListParagraph"/>
         <w:numPr>
           <w:ilvl w:val="1"/>
           <w:numId w:val="1"/>
@@ -591,15 +710,51 @@
           <w:sz w:val="26"/>
           <w:szCs w:val="26"/>
         </w:rPr>
-        <w:t>Als Entwicklungs-umgebung, habe ich mich für Visualstudio-Code entschieden, da dies die geeignetste Umgebung fürs Arbeiten an Web-Projekten ist. Dort kann ich verschiedene Formatierungs-Extension</w:t>
-      </w:r>
-      <w:r>
-        <w:rPr>
-          <w:color w:val="000000" w:themeColor="text1"/>
-          <w:sz w:val="26"/>
-          <w:szCs w:val="26"/>
-        </w:rPr>
-        <w:t xml:space="preserve">s </w:t>
+        <w:t xml:space="preserve">Als Entwicklungs-umgebung, habe ich mich für </w:t>
+      </w:r>
+      <w:proofErr w:type="spellStart"/>
+      <w:r>
+        <w:rPr>
+          <w:color w:val="000000" w:themeColor="text1"/>
+          <w:sz w:val="26"/>
+          <w:szCs w:val="26"/>
+        </w:rPr>
+        <w:t>Visualstudio</w:t>
+      </w:r>
+      <w:proofErr w:type="spellEnd"/>
+      <w:r>
+        <w:rPr>
+          <w:color w:val="000000" w:themeColor="text1"/>
+          <w:sz w:val="26"/>
+          <w:szCs w:val="26"/>
+        </w:rPr>
+        <w:t>-Code entschieden, da dies die geeignetste Umgebung fürs Arbeiten an Web-Projekten ist. Dort kann ich verschiedene Formatierungs-</w:t>
+      </w:r>
+      <w:proofErr w:type="spellStart"/>
+      <w:r>
+        <w:rPr>
+          <w:color w:val="000000" w:themeColor="text1"/>
+          <w:sz w:val="26"/>
+          <w:szCs w:val="26"/>
+        </w:rPr>
+        <w:t>Extension</w:t>
+      </w:r>
+      <w:r>
+        <w:rPr>
+          <w:color w:val="000000" w:themeColor="text1"/>
+          <w:sz w:val="26"/>
+          <w:szCs w:val="26"/>
+        </w:rPr>
+        <w:t>s</w:t>
+      </w:r>
+      <w:proofErr w:type="spellEnd"/>
+      <w:r>
+        <w:rPr>
+          <w:color w:val="000000" w:themeColor="text1"/>
+          <w:sz w:val="26"/>
+          <w:szCs w:val="26"/>
+        </w:rPr>
+        <w:t xml:space="preserve"> </w:t>
       </w:r>
       <w:r>
         <w:rPr>
@@ -609,6 +764,7 @@
         </w:rPr>
         <w:t xml:space="preserve">herunterladen und es enthält eine Benutzeroberfläche für das Verwalten von </w:t>
       </w:r>
+      <w:proofErr w:type="spellStart"/>
       <w:r>
         <w:rPr>
           <w:color w:val="000000" w:themeColor="text1"/>
@@ -623,7 +779,16 @@
           <w:sz w:val="26"/>
           <w:szCs w:val="26"/>
         </w:rPr>
-        <w:t>it-Befehlen.</w:t>
+        <w:t>it</w:t>
+      </w:r>
+      <w:proofErr w:type="spellEnd"/>
+      <w:r>
+        <w:rPr>
+          <w:color w:val="000000" w:themeColor="text1"/>
+          <w:sz w:val="26"/>
+          <w:szCs w:val="26"/>
+        </w:rPr>
+        <w:t>-Befehlen.</w:t>
       </w:r>
     </w:p>
     <w:p>
@@ -637,7 +802,7 @@
     </w:p>
     <w:p>
       <w:pPr>
-        <w:pStyle w:val="Listenabsatz"/>
+        <w:pStyle w:val="ListParagraph"/>
         <w:numPr>
           <w:ilvl w:val="0"/>
           <w:numId w:val="1"/>
@@ -725,7 +890,43 @@
           <w:sz w:val="26"/>
           <w:szCs w:val="26"/>
         </w:rPr>
-        <w:t xml:space="preserve"> (was für mein Projekt nicht notwendig ist) gelöscht. Ich habe bloss den Header, die Buttons und den footer sowie jeweils die styles </w:t>
+        <w:t xml:space="preserve"> (was für mein Projekt nicht notwendig ist) gelöscht. Ich habe bloss den Header, die Buttons und den </w:t>
+      </w:r>
+      <w:proofErr w:type="spellStart"/>
+      <w:r>
+        <w:rPr>
+          <w:color w:val="000000" w:themeColor="text1"/>
+          <w:sz w:val="26"/>
+          <w:szCs w:val="26"/>
+        </w:rPr>
+        <w:t>footer</w:t>
+      </w:r>
+      <w:proofErr w:type="spellEnd"/>
+      <w:r>
+        <w:rPr>
+          <w:color w:val="000000" w:themeColor="text1"/>
+          <w:sz w:val="26"/>
+          <w:szCs w:val="26"/>
+        </w:rPr>
+        <w:t xml:space="preserve"> sowie jeweils die </w:t>
+      </w:r>
+      <w:proofErr w:type="spellStart"/>
+      <w:r>
+        <w:rPr>
+          <w:color w:val="000000" w:themeColor="text1"/>
+          <w:sz w:val="26"/>
+          <w:szCs w:val="26"/>
+        </w:rPr>
+        <w:t>styles</w:t>
+      </w:r>
+      <w:proofErr w:type="spellEnd"/>
+      <w:r>
+        <w:rPr>
+          <w:color w:val="000000" w:themeColor="text1"/>
+          <w:sz w:val="26"/>
+          <w:szCs w:val="26"/>
+        </w:rPr>
+        <w:t xml:space="preserve"> </w:t>
       </w:r>
       <w:r>
         <w:rPr>
@@ -771,7 +972,7 @@
     </w:p>
     <w:p>
       <w:pPr>
-        <w:pStyle w:val="Listenabsatz"/>
+        <w:pStyle w:val="ListParagraph"/>
         <w:numPr>
           <w:ilvl w:val="1"/>
           <w:numId w:val="1"/>
@@ -793,7 +994,7 @@
     </w:p>
     <w:p>
       <w:pPr>
-        <w:pStyle w:val="HTMLVorformatiert"/>
+        <w:pStyle w:val="HTMLPreformatted"/>
         <w:spacing w:before="240" w:after="240"/>
         <w:rPr>
           <w:sz w:val="21"/>
@@ -808,7 +1009,29 @@
           <w:szCs w:val="26"/>
           <w:lang w:eastAsia="en-US"/>
         </w:rPr>
-        <w:t>Ich habe als nächstes das Material Design für meine Applikation konfiguriert. Ich habe es per Terminal im Projekt mit folgendem command hinzugefügt:</w:t>
+        <w:t xml:space="preserve">Ich habe als nächstes das Material Design für meine Applikation konfiguriert. Ich habe es per Terminal im Projekt mit folgendem </w:t>
+      </w:r>
+      <w:proofErr w:type="spellStart"/>
+      <w:r>
+        <w:rPr>
+          <w:rFonts w:asciiTheme="minorHAnsi" w:eastAsiaTheme="minorHAnsi" w:hAnsiTheme="minorHAnsi" w:cstheme="minorBidi"/>
+          <w:color w:val="000000" w:themeColor="text1"/>
+          <w:sz w:val="26"/>
+          <w:szCs w:val="26"/>
+          <w:lang w:eastAsia="en-US"/>
+        </w:rPr>
+        <w:t>command</w:t>
+      </w:r>
+      <w:proofErr w:type="spellEnd"/>
+      <w:r>
+        <w:rPr>
+          <w:rFonts w:asciiTheme="minorHAnsi" w:eastAsiaTheme="minorHAnsi" w:hAnsiTheme="minorHAnsi" w:cstheme="minorBidi"/>
+          <w:color w:val="000000" w:themeColor="text1"/>
+          <w:sz w:val="26"/>
+          <w:szCs w:val="26"/>
+          <w:lang w:eastAsia="en-US"/>
+        </w:rPr>
+        <w:t xml:space="preserve"> hinzugefügt:</w:t>
       </w:r>
       <w:r>
         <w:rPr>
@@ -818,12 +1041,37 @@
         </w:rPr>
         <w:br/>
       </w:r>
+      <w:proofErr w:type="spellStart"/>
       <w:r>
         <w:rPr>
           <w:sz w:val="21"/>
           <w:szCs w:val="21"/>
         </w:rPr>
-        <w:t>ng add @angular/material</w:t>
+        <w:t>ng</w:t>
+      </w:r>
+      <w:proofErr w:type="spellEnd"/>
+      <w:r>
+        <w:rPr>
+          <w:sz w:val="21"/>
+          <w:szCs w:val="21"/>
+        </w:rPr>
+        <w:t xml:space="preserve"> </w:t>
+      </w:r>
+      <w:proofErr w:type="spellStart"/>
+      <w:r>
+        <w:rPr>
+          <w:sz w:val="21"/>
+          <w:szCs w:val="21"/>
+        </w:rPr>
+        <w:t>add</w:t>
+      </w:r>
+      <w:proofErr w:type="spellEnd"/>
+      <w:r>
+        <w:rPr>
+          <w:sz w:val="21"/>
+          <w:szCs w:val="21"/>
+        </w:rPr>
+        <w:t xml:space="preserve"> @angular/material</w:t>
       </w:r>
     </w:p>
     <w:p>
@@ -1035,7 +1283,7 @@
     </w:p>
     <w:tbl>
       <w:tblPr>
-        <w:tblStyle w:val="Gitternetztabelle2Akzent1"/>
+        <w:tblStyle w:val="GridTable2-Accent1"/>
         <w:tblW w:w="0" w:type="auto"/>
         <w:tblLook w:val="04A0" w:firstRow="1" w:lastRow="0" w:firstColumn="1" w:lastColumn="0" w:noHBand="0" w:noVBand="1"/>
       </w:tblPr>
@@ -1407,7 +1655,55 @@
                 <w:sz w:val="24"/>
                 <w:szCs w:val="24"/>
               </w:rPr>
-              <w:t xml:space="preserve">Ich habe mich nach langem überlegen doch gegen Bootstrap entschieden, da ich die App Mobiele-User freundlich gestalten wollte. Nach einer Diskussion mit Arbeits-Kollegen, habe ich mich für eine Angular-pwa entschieden. </w:t>
+              <w:t xml:space="preserve">Ich habe mich nach langem </w:t>
+            </w:r>
+            <w:proofErr w:type="spellStart"/>
+            <w:r>
+              <w:rPr>
+                <w:sz w:val="24"/>
+                <w:szCs w:val="24"/>
+              </w:rPr>
+              <w:t>überlegen</w:t>
+            </w:r>
+            <w:proofErr w:type="spellEnd"/>
+            <w:r>
+              <w:rPr>
+                <w:sz w:val="24"/>
+                <w:szCs w:val="24"/>
+              </w:rPr>
+              <w:t xml:space="preserve"> doch gegen Bootstrap entschieden, da ich die App </w:t>
+            </w:r>
+            <w:proofErr w:type="spellStart"/>
+            <w:r>
+              <w:rPr>
+                <w:sz w:val="24"/>
+                <w:szCs w:val="24"/>
+              </w:rPr>
+              <w:t>Mobiele</w:t>
+            </w:r>
+            <w:proofErr w:type="spellEnd"/>
+            <w:r>
+              <w:rPr>
+                <w:sz w:val="24"/>
+                <w:szCs w:val="24"/>
+              </w:rPr>
+              <w:t>-User freundlich gestalten wollte. Nach einer Diskussion mit Arbeits-Kollegen, habe ich mich für eine Angular-</w:t>
+            </w:r>
+            <w:proofErr w:type="spellStart"/>
+            <w:r>
+              <w:rPr>
+                <w:sz w:val="24"/>
+                <w:szCs w:val="24"/>
+              </w:rPr>
+              <w:t>pwa</w:t>
+            </w:r>
+            <w:proofErr w:type="spellEnd"/>
+            <w:r>
+              <w:rPr>
+                <w:sz w:val="24"/>
+                <w:szCs w:val="24"/>
+              </w:rPr>
+              <w:t xml:space="preserve"> entschieden. </w:t>
             </w:r>
           </w:p>
         </w:tc>
@@ -1479,7 +1775,39 @@
                 <w:sz w:val="24"/>
                 <w:szCs w:val="24"/>
               </w:rPr>
-              <w:t>Ich habe ein leeres Git Repo erstellt</w:t>
+              <w:t xml:space="preserve">Ich habe ein leeres </w:t>
+            </w:r>
+            <w:proofErr w:type="spellStart"/>
+            <w:r>
+              <w:rPr>
+                <w:sz w:val="24"/>
+                <w:szCs w:val="24"/>
+              </w:rPr>
+              <w:t>Git</w:t>
+            </w:r>
+            <w:proofErr w:type="spellEnd"/>
+            <w:r>
+              <w:rPr>
+                <w:sz w:val="24"/>
+                <w:szCs w:val="24"/>
+              </w:rPr>
+              <w:t xml:space="preserve"> </w:t>
+            </w:r>
+            <w:proofErr w:type="spellStart"/>
+            <w:r>
+              <w:rPr>
+                <w:sz w:val="24"/>
+                <w:szCs w:val="24"/>
+              </w:rPr>
+              <w:t>Repo</w:t>
+            </w:r>
+            <w:proofErr w:type="spellEnd"/>
+            <w:r>
+              <w:rPr>
+                <w:sz w:val="24"/>
+                <w:szCs w:val="24"/>
+              </w:rPr>
+              <w:t xml:space="preserve"> erstellt</w:t>
             </w:r>
           </w:p>
         </w:tc>
@@ -1556,7 +1884,39 @@
                 <w:sz w:val="24"/>
                 <w:szCs w:val="24"/>
               </w:rPr>
-              <w:t>Ich muss das Repo stehts mit Commits pflegen</w:t>
+              <w:t xml:space="preserve">Ich muss das </w:t>
+            </w:r>
+            <w:proofErr w:type="spellStart"/>
+            <w:r>
+              <w:rPr>
+                <w:sz w:val="24"/>
+                <w:szCs w:val="24"/>
+              </w:rPr>
+              <w:t>Repo</w:t>
+            </w:r>
+            <w:proofErr w:type="spellEnd"/>
+            <w:r>
+              <w:rPr>
+                <w:sz w:val="24"/>
+                <w:szCs w:val="24"/>
+              </w:rPr>
+              <w:t xml:space="preserve"> stehts mit </w:t>
+            </w:r>
+            <w:proofErr w:type="spellStart"/>
+            <w:r>
+              <w:rPr>
+                <w:sz w:val="24"/>
+                <w:szCs w:val="24"/>
+              </w:rPr>
+              <w:t>Commits</w:t>
+            </w:r>
+            <w:proofErr w:type="spellEnd"/>
+            <w:r>
+              <w:rPr>
+                <w:sz w:val="24"/>
+                <w:szCs w:val="24"/>
+              </w:rPr>
+              <w:t xml:space="preserve"> pflegen</w:t>
             </w:r>
           </w:p>
         </w:tc>
@@ -1604,7 +1964,55 @@
                 <w:sz w:val="24"/>
                 <w:szCs w:val="24"/>
               </w:rPr>
-              <w:t>Ich habe das Angular Start-Projekt heruntergeladen und pwa extension hinzugefügt</w:t>
+              <w:t xml:space="preserve">Ich habe das </w:t>
+            </w:r>
+            <w:proofErr w:type="gramStart"/>
+            <w:r>
+              <w:rPr>
+                <w:sz w:val="24"/>
+                <w:szCs w:val="24"/>
+              </w:rPr>
+              <w:t>Angular</w:t>
+            </w:r>
+            <w:proofErr w:type="gramEnd"/>
+            <w:r>
+              <w:rPr>
+                <w:sz w:val="24"/>
+                <w:szCs w:val="24"/>
+              </w:rPr>
+              <w:t xml:space="preserve"> Start-Projekt heruntergeladen und </w:t>
+            </w:r>
+            <w:proofErr w:type="spellStart"/>
+            <w:r>
+              <w:rPr>
+                <w:sz w:val="24"/>
+                <w:szCs w:val="24"/>
+              </w:rPr>
+              <w:t>pwa</w:t>
+            </w:r>
+            <w:proofErr w:type="spellEnd"/>
+            <w:r>
+              <w:rPr>
+                <w:sz w:val="24"/>
+                <w:szCs w:val="24"/>
+              </w:rPr>
+              <w:t xml:space="preserve"> </w:t>
+            </w:r>
+            <w:proofErr w:type="spellStart"/>
+            <w:r>
+              <w:rPr>
+                <w:sz w:val="24"/>
+                <w:szCs w:val="24"/>
+              </w:rPr>
+              <w:t>extension</w:t>
+            </w:r>
+            <w:proofErr w:type="spellEnd"/>
+            <w:r>
+              <w:rPr>
+                <w:sz w:val="24"/>
+                <w:szCs w:val="24"/>
+              </w:rPr>
+              <w:t xml:space="preserve"> hinzugefügt</w:t>
             </w:r>
           </w:p>
         </w:tc>
@@ -1700,19 +2108,46 @@
               </w:rPr>
               <w:t xml:space="preserve">Ich habe </w:t>
             </w:r>
-            <w:r>
-              <w:rPr>
-                <w:sz w:val="24"/>
-                <w:szCs w:val="24"/>
-              </w:rPr>
-              <w:t>das .yml</w:t>
-            </w:r>
-            <w:r>
-              <w:rPr>
-                <w:sz w:val="24"/>
-                <w:szCs w:val="24"/>
-              </w:rPr>
-              <w:t xml:space="preserve"> File erstellet, welches für mich automatisch ein build anstosst</w:t>
+            <w:proofErr w:type="gramStart"/>
+            <w:r>
+              <w:rPr>
+                <w:sz w:val="24"/>
+                <w:szCs w:val="24"/>
+              </w:rPr>
+              <w:t>das .</w:t>
+            </w:r>
+            <w:proofErr w:type="spellStart"/>
+            <w:r>
+              <w:rPr>
+                <w:sz w:val="24"/>
+                <w:szCs w:val="24"/>
+              </w:rPr>
+              <w:t>yml</w:t>
+            </w:r>
+            <w:proofErr w:type="spellEnd"/>
+            <w:proofErr w:type="gramEnd"/>
+            <w:r>
+              <w:rPr>
+                <w:sz w:val="24"/>
+                <w:szCs w:val="24"/>
+              </w:rPr>
+              <w:t xml:space="preserve"> File erstellet, welches für mich automatisch ein </w:t>
+            </w:r>
+            <w:proofErr w:type="spellStart"/>
+            <w:r>
+              <w:rPr>
+                <w:sz w:val="24"/>
+                <w:szCs w:val="24"/>
+              </w:rPr>
+              <w:t>build</w:t>
+            </w:r>
+            <w:proofErr w:type="spellEnd"/>
+            <w:r>
+              <w:rPr>
+                <w:sz w:val="24"/>
+                <w:szCs w:val="24"/>
+              </w:rPr>
+              <w:t xml:space="preserve"> anstosst</w:t>
             </w:r>
           </w:p>
         </w:tc>
@@ -1733,7 +2168,23 @@
                 <w:sz w:val="24"/>
                 <w:szCs w:val="24"/>
               </w:rPr>
-              <w:t>Wie man eine Workflow Datei im Github hinzufügt</w:t>
+              <w:t xml:space="preserve">Wie man eine Workflow Datei im </w:t>
+            </w:r>
+            <w:proofErr w:type="spellStart"/>
+            <w:r>
+              <w:rPr>
+                <w:sz w:val="24"/>
+                <w:szCs w:val="24"/>
+              </w:rPr>
+              <w:t>Github</w:t>
+            </w:r>
+            <w:proofErr w:type="spellEnd"/>
+            <w:r>
+              <w:rPr>
+                <w:sz w:val="24"/>
+                <w:szCs w:val="24"/>
+              </w:rPr>
+              <w:t xml:space="preserve"> hinzufügt</w:t>
             </w:r>
           </w:p>
         </w:tc>
@@ -1837,7 +2288,39 @@
                 <w:sz w:val="24"/>
                 <w:szCs w:val="24"/>
               </w:rPr>
-              <w:t>Ich habe einen init Commit ins Repo gepusht</w:t>
+              <w:t xml:space="preserve">Ich habe einen </w:t>
+            </w:r>
+            <w:proofErr w:type="spellStart"/>
+            <w:r>
+              <w:rPr>
+                <w:sz w:val="24"/>
+                <w:szCs w:val="24"/>
+              </w:rPr>
+              <w:t>init</w:t>
+            </w:r>
+            <w:proofErr w:type="spellEnd"/>
+            <w:r>
+              <w:rPr>
+                <w:sz w:val="24"/>
+                <w:szCs w:val="24"/>
+              </w:rPr>
+              <w:t xml:space="preserve"> Commit ins </w:t>
+            </w:r>
+            <w:proofErr w:type="spellStart"/>
+            <w:r>
+              <w:rPr>
+                <w:sz w:val="24"/>
+                <w:szCs w:val="24"/>
+              </w:rPr>
+              <w:t>Repo</w:t>
+            </w:r>
+            <w:proofErr w:type="spellEnd"/>
+            <w:r>
+              <w:rPr>
+                <w:sz w:val="24"/>
+                <w:szCs w:val="24"/>
+              </w:rPr>
+              <w:t xml:space="preserve"> gepusht</w:t>
             </w:r>
           </w:p>
         </w:tc>
@@ -2169,7 +2652,23 @@
                 <w:sz w:val="24"/>
                 <w:szCs w:val="24"/>
               </w:rPr>
-              <w:t>Ich habe das default-Projekt von Angular soweit angepasst, dass ich nur das nötigste für mich übrig gelassen habe</w:t>
+              <w:t xml:space="preserve">Ich habe das </w:t>
+            </w:r>
+            <w:proofErr w:type="spellStart"/>
+            <w:r>
+              <w:rPr>
+                <w:sz w:val="24"/>
+                <w:szCs w:val="24"/>
+              </w:rPr>
+              <w:t>default</w:t>
+            </w:r>
+            <w:proofErr w:type="spellEnd"/>
+            <w:r>
+              <w:rPr>
+                <w:sz w:val="24"/>
+                <w:szCs w:val="24"/>
+              </w:rPr>
+              <w:t>-Projekt von Angular soweit angepasst, dass ich nur das nötigste für mich übrig gelassen habe</w:t>
             </w:r>
           </w:p>
         </w:tc>
@@ -2227,6 +2726,458 @@
               </w:rPr>
               <w:t>-</w:t>
             </w:r>
+          </w:p>
+        </w:tc>
+      </w:tr>
+      <w:tr>
+        <w:tc>
+          <w:tcPr>
+            <w:cnfStyle w:val="001000000000" w:firstRow="0" w:lastRow="0" w:firstColumn="1" w:lastColumn="0" w:oddVBand="0" w:evenVBand="0" w:oddHBand="0" w:evenHBand="0" w:firstRowFirstColumn="0" w:firstRowLastColumn="0" w:lastRowFirstColumn="0" w:lastRowLastColumn="0"/>
+            <w:tcW w:w="2551" w:type="dxa"/>
+          </w:tcPr>
+          <w:p>
+            <w:pPr>
+              <w:rPr>
+                <w:b w:val="0"/>
+                <w:bCs w:val="0"/>
+                <w:sz w:val="24"/>
+                <w:szCs w:val="24"/>
+              </w:rPr>
+            </w:pPr>
+            <w:r>
+              <w:rPr>
+                <w:b w:val="0"/>
+                <w:bCs w:val="0"/>
+                <w:sz w:val="24"/>
+                <w:szCs w:val="24"/>
+              </w:rPr>
+              <w:t>03</w:t>
+            </w:r>
+            <w:r>
+              <w:rPr>
+                <w:b w:val="0"/>
+                <w:bCs w:val="0"/>
+                <w:sz w:val="24"/>
+                <w:szCs w:val="24"/>
+              </w:rPr>
+              <w:t>.12.2020</w:t>
+            </w:r>
+          </w:p>
+        </w:tc>
+        <w:tc>
+          <w:tcPr>
+            <w:tcW w:w="2894" w:type="dxa"/>
+          </w:tcPr>
+          <w:p>
+            <w:pPr>
+              <w:cnfStyle w:val="000000000000" w:firstRow="0" w:lastRow="0" w:firstColumn="0" w:lastColumn="0" w:oddVBand="0" w:evenVBand="0" w:oddHBand="0" w:evenHBand="0" w:firstRowFirstColumn="0" w:firstRowLastColumn="0" w:lastRowFirstColumn="0" w:lastRowLastColumn="0"/>
+              <w:rPr>
+                <w:sz w:val="24"/>
+                <w:szCs w:val="24"/>
+              </w:rPr>
+            </w:pPr>
+            <w:r>
+              <w:rPr>
+                <w:sz w:val="24"/>
+                <w:szCs w:val="24"/>
+              </w:rPr>
+              <w:t xml:space="preserve">Ich habe die passenden Bilder für das GUI herausgesucht und </w:t>
+            </w:r>
+            <w:r>
+              <w:rPr>
+                <w:sz w:val="24"/>
+                <w:szCs w:val="24"/>
+              </w:rPr>
+              <w:t>als Hintergrund bei den Buttons gesetzt.</w:t>
+            </w:r>
+          </w:p>
+        </w:tc>
+        <w:tc>
+          <w:tcPr>
+            <w:tcW w:w="2802" w:type="dxa"/>
+          </w:tcPr>
+          <w:p>
+            <w:pPr>
+              <w:cnfStyle w:val="000000000000" w:firstRow="0" w:lastRow="0" w:firstColumn="0" w:lastColumn="0" w:oddVBand="0" w:evenVBand="0" w:oddHBand="0" w:evenHBand="0" w:firstRowFirstColumn="0" w:firstRowLastColumn="0" w:lastRowFirstColumn="0" w:lastRowLastColumn="0"/>
+              <w:rPr>
+                <w:sz w:val="24"/>
+                <w:szCs w:val="24"/>
+              </w:rPr>
+            </w:pPr>
+          </w:p>
+        </w:tc>
+        <w:tc>
+          <w:tcPr>
+            <w:tcW w:w="3152" w:type="dxa"/>
+          </w:tcPr>
+          <w:p>
+            <w:pPr>
+              <w:cnfStyle w:val="000000000000" w:firstRow="0" w:lastRow="0" w:firstColumn="0" w:lastColumn="0" w:oddVBand="0" w:evenVBand="0" w:oddHBand="0" w:evenHBand="0" w:firstRowFirstColumn="0" w:firstRowLastColumn="0" w:lastRowFirstColumn="0" w:lastRowLastColumn="0"/>
+              <w:rPr>
+                <w:sz w:val="24"/>
+                <w:szCs w:val="24"/>
+              </w:rPr>
+            </w:pPr>
+            <w:r>
+              <w:rPr>
+                <w:sz w:val="24"/>
+                <w:szCs w:val="24"/>
+              </w:rPr>
+              <w:t>Ich habe es nicht geschafft, die grösser der Bilder passend darzustellen.</w:t>
+            </w:r>
+          </w:p>
+        </w:tc>
+        <w:tc>
+          <w:tcPr>
+            <w:tcW w:w="2888" w:type="dxa"/>
+          </w:tcPr>
+          <w:p>
+            <w:pPr>
+              <w:cnfStyle w:val="000000000000" w:firstRow="0" w:lastRow="0" w:firstColumn="0" w:lastColumn="0" w:oddVBand="0" w:evenVBand="0" w:oddHBand="0" w:evenHBand="0" w:firstRowFirstColumn="0" w:firstRowLastColumn="0" w:lastRowFirstColumn="0" w:lastRowLastColumn="0"/>
+              <w:rPr>
+                <w:sz w:val="24"/>
+                <w:szCs w:val="24"/>
+              </w:rPr>
+            </w:pPr>
+            <w:r>
+              <w:rPr>
+                <w:sz w:val="24"/>
+                <w:szCs w:val="24"/>
+              </w:rPr>
+              <w:t>Ich werde bei Gelegenheit mich mit der Platzierung der Bilder befassen.</w:t>
+            </w:r>
+          </w:p>
+        </w:tc>
+      </w:tr>
+      <w:tr>
+        <w:trPr>
+          <w:cnfStyle w:val="000000100000" w:firstRow="0" w:lastRow="0" w:firstColumn="0" w:lastColumn="0" w:oddVBand="0" w:evenVBand="0" w:oddHBand="1" w:evenHBand="0" w:firstRowFirstColumn="0" w:firstRowLastColumn="0" w:lastRowFirstColumn="0" w:lastRowLastColumn="0"/>
+        </w:trPr>
+        <w:tc>
+          <w:tcPr>
+            <w:cnfStyle w:val="001000000000" w:firstRow="0" w:lastRow="0" w:firstColumn="1" w:lastColumn="0" w:oddVBand="0" w:evenVBand="0" w:oddHBand="0" w:evenHBand="0" w:firstRowFirstColumn="0" w:firstRowLastColumn="0" w:lastRowFirstColumn="0" w:lastRowLastColumn="0"/>
+            <w:tcW w:w="2551" w:type="dxa"/>
+          </w:tcPr>
+          <w:p>
+            <w:pPr>
+              <w:rPr>
+                <w:b w:val="0"/>
+                <w:bCs w:val="0"/>
+                <w:sz w:val="24"/>
+                <w:szCs w:val="24"/>
+              </w:rPr>
+            </w:pPr>
+            <w:r>
+              <w:rPr>
+                <w:b w:val="0"/>
+                <w:bCs w:val="0"/>
+                <w:sz w:val="24"/>
+                <w:szCs w:val="24"/>
+              </w:rPr>
+              <w:t>10.12.2020</w:t>
+            </w:r>
+          </w:p>
+        </w:tc>
+        <w:tc>
+          <w:tcPr>
+            <w:tcW w:w="2894" w:type="dxa"/>
+          </w:tcPr>
+          <w:p>
+            <w:pPr>
+              <w:cnfStyle w:val="000000100000" w:firstRow="0" w:lastRow="0" w:firstColumn="0" w:lastColumn="0" w:oddVBand="0" w:evenVBand="0" w:oddHBand="1" w:evenHBand="0" w:firstRowFirstColumn="0" w:firstRowLastColumn="0" w:lastRowFirstColumn="0" w:lastRowLastColumn="0"/>
+              <w:rPr>
+                <w:sz w:val="24"/>
+                <w:szCs w:val="24"/>
+              </w:rPr>
+            </w:pPr>
+            <w:r>
+              <w:rPr>
+                <w:sz w:val="24"/>
+                <w:szCs w:val="24"/>
+              </w:rPr>
+              <w:t xml:space="preserve">Ich habe die </w:t>
+            </w:r>
+            <w:r>
+              <w:rPr>
+                <w:sz w:val="24"/>
+                <w:szCs w:val="24"/>
+              </w:rPr>
+              <w:t>Syles</w:t>
+            </w:r>
+            <w:r>
+              <w:rPr>
+                <w:sz w:val="24"/>
+                <w:szCs w:val="24"/>
+              </w:rPr>
+              <w:t xml:space="preserve"> der Site </w:t>
+            </w:r>
+            <w:r>
+              <w:rPr>
+                <w:sz w:val="24"/>
+                <w:szCs w:val="24"/>
+              </w:rPr>
+              <w:t>angepasst (</w:t>
+            </w:r>
+            <w:r>
+              <w:rPr>
+                <w:sz w:val="24"/>
+                <w:szCs w:val="24"/>
+              </w:rPr>
+              <w:t xml:space="preserve">Schrift, Titel, </w:t>
+            </w:r>
+            <w:r>
+              <w:rPr>
+                <w:sz w:val="24"/>
+                <w:szCs w:val="24"/>
+              </w:rPr>
+              <w:t>Schriftgrösse, Schriftfarbe etc.</w:t>
+            </w:r>
+            <w:r>
+              <w:rPr>
+                <w:sz w:val="24"/>
+                <w:szCs w:val="24"/>
+              </w:rPr>
+              <w:t>)</w:t>
+            </w:r>
+            <w:r>
+              <w:rPr>
+                <w:sz w:val="24"/>
+                <w:szCs w:val="24"/>
+              </w:rPr>
+              <w:t xml:space="preserve"> angepasst</w:t>
+            </w:r>
+          </w:p>
+        </w:tc>
+        <w:tc>
+          <w:tcPr>
+            <w:tcW w:w="2802" w:type="dxa"/>
+          </w:tcPr>
+          <w:p>
+            <w:pPr>
+              <w:cnfStyle w:val="000000100000" w:firstRow="0" w:lastRow="0" w:firstColumn="0" w:lastColumn="0" w:oddVBand="0" w:evenVBand="0" w:oddHBand="1" w:evenHBand="0" w:firstRowFirstColumn="0" w:firstRowLastColumn="0" w:lastRowFirstColumn="0" w:lastRowLastColumn="0"/>
+              <w:rPr>
+                <w:sz w:val="24"/>
+                <w:szCs w:val="24"/>
+              </w:rPr>
+            </w:pPr>
+          </w:p>
+        </w:tc>
+        <w:tc>
+          <w:tcPr>
+            <w:tcW w:w="3152" w:type="dxa"/>
+          </w:tcPr>
+          <w:p>
+            <w:pPr>
+              <w:cnfStyle w:val="000000100000" w:firstRow="0" w:lastRow="0" w:firstColumn="0" w:lastColumn="0" w:oddVBand="0" w:evenVBand="0" w:oddHBand="1" w:evenHBand="0" w:firstRowFirstColumn="0" w:firstRowLastColumn="0" w:lastRowFirstColumn="0" w:lastRowLastColumn="0"/>
+              <w:rPr>
+                <w:sz w:val="24"/>
+                <w:szCs w:val="24"/>
+              </w:rPr>
+            </w:pPr>
+            <w:r>
+              <w:rPr>
+                <w:sz w:val="24"/>
+                <w:szCs w:val="24"/>
+              </w:rPr>
+              <w:t xml:space="preserve">Ich musste erst wieder </w:t>
+            </w:r>
+            <w:r>
+              <w:rPr>
+                <w:sz w:val="24"/>
+                <w:szCs w:val="24"/>
+              </w:rPr>
+              <w:t>die HTML Syntax nachschauen, da ich diese wegen mangelhaften nutzen vergessen habe.</w:t>
+            </w:r>
+          </w:p>
+        </w:tc>
+        <w:tc>
+          <w:tcPr>
+            <w:tcW w:w="2888" w:type="dxa"/>
+          </w:tcPr>
+          <w:p>
+            <w:pPr>
+              <w:cnfStyle w:val="000000100000" w:firstRow="0" w:lastRow="0" w:firstColumn="0" w:lastColumn="0" w:oddVBand="0" w:evenVBand="0" w:oddHBand="1" w:evenHBand="0" w:firstRowFirstColumn="0" w:firstRowLastColumn="0" w:lastRowFirstColumn="0" w:lastRowLastColumn="0"/>
+              <w:rPr>
+                <w:sz w:val="24"/>
+                <w:szCs w:val="24"/>
+              </w:rPr>
+            </w:pPr>
+          </w:p>
+        </w:tc>
+      </w:tr>
+      <w:tr>
+        <w:tc>
+          <w:tcPr>
+            <w:cnfStyle w:val="001000000000" w:firstRow="0" w:lastRow="0" w:firstColumn="1" w:lastColumn="0" w:oddVBand="0" w:evenVBand="0" w:oddHBand="0" w:evenHBand="0" w:firstRowFirstColumn="0" w:firstRowLastColumn="0" w:lastRowFirstColumn="0" w:lastRowLastColumn="0"/>
+            <w:tcW w:w="2551" w:type="dxa"/>
+          </w:tcPr>
+          <w:p>
+            <w:pPr>
+              <w:rPr>
+                <w:b w:val="0"/>
+                <w:bCs w:val="0"/>
+                <w:sz w:val="24"/>
+                <w:szCs w:val="24"/>
+              </w:rPr>
+            </w:pPr>
+            <w:r>
+              <w:rPr>
+                <w:b w:val="0"/>
+                <w:bCs w:val="0"/>
+                <w:sz w:val="24"/>
+                <w:szCs w:val="24"/>
+              </w:rPr>
+              <w:t>10.12.2020</w:t>
+            </w:r>
+          </w:p>
+        </w:tc>
+        <w:tc>
+          <w:tcPr>
+            <w:tcW w:w="2894" w:type="dxa"/>
+          </w:tcPr>
+          <w:p>
+            <w:pPr>
+              <w:cnfStyle w:val="000000000000" w:firstRow="0" w:lastRow="0" w:firstColumn="0" w:lastColumn="0" w:oddVBand="0" w:evenVBand="0" w:oddHBand="0" w:evenHBand="0" w:firstRowFirstColumn="0" w:firstRowLastColumn="0" w:lastRowFirstColumn="0" w:lastRowLastColumn="0"/>
+              <w:rPr>
+                <w:sz w:val="24"/>
+                <w:szCs w:val="24"/>
+              </w:rPr>
+            </w:pPr>
+            <w:r>
+              <w:rPr>
+                <w:sz w:val="24"/>
+                <w:szCs w:val="24"/>
+              </w:rPr>
+              <w:t xml:space="preserve">Ich habe das </w:t>
+            </w:r>
+            <w:proofErr w:type="spellStart"/>
+            <w:r>
+              <w:rPr>
+                <w:sz w:val="24"/>
+                <w:szCs w:val="24"/>
+              </w:rPr>
+              <w:t>mat-toggle-slide</w:t>
+            </w:r>
+            <w:proofErr w:type="spellEnd"/>
+            <w:r>
+              <w:rPr>
+                <w:sz w:val="24"/>
+                <w:szCs w:val="24"/>
+              </w:rPr>
+              <w:t xml:space="preserve"> </w:t>
+            </w:r>
+            <w:proofErr w:type="spellStart"/>
+            <w:r>
+              <w:rPr>
+                <w:sz w:val="24"/>
+                <w:szCs w:val="24"/>
+              </w:rPr>
+              <w:t>modul</w:t>
+            </w:r>
+            <w:proofErr w:type="spellEnd"/>
+            <w:r>
+              <w:rPr>
+                <w:sz w:val="24"/>
+                <w:szCs w:val="24"/>
+              </w:rPr>
+              <w:t xml:space="preserve"> hinzugefügt.</w:t>
+            </w:r>
+          </w:p>
+        </w:tc>
+        <w:tc>
+          <w:tcPr>
+            <w:tcW w:w="2802" w:type="dxa"/>
+          </w:tcPr>
+          <w:p>
+            <w:pPr>
+              <w:cnfStyle w:val="000000000000" w:firstRow="0" w:lastRow="0" w:firstColumn="0" w:lastColumn="0" w:oddVBand="0" w:evenVBand="0" w:oddHBand="0" w:evenHBand="0" w:firstRowFirstColumn="0" w:firstRowLastColumn="0" w:lastRowFirstColumn="0" w:lastRowLastColumn="0"/>
+              <w:rPr>
+                <w:sz w:val="24"/>
+                <w:szCs w:val="24"/>
+              </w:rPr>
+            </w:pPr>
+            <w:r>
+              <w:rPr>
+                <w:sz w:val="24"/>
+                <w:szCs w:val="24"/>
+              </w:rPr>
+              <w:t>Wie man ein Modul ins Angular integriert</w:t>
+            </w:r>
+          </w:p>
+        </w:tc>
+        <w:tc>
+          <w:tcPr>
+            <w:tcW w:w="3152" w:type="dxa"/>
+          </w:tcPr>
+          <w:p>
+            <w:pPr>
+              <w:cnfStyle w:val="000000000000" w:firstRow="0" w:lastRow="0" w:firstColumn="0" w:lastColumn="0" w:oddVBand="0" w:evenVBand="0" w:oddHBand="0" w:evenHBand="0" w:firstRowFirstColumn="0" w:firstRowLastColumn="0" w:lastRowFirstColumn="0" w:lastRowLastColumn="0"/>
+              <w:rPr>
+                <w:sz w:val="24"/>
+                <w:szCs w:val="24"/>
+              </w:rPr>
+            </w:pPr>
+            <w:r>
+              <w:rPr>
+                <w:sz w:val="24"/>
+                <w:szCs w:val="24"/>
+              </w:rPr>
+              <w:t>Ich konnte die Labels beim «</w:t>
+            </w:r>
+            <w:proofErr w:type="spellStart"/>
+            <w:r>
+              <w:rPr>
+                <w:sz w:val="24"/>
+                <w:szCs w:val="24"/>
+              </w:rPr>
+              <w:t>toggle</w:t>
+            </w:r>
+            <w:proofErr w:type="spellEnd"/>
+            <w:r>
+              <w:rPr>
+                <w:sz w:val="24"/>
+                <w:szCs w:val="24"/>
+              </w:rPr>
+              <w:t xml:space="preserve">» nur jeweils auf eine </w:t>
+            </w:r>
+            <w:r>
+              <w:rPr>
+                <w:sz w:val="24"/>
+                <w:szCs w:val="24"/>
+              </w:rPr>
+              <w:lastRenderedPageBreak/>
+              <w:t xml:space="preserve">Seite </w:t>
+            </w:r>
+            <w:proofErr w:type="gramStart"/>
+            <w:r>
+              <w:rPr>
+                <w:sz w:val="24"/>
+                <w:szCs w:val="24"/>
+              </w:rPr>
+              <w:t>platzieren(</w:t>
+            </w:r>
+            <w:proofErr w:type="gramEnd"/>
+            <w:r>
+              <w:rPr>
+                <w:sz w:val="24"/>
+                <w:szCs w:val="24"/>
+              </w:rPr>
+              <w:t>davor oder danach)</w:t>
+            </w:r>
+          </w:p>
+        </w:tc>
+        <w:tc>
+          <w:tcPr>
+            <w:tcW w:w="2888" w:type="dxa"/>
+          </w:tcPr>
+          <w:p>
+            <w:pPr>
+              <w:cnfStyle w:val="000000000000" w:firstRow="0" w:lastRow="0" w:firstColumn="0" w:lastColumn="0" w:oddVBand="0" w:evenVBand="0" w:oddHBand="0" w:evenHBand="0" w:firstRowFirstColumn="0" w:firstRowLastColumn="0" w:lastRowFirstColumn="0" w:lastRowLastColumn="0"/>
+              <w:rPr>
+                <w:sz w:val="24"/>
+                <w:szCs w:val="24"/>
+              </w:rPr>
+            </w:pPr>
           </w:p>
         </w:tc>
       </w:tr>
@@ -2783,17 +3734,17 @@
     <w:lsdException w:name="Unresolved Mention" w:semiHidden="1" w:unhideWhenUsed="1"/>
     <w:lsdException w:name="Smart Link" w:semiHidden="1" w:unhideWhenUsed="1"/>
   </w:latentStyles>
-  <w:style w:type="paragraph" w:default="1" w:styleId="Standard">
+  <w:style w:type="paragraph" w:default="1" w:styleId="Normal">
     <w:name w:val="Normal"/>
     <w:qFormat/>
   </w:style>
-  <w:style w:type="character" w:default="1" w:styleId="Absatz-Standardschriftart">
+  <w:style w:type="character" w:default="1" w:styleId="DefaultParagraphFont">
     <w:name w:val="Default Paragraph Font"/>
     <w:uiPriority w:val="1"/>
     <w:semiHidden/>
     <w:unhideWhenUsed/>
   </w:style>
-  <w:style w:type="table" w:default="1" w:styleId="NormaleTabelle">
+  <w:style w:type="table" w:default="1" w:styleId="TableNormal">
     <w:name w:val="Normal Table"/>
     <w:uiPriority w:val="99"/>
     <w:semiHidden/>
@@ -2808,15 +3759,15 @@
       </w:tblCellMar>
     </w:tblPr>
   </w:style>
-  <w:style w:type="numbering" w:default="1" w:styleId="KeineListe">
+  <w:style w:type="numbering" w:default="1" w:styleId="NoList">
     <w:name w:val="No List"/>
     <w:uiPriority w:val="99"/>
     <w:semiHidden/>
     <w:unhideWhenUsed/>
   </w:style>
-  <w:style w:type="table" w:styleId="Tabellenraster">
+  <w:style w:type="table" w:styleId="TableGrid">
     <w:name w:val="Table Grid"/>
-    <w:basedOn w:val="NormaleTabelle"/>
+    <w:basedOn w:val="TableNormal"/>
     <w:uiPriority w:val="39"/>
     <w:rsid w:val="00747A66"/>
     <w:pPr>
@@ -2833,9 +3784,9 @@
       </w:tblBorders>
     </w:tblPr>
   </w:style>
-  <w:style w:type="table" w:styleId="Gitternetztabelle2Akzent1">
+  <w:style w:type="table" w:styleId="GridTable2-Accent1">
     <w:name w:val="Grid Table 2 Accent 1"/>
-    <w:basedOn w:val="NormaleTabelle"/>
+    <w:basedOn w:val="TableNormal"/>
     <w:uiPriority w:val="47"/>
     <w:rsid w:val="00747A66"/>
     <w:pPr>
@@ -2908,9 +3859,9 @@
       </w:tcPr>
     </w:tblStylePr>
   </w:style>
-  <w:style w:type="table" w:styleId="Gitternetztabelle1hellAkzent5">
+  <w:style w:type="table" w:styleId="GridTable1Light-Accent5">
     <w:name w:val="Grid Table 1 Light Accent 5"/>
-    <w:basedOn w:val="NormaleTabelle"/>
+    <w:basedOn w:val="TableNormal"/>
     <w:uiPriority w:val="46"/>
     <w:rsid w:val="002F2651"/>
     <w:pPr>
@@ -2965,9 +3916,9 @@
       </w:rPr>
     </w:tblStylePr>
   </w:style>
-  <w:style w:type="paragraph" w:styleId="Listenabsatz">
+  <w:style w:type="paragraph" w:styleId="ListParagraph">
     <w:name w:val="List Paragraph"/>
-    <w:basedOn w:val="Standard"/>
+    <w:basedOn w:val="Normal"/>
     <w:uiPriority w:val="34"/>
     <w:qFormat/>
     <w:rsid w:val="00DE4C73"/>
@@ -2978,7 +3929,7 @@
   </w:style>
   <w:style w:type="character" w:styleId="Hyperlink">
     <w:name w:val="Hyperlink"/>
-    <w:basedOn w:val="Absatz-Standardschriftart"/>
+    <w:basedOn w:val="DefaultParagraphFont"/>
     <w:uiPriority w:val="99"/>
     <w:unhideWhenUsed/>
     <w:rsid w:val="00661E21"/>
@@ -2987,9 +3938,9 @@
       <w:u w:val="single"/>
     </w:rPr>
   </w:style>
-  <w:style w:type="character" w:styleId="NichtaufgelsteErwhnung">
+  <w:style w:type="character" w:styleId="UnresolvedMention">
     <w:name w:val="Unresolved Mention"/>
-    <w:basedOn w:val="Absatz-Standardschriftart"/>
+    <w:basedOn w:val="DefaultParagraphFont"/>
     <w:uiPriority w:val="99"/>
     <w:semiHidden/>
     <w:unhideWhenUsed/>
@@ -2999,10 +3950,10 @@
       <w:shd w:val="clear" w:color="auto" w:fill="E1DFDD"/>
     </w:rPr>
   </w:style>
-  <w:style w:type="paragraph" w:styleId="HTMLVorformatiert">
+  <w:style w:type="paragraph" w:styleId="HTMLPreformatted">
     <w:name w:val="HTML Preformatted"/>
-    <w:basedOn w:val="Standard"/>
-    <w:link w:val="HTMLVorformatiertZchn"/>
+    <w:basedOn w:val="Normal"/>
+    <w:link w:val="HTMLPreformattedChar"/>
     <w:uiPriority w:val="99"/>
     <w:semiHidden/>
     <w:unhideWhenUsed/>
@@ -3035,10 +3986,10 @@
       <w:lang w:eastAsia="de-CH"/>
     </w:rPr>
   </w:style>
-  <w:style w:type="character" w:customStyle="1" w:styleId="HTMLVorformatiertZchn">
-    <w:name w:val="HTML Vorformatiert Zchn"/>
-    <w:basedOn w:val="Absatz-Standardschriftart"/>
-    <w:link w:val="HTMLVorformatiert"/>
+  <w:style w:type="character" w:customStyle="1" w:styleId="HTMLPreformattedChar">
+    <w:name w:val="HTML Preformatted Char"/>
+    <w:basedOn w:val="DefaultParagraphFont"/>
+    <w:link w:val="HTMLPreformatted"/>
     <w:uiPriority w:val="99"/>
     <w:semiHidden/>
     <w:rsid w:val="00E92622"/>
@@ -3051,7 +4002,7 @@
   </w:style>
   <w:style w:type="character" w:styleId="HTMLCode">
     <w:name w:val="HTML Code"/>
-    <w:basedOn w:val="Absatz-Standardschriftart"/>
+    <w:basedOn w:val="DefaultParagraphFont"/>
     <w:uiPriority w:val="99"/>
     <w:semiHidden/>
     <w:unhideWhenUsed/>

</xml_diff>

<commit_message>
removed corrup data and updated Journal
</commit_message>
<xml_diff>
--- a/Arbeitsjournal.docx
+++ b/Arbeitsjournal.docx
@@ -87,31 +87,341 @@
     </w:p>
     <w:p>
       <w:pPr>
-        <w:pStyle w:val="ListParagraph"/>
-        <w:numPr>
-          <w:ilvl w:val="0"/>
-          <w:numId w:val="1"/>
-        </w:numPr>
+        <w:pStyle w:val="Heading1"/>
+        <w:rPr>
+          <w:lang w:val="en-US"/>
+        </w:rPr>
+      </w:pPr>
+      <w:proofErr w:type="spellStart"/>
+      <w:r>
+        <w:rPr>
+          <w:lang w:val="en-US"/>
+        </w:rPr>
+        <w:t>Ein</w:t>
+      </w:r>
+      <w:r>
+        <w:rPr>
+          <w:lang w:val="en-US"/>
+        </w:rPr>
+        <w:t>leitung</w:t>
+      </w:r>
+      <w:proofErr w:type="spellEnd"/>
+    </w:p>
+    <w:p>
+      <w:r>
+        <w:t xml:space="preserve">Ich habe im Rahmen vom Modul 150 ein Project meiner Wahl </w:t>
+      </w:r>
+      <w:r>
+        <w:t>gestalten</w:t>
+      </w:r>
+      <w:r>
+        <w:t xml:space="preserve"> können. </w:t>
+      </w:r>
+      <w:r>
+        <w:br/>
+        <w:t xml:space="preserve">Ich habe eine Web-App entwickelt, mit Hilfe welcher mein Online das klassische </w:t>
+      </w:r>
+      <w:r>
+        <w:t>«</w:t>
+      </w:r>
+      <w:r>
+        <w:t>Schere, Stein, Papier</w:t>
+      </w:r>
+      <w:r>
+        <w:t>»</w:t>
+      </w:r>
+      <w:r>
+        <w:t xml:space="preserve">-Spiel online gegen andere Spieler oder gegen einen </w:t>
+      </w:r>
+      <w:r>
+        <w:rPr>
+          <w:b/>
+          <w:bCs/>
+          <w:highlight w:val="yellow"/>
+        </w:rPr>
+        <w:t>BOT</w:t>
+      </w:r>
+      <w:r>
+        <w:t xml:space="preserve"> spielen kann. </w:t>
+      </w:r>
+      <w:r>
+        <w:br/>
+      </w:r>
+    </w:p>
+    <w:p>
+      <w:pPr>
+        <w:pStyle w:val="Heading1"/>
+      </w:pPr>
+      <w:r>
+        <w:t>Technologie-entscheid</w:t>
+      </w:r>
+    </w:p>
+    <w:p>
+      <w:r>
+        <w:t xml:space="preserve">Da ich mich bei der Arbeit mehrheitlich mit C# arbeite, wollte ich eine Abwechslung </w:t>
+      </w:r>
+      <w:r>
+        <w:t xml:space="preserve">zum Arbeits-alltag </w:t>
+      </w:r>
+      <w:r>
+        <w:t>und habe mich somit für eine Web-App entschieden.</w:t>
+      </w:r>
+      <w:r>
+        <w:br/>
+        <w:t xml:space="preserve">Anfangs wollte ich meine App auf der Bootstrap-Basis gestalten, doch mein Mitschüler «David </w:t>
+      </w:r>
+      <w:proofErr w:type="spellStart"/>
+      <w:r>
+        <w:t>Gataric</w:t>
+      </w:r>
+      <w:proofErr w:type="spellEnd"/>
+      <w:r>
+        <w:t xml:space="preserve">»-welcher lange Erfahrung mit Web-Apps hat, da er das bereits bei </w:t>
+      </w:r>
+      <w:r>
+        <w:t xml:space="preserve">der Arbeit überwiegend Web-Apps entwickelt, hat mir geraten, das Projekt mit Angular umzusetzen. </w:t>
+      </w:r>
+      <w:r>
+        <w:br/>
+        <w:t>Ich habe ich mich dazu entschieden, den Ansatz «</w:t>
+      </w:r>
+      <w:r>
+        <w:rPr>
+          <w:b/>
+          <w:bCs/>
+          <w:highlight w:val="yellow"/>
+        </w:rPr>
+        <w:t>Mobile-First</w:t>
+      </w:r>
+      <w:r>
+        <w:rPr>
+          <w:b/>
+          <w:bCs/>
+        </w:rPr>
+        <w:t>»</w:t>
+      </w:r>
+      <w:r>
+        <w:t xml:space="preserve"> zu verfolgen, weil ich mein Produkt vorwiegend für Handy-Benutzer gestalten will. In der Schule wurde uns im ÜK 335 beigebracht, dass es sich lohnt, Mobile-First zu entwickeln, da es einfacher sein wird, die Information </w:t>
+      </w:r>
+      <w:r>
+        <w:t>auf einem grösseren Bildschirm</w:t>
+      </w:r>
+      <w:r>
+        <w:t xml:space="preserve"> darzustellen, als sie übersichtlich auf einer </w:t>
+      </w:r>
+      <w:r>
+        <w:t>kleineren Fläche darzustellen.</w:t>
+      </w:r>
+    </w:p>
+    <w:p>
+      <w:pPr>
+        <w:rPr>
+          <w:color w:val="000000" w:themeColor="text1"/>
+          <w:sz w:val="26"/>
+          <w:szCs w:val="26"/>
+        </w:rPr>
+      </w:pPr>
+    </w:p>
+    <w:p>
+      <w:pPr>
+        <w:pStyle w:val="Heading1"/>
+      </w:pPr>
+      <w:r>
+        <w:t>Projektmanagement</w:t>
+      </w:r>
+    </w:p>
+    <w:p>
+      <w:r>
+        <w:t>Mir war von Anfang an klar, dass mir zwei Projektmanagement-Methoden zur Auswahl stehen:</w:t>
+      </w:r>
+      <w:r>
+        <w:t xml:space="preserve"> Wasserfallmethode und </w:t>
+      </w:r>
+      <w:proofErr w:type="spellStart"/>
+      <w:r>
+        <w:t>Scrum</w:t>
+      </w:r>
+      <w:proofErr w:type="spellEnd"/>
+      <w:r>
+        <w:t xml:space="preserve">. </w:t>
+      </w:r>
+      <w:r>
+        <w:t>Zwei ä</w:t>
+      </w:r>
+      <w:r>
+        <w:t>h</w:t>
+      </w:r>
+      <w:r>
+        <w:t xml:space="preserve">nliche aber doch sehr verschiedene </w:t>
+      </w:r>
+      <w:r>
+        <w:t xml:space="preserve">Methoden. Schlussendlich habe ich mich aber für </w:t>
+      </w:r>
+      <w:proofErr w:type="spellStart"/>
+      <w:r>
+        <w:t>Scrum</w:t>
+      </w:r>
+      <w:proofErr w:type="spellEnd"/>
+      <w:r>
+        <w:t xml:space="preserve"> entschieden, aus dem Grund das ich es später </w:t>
+      </w:r>
+      <w:r>
+        <w:t xml:space="preserve">mit weiteren </w:t>
+      </w:r>
+      <w:r>
+        <w:t>Elementen (</w:t>
+      </w:r>
+      <w:r>
+        <w:t>nebst Schere, Stein und Papier) erweitern will.</w:t>
+      </w:r>
+      <w:r>
+        <w:t xml:space="preserve"> Zudem will ich immer ein</w:t>
+      </w:r>
+      <w:r>
+        <w:t>en</w:t>
+      </w:r>
+      <w:r>
+        <w:t xml:space="preserve"> funktionierenden Stand aufs </w:t>
+      </w:r>
+      <w:r>
+        <w:rPr>
+          <w:highlight w:val="yellow"/>
+        </w:rPr>
+        <w:t>Repository</w:t>
+      </w:r>
+      <w:r>
+        <w:t xml:space="preserve"> pushen. </w:t>
+      </w:r>
+      <w:r>
+        <w:br/>
+      </w:r>
+    </w:p>
+    <w:p>
+      <w:pPr>
+        <w:rPr>
+          <w:color w:val="000000" w:themeColor="text1"/>
+          <w:sz w:val="26"/>
+          <w:szCs w:val="26"/>
+        </w:rPr>
+      </w:pPr>
+    </w:p>
+    <w:p>
+      <w:pPr>
+        <w:pStyle w:val="Heading1"/>
+      </w:pPr>
+      <w:r>
+        <w:t>Management-Tools</w:t>
+      </w:r>
+    </w:p>
+    <w:p>
+      <w:pPr>
+        <w:rPr>
+          <w:color w:val="000000" w:themeColor="text1"/>
+          <w:sz w:val="26"/>
+          <w:szCs w:val="26"/>
+        </w:rPr>
+      </w:pPr>
+      <w:r>
+        <w:rPr>
+          <w:color w:val="000000" w:themeColor="text1"/>
+          <w:sz w:val="26"/>
+          <w:szCs w:val="26"/>
+        </w:rPr>
+        <w:t>Für mein Project habe ich eine verschiedene Management-Tools verwendet. Diese sowie auch meine Entwicklungs-umgebung, beschreibe ich detaillierter in diesem Kapitel.</w:t>
+      </w:r>
+    </w:p>
+    <w:p>
+      <w:pPr>
+        <w:pStyle w:val="Heading2"/>
+      </w:pPr>
+      <w:r>
+        <w:t>4.1</w:t>
+      </w:r>
+      <w:r>
+        <w:tab/>
+      </w:r>
+      <w:r>
+        <w:t>GitHub</w:t>
+      </w:r>
+    </w:p>
+    <w:p>
+      <w:pPr>
         <w:rPr>
           <w:b/>
           <w:bCs/>
           <w:color w:val="808080" w:themeColor="background1" w:themeShade="80"/>
           <w:sz w:val="36"/>
           <w:szCs w:val="36"/>
-          <w:lang w:val="en-US"/>
-        </w:rPr>
-      </w:pPr>
+        </w:rPr>
+      </w:pPr>
+      <w:r>
+        <w:rPr>
+          <w:color w:val="000000" w:themeColor="text1"/>
+          <w:sz w:val="26"/>
+          <w:szCs w:val="26"/>
+        </w:rPr>
+        <w:t xml:space="preserve">Den Source-Code pflege ich mit Hilfe von </w:t>
+      </w:r>
       <w:proofErr w:type="spellStart"/>
       <w:r>
         <w:rPr>
-          <w:b/>
-          <w:bCs/>
-          <w:color w:val="808080" w:themeColor="background1" w:themeShade="80"/>
-          <w:sz w:val="36"/>
-          <w:szCs w:val="36"/>
-          <w:lang w:val="en-US"/>
-        </w:rPr>
-        <w:t>Einführung</w:t>
+          <w:color w:val="000000" w:themeColor="text1"/>
+          <w:sz w:val="26"/>
+          <w:szCs w:val="26"/>
+        </w:rPr>
+        <w:t>Git</w:t>
+      </w:r>
+      <w:proofErr w:type="spellEnd"/>
+      <w:r>
+        <w:rPr>
+          <w:color w:val="000000" w:themeColor="text1"/>
+          <w:sz w:val="26"/>
+          <w:szCs w:val="26"/>
+        </w:rPr>
+        <w:t xml:space="preserve">-hub. </w:t>
+      </w:r>
+      <w:proofErr w:type="spellStart"/>
+      <w:r>
+        <w:rPr>
+          <w:color w:val="000000" w:themeColor="text1"/>
+          <w:sz w:val="26"/>
+          <w:szCs w:val="26"/>
+          <w:highlight w:val="yellow"/>
+        </w:rPr>
+        <w:t>Git</w:t>
+      </w:r>
+      <w:proofErr w:type="spellEnd"/>
+      <w:r>
+        <w:rPr>
+          <w:color w:val="000000" w:themeColor="text1"/>
+          <w:sz w:val="26"/>
+          <w:szCs w:val="26"/>
+          <w:highlight w:val="yellow"/>
+        </w:rPr>
+        <w:t>-hub</w:t>
+      </w:r>
+      <w:r>
+        <w:rPr>
+          <w:color w:val="000000" w:themeColor="text1"/>
+          <w:sz w:val="26"/>
+          <w:szCs w:val="26"/>
+        </w:rPr>
+        <w:t xml:space="preserve"> ist eine Entwicklungs-Code Management Tool</w:t>
+      </w:r>
+    </w:p>
+    <w:p>
+      <w:pPr>
+        <w:pStyle w:val="Heading2"/>
+      </w:pPr>
+      <w:r>
+        <w:t>4.2</w:t>
+      </w:r>
+      <w:r>
+        <w:tab/>
+      </w:r>
+      <w:proofErr w:type="spellStart"/>
+      <w:r>
+        <w:t>Trello</w:t>
       </w:r>
       <w:proofErr w:type="spellEnd"/>
     </w:p>
@@ -129,65 +439,45 @@
           <w:sz w:val="26"/>
           <w:szCs w:val="26"/>
         </w:rPr>
-        <w:t xml:space="preserve">Ich habe im Rahmen vom Modul 150 ein Project meiner Wahl </w:t>
-      </w:r>
-      <w:r>
-        <w:rPr>
-          <w:color w:val="000000" w:themeColor="text1"/>
-          <w:sz w:val="26"/>
-          <w:szCs w:val="26"/>
-        </w:rPr>
-        <w:t>gestalten</w:t>
-      </w:r>
-      <w:r>
-        <w:rPr>
-          <w:color w:val="000000" w:themeColor="text1"/>
-          <w:sz w:val="26"/>
-          <w:szCs w:val="26"/>
-        </w:rPr>
-        <w:t xml:space="preserve"> können. </w:t>
-      </w:r>
-      <w:r>
-        <w:rPr>
-          <w:color w:val="000000" w:themeColor="text1"/>
-          <w:sz w:val="26"/>
-          <w:szCs w:val="26"/>
-        </w:rPr>
-        <w:br/>
-        <w:t xml:space="preserve">Ich habe eine Web-App entwickelt, mit Hilfe welcher mein Online das klassische </w:t>
-      </w:r>
-      <w:r>
-        <w:rPr>
-          <w:color w:val="000000" w:themeColor="text1"/>
-          <w:sz w:val="26"/>
-          <w:szCs w:val="26"/>
-        </w:rPr>
-        <w:t>«</w:t>
-      </w:r>
-      <w:r>
-        <w:rPr>
-          <w:color w:val="000000" w:themeColor="text1"/>
-          <w:sz w:val="26"/>
-          <w:szCs w:val="26"/>
-        </w:rPr>
-        <w:t>Schere, Stein, Papier</w:t>
-      </w:r>
-      <w:r>
-        <w:rPr>
-          <w:color w:val="000000" w:themeColor="text1"/>
-          <w:sz w:val="26"/>
-          <w:szCs w:val="26"/>
-        </w:rPr>
-        <w:t>»</w:t>
-      </w:r>
-      <w:r>
-        <w:rPr>
-          <w:color w:val="000000" w:themeColor="text1"/>
-          <w:sz w:val="26"/>
-          <w:szCs w:val="26"/>
-        </w:rPr>
-        <w:t xml:space="preserve">-Spiel online gegen andere Spieler oder gegen einen </w:t>
-      </w:r>
+        <w:t xml:space="preserve">Im </w:t>
+      </w:r>
+      <w:proofErr w:type="spellStart"/>
+      <w:r>
+        <w:rPr>
+          <w:color w:val="000000" w:themeColor="text1"/>
+          <w:sz w:val="26"/>
+          <w:szCs w:val="26"/>
+        </w:rPr>
+        <w:t>Git</w:t>
+      </w:r>
+      <w:proofErr w:type="spellEnd"/>
+      <w:r>
+        <w:rPr>
+          <w:color w:val="000000" w:themeColor="text1"/>
+          <w:sz w:val="26"/>
+          <w:szCs w:val="26"/>
+        </w:rPr>
+        <w:t xml:space="preserve"> hub </w:t>
+      </w:r>
+      <w:proofErr w:type="spellStart"/>
+      <w:r>
+        <w:rPr>
+          <w:color w:val="000000" w:themeColor="text1"/>
+          <w:sz w:val="26"/>
+          <w:szCs w:val="26"/>
+        </w:rPr>
+        <w:t>Reporsitory</w:t>
+      </w:r>
+      <w:proofErr w:type="spellEnd"/>
+      <w:r>
+        <w:rPr>
+          <w:color w:val="000000" w:themeColor="text1"/>
+          <w:sz w:val="26"/>
+          <w:szCs w:val="26"/>
+        </w:rPr>
+        <w:t xml:space="preserve">, verlinke ich ebenfalls auf mein </w:t>
+      </w:r>
+      <w:proofErr w:type="spellStart"/>
       <w:r>
         <w:rPr>
           <w:b/>
@@ -197,54 +487,69 @@
           <w:szCs w:val="26"/>
           <w:highlight w:val="yellow"/>
         </w:rPr>
-        <w:t>BOT</w:t>
-      </w:r>
-      <w:r>
-        <w:rPr>
-          <w:color w:val="000000" w:themeColor="text1"/>
-          <w:sz w:val="26"/>
-          <w:szCs w:val="26"/>
-        </w:rPr>
-        <w:t xml:space="preserve"> spielen kann. </w:t>
-      </w:r>
-      <w:r>
-        <w:rPr>
-          <w:color w:val="000000" w:themeColor="text1"/>
-          <w:sz w:val="26"/>
-          <w:szCs w:val="26"/>
-        </w:rPr>
-        <w:br/>
+        <w:t>ProductBacklog</w:t>
+      </w:r>
+      <w:proofErr w:type="spellEnd"/>
+      <w:r>
+        <w:rPr>
+          <w:b/>
+          <w:bCs/>
+          <w:color w:val="000000" w:themeColor="text1"/>
+          <w:sz w:val="26"/>
+          <w:szCs w:val="26"/>
+        </w:rPr>
+        <w:t xml:space="preserve"> </w:t>
+      </w:r>
+      <w:proofErr w:type="spellStart"/>
+      <w:r>
+        <w:rPr>
+          <w:color w:val="000000" w:themeColor="text1"/>
+          <w:sz w:val="26"/>
+          <w:szCs w:val="26"/>
+        </w:rPr>
+        <w:t>imTrello</w:t>
+      </w:r>
+      <w:proofErr w:type="spellEnd"/>
+      <w:r>
+        <w:rPr>
+          <w:color w:val="000000" w:themeColor="text1"/>
+          <w:sz w:val="26"/>
+          <w:szCs w:val="26"/>
+        </w:rPr>
+        <w:t xml:space="preserve"> verlinke. </w:t>
+      </w:r>
+      <w:proofErr w:type="spellStart"/>
+      <w:r>
+        <w:rPr>
+          <w:color w:val="000000" w:themeColor="text1"/>
+          <w:sz w:val="26"/>
+          <w:szCs w:val="26"/>
+        </w:rPr>
+        <w:t>Trello</w:t>
+      </w:r>
+      <w:proofErr w:type="spellEnd"/>
+      <w:r>
+        <w:rPr>
+          <w:color w:val="000000" w:themeColor="text1"/>
+          <w:sz w:val="26"/>
+          <w:szCs w:val="26"/>
+        </w:rPr>
+        <w:t xml:space="preserve"> verwende ich aus dem Grund, dass mir dieses Tool in einem der Überbetrieblichen-Kurse vorgestellt worden ist. Da dieses Tool gratis zur Verfügung steht und ich bereits einmal damit gearbeitet habe, habe ich mich für dieses entschieden.</w:t>
       </w:r>
     </w:p>
     <w:p>
       <w:pPr>
-        <w:pStyle w:val="ListParagraph"/>
-        <w:numPr>
-          <w:ilvl w:val="0"/>
-          <w:numId w:val="1"/>
-        </w:numPr>
-        <w:rPr>
-          <w:b/>
-          <w:bCs/>
-          <w:color w:val="808080" w:themeColor="background1" w:themeShade="80"/>
-          <w:sz w:val="36"/>
-          <w:szCs w:val="36"/>
-          <w:lang w:val="en-US"/>
-        </w:rPr>
-      </w:pPr>
-      <w:proofErr w:type="spellStart"/>
-      <w:r>
-        <w:rPr>
-          <w:b/>
-          <w:bCs/>
-          <w:color w:val="808080" w:themeColor="background1" w:themeShade="80"/>
-          <w:sz w:val="36"/>
-          <w:szCs w:val="36"/>
-          <w:lang w:val="en-US"/>
-        </w:rPr>
-        <w:t>Technologie-entscheid</w:t>
-      </w:r>
-      <w:proofErr w:type="spellEnd"/>
+        <w:pStyle w:val="Heading2"/>
+      </w:pPr>
+      <w:r>
+        <w:t>4.3</w:t>
+      </w:r>
+      <w:r>
+        <w:tab/>
+      </w:r>
+      <w:r>
+        <w:t>Entwicklungs-umgebung</w:t>
+      </w:r>
     </w:p>
     <w:p>
       <w:pPr>
@@ -260,32 +565,7 @@
           <w:sz w:val="26"/>
           <w:szCs w:val="26"/>
         </w:rPr>
-        <w:t xml:space="preserve">Da ich mich bei der Arbeit mehrheitlich mit C# arbeite, wollte ich eine Abwechslung </w:t>
-      </w:r>
-      <w:r>
-        <w:rPr>
-          <w:color w:val="000000" w:themeColor="text1"/>
-          <w:sz w:val="26"/>
-          <w:szCs w:val="26"/>
-        </w:rPr>
-        <w:t xml:space="preserve">zum Arbeits-alltag </w:t>
-      </w:r>
-      <w:r>
-        <w:rPr>
-          <w:color w:val="000000" w:themeColor="text1"/>
-          <w:sz w:val="26"/>
-          <w:szCs w:val="26"/>
-        </w:rPr>
-        <w:t>und habe mich somit für eine Web-App entschieden.</w:t>
-      </w:r>
-      <w:r>
-        <w:rPr>
-          <w:color w:val="000000" w:themeColor="text1"/>
-          <w:sz w:val="26"/>
-          <w:szCs w:val="26"/>
-        </w:rPr>
-        <w:br/>
-        <w:t xml:space="preserve">Anfangs wollte ich meine App auf der Bootstrap-Basis gestalten, doch mein Mitschüler «David </w:t>
+        <w:t xml:space="preserve">Als Entwicklungs-umgebung, habe ich mich für </w:t>
       </w:r>
       <w:proofErr w:type="spellStart"/>
       <w:r>
@@ -294,7 +574,7 @@
           <w:sz w:val="26"/>
           <w:szCs w:val="26"/>
         </w:rPr>
-        <w:t>Gataric</w:t>
+        <w:t>Visualstudio</w:t>
       </w:r>
       <w:proofErr w:type="spellEnd"/>
       <w:r>
@@ -303,77 +583,67 @@
           <w:sz w:val="26"/>
           <w:szCs w:val="26"/>
         </w:rPr>
-        <w:t xml:space="preserve">»-welcher lange Erfahrung mit Web-Apps hat, da er das bereits bei </w:t>
-      </w:r>
-      <w:r>
-        <w:rPr>
-          <w:color w:val="000000" w:themeColor="text1"/>
-          <w:sz w:val="26"/>
-          <w:szCs w:val="26"/>
-        </w:rPr>
-        <w:t xml:space="preserve">der Arbeit überwiegend Web-Apps entwickelt, hat mir geraten, das Projekt mit Angular umzusetzen. </w:t>
-      </w:r>
-      <w:r>
-        <w:rPr>
-          <w:color w:val="000000" w:themeColor="text1"/>
-          <w:sz w:val="26"/>
-          <w:szCs w:val="26"/>
-        </w:rPr>
-        <w:br/>
-        <w:t>Ich habe ich mich dazu entschieden, den Ansatz «</w:t>
-      </w:r>
-      <w:r>
-        <w:rPr>
-          <w:b/>
-          <w:bCs/>
-          <w:color w:val="000000" w:themeColor="text1"/>
-          <w:sz w:val="26"/>
-          <w:szCs w:val="26"/>
-          <w:highlight w:val="yellow"/>
-        </w:rPr>
-        <w:t>Mobile-First</w:t>
-      </w:r>
-      <w:r>
-        <w:rPr>
-          <w:b/>
-          <w:bCs/>
-          <w:color w:val="000000" w:themeColor="text1"/>
-          <w:sz w:val="26"/>
-          <w:szCs w:val="26"/>
-        </w:rPr>
-        <w:t>»</w:t>
-      </w:r>
-      <w:r>
-        <w:rPr>
-          <w:color w:val="000000" w:themeColor="text1"/>
-          <w:sz w:val="26"/>
-          <w:szCs w:val="26"/>
-        </w:rPr>
-        <w:t xml:space="preserve"> zu verfolgen, weil ich mein Produkt vorwiegend für Handy-Benutzer gestalten will. In der Schule wurde uns im ÜK 335 beigebracht, dass es sich lohnt, Mobile-First zu entwickeln, da es einfacher sein wird, die Information </w:t>
-      </w:r>
-      <w:r>
-        <w:rPr>
-          <w:color w:val="000000" w:themeColor="text1"/>
-          <w:sz w:val="26"/>
-          <w:szCs w:val="26"/>
-        </w:rPr>
-        <w:t>auf einem grösseren Bildschirm</w:t>
-      </w:r>
-      <w:r>
-        <w:rPr>
-          <w:color w:val="000000" w:themeColor="text1"/>
-          <w:sz w:val="26"/>
-          <w:szCs w:val="26"/>
-        </w:rPr>
-        <w:t xml:space="preserve"> darzustellen, als sie übersichtlich auf einer </w:t>
-      </w:r>
-      <w:r>
-        <w:rPr>
-          <w:color w:val="000000" w:themeColor="text1"/>
-          <w:sz w:val="26"/>
-          <w:szCs w:val="26"/>
-        </w:rPr>
-        <w:t>kleineren Fläche darzustellen.</w:t>
+        <w:t>-Code entschieden, da dies die geeignetste Umgebung fürs Arbeiten an Web-Projekten ist. Dort kann ich verschiedene Formatierungs-</w:t>
+      </w:r>
+      <w:proofErr w:type="spellStart"/>
+      <w:r>
+        <w:rPr>
+          <w:color w:val="000000" w:themeColor="text1"/>
+          <w:sz w:val="26"/>
+          <w:szCs w:val="26"/>
+        </w:rPr>
+        <w:t>Extension</w:t>
+      </w:r>
+      <w:r>
+        <w:rPr>
+          <w:color w:val="000000" w:themeColor="text1"/>
+          <w:sz w:val="26"/>
+          <w:szCs w:val="26"/>
+        </w:rPr>
+        <w:t>s</w:t>
+      </w:r>
+      <w:proofErr w:type="spellEnd"/>
+      <w:r>
+        <w:rPr>
+          <w:color w:val="000000" w:themeColor="text1"/>
+          <w:sz w:val="26"/>
+          <w:szCs w:val="26"/>
+        </w:rPr>
+        <w:t xml:space="preserve"> </w:t>
+      </w:r>
+      <w:r>
+        <w:rPr>
+          <w:color w:val="000000" w:themeColor="text1"/>
+          <w:sz w:val="26"/>
+          <w:szCs w:val="26"/>
+        </w:rPr>
+        <w:t xml:space="preserve">herunterladen und es enthält eine Benutzeroberfläche für das Verwalten von </w:t>
+      </w:r>
+      <w:proofErr w:type="spellStart"/>
+      <w:r>
+        <w:rPr>
+          <w:color w:val="000000" w:themeColor="text1"/>
+          <w:sz w:val="26"/>
+          <w:szCs w:val="26"/>
+        </w:rPr>
+        <w:t>G</w:t>
+      </w:r>
+      <w:r>
+        <w:rPr>
+          <w:color w:val="000000" w:themeColor="text1"/>
+          <w:sz w:val="26"/>
+          <w:szCs w:val="26"/>
+        </w:rPr>
+        <w:t>it</w:t>
+      </w:r>
+      <w:proofErr w:type="spellEnd"/>
+      <w:r>
+        <w:rPr>
+          <w:color w:val="000000" w:themeColor="text1"/>
+          <w:sz w:val="26"/>
+          <w:szCs w:val="26"/>
+        </w:rPr>
+        <w:t>-Befehlen.</w:t>
       </w:r>
     </w:p>
     <w:p>
@@ -387,314 +657,270 @@
     </w:p>
     <w:p>
       <w:pPr>
-        <w:pStyle w:val="ListParagraph"/>
-        <w:numPr>
-          <w:ilvl w:val="0"/>
-          <w:numId w:val="1"/>
-        </w:numPr>
-        <w:rPr>
-          <w:b/>
-          <w:bCs/>
-          <w:color w:val="808080" w:themeColor="background1" w:themeShade="80"/>
-          <w:sz w:val="36"/>
-          <w:szCs w:val="36"/>
-          <w:lang w:val="en-US"/>
-        </w:rPr>
-      </w:pPr>
-      <w:r>
-        <w:rPr>
-          <w:b/>
-          <w:bCs/>
-          <w:color w:val="808080" w:themeColor="background1" w:themeShade="80"/>
-          <w:sz w:val="36"/>
-          <w:szCs w:val="36"/>
-          <w:lang w:val="en-US"/>
-        </w:rPr>
-        <w:t>Management-Tools</w:t>
-      </w:r>
+        <w:rPr>
+          <w:color w:val="000000" w:themeColor="text1"/>
+          <w:sz w:val="26"/>
+          <w:szCs w:val="26"/>
+        </w:rPr>
+      </w:pPr>
     </w:p>
     <w:p>
       <w:pPr>
-        <w:rPr>
-          <w:color w:val="000000" w:themeColor="text1"/>
-          <w:sz w:val="26"/>
-          <w:szCs w:val="26"/>
-        </w:rPr>
-      </w:pPr>
-      <w:r>
-        <w:rPr>
-          <w:color w:val="000000" w:themeColor="text1"/>
-          <w:sz w:val="26"/>
-          <w:szCs w:val="26"/>
-        </w:rPr>
-        <w:t>Für mein Project habe ich eine verschiedene Management-Tools verwendet. Diese sowie auch meine Entwicklungs-umgebung, beschreibe ich detaillierter in diesem Kapitel.</w:t>
+        <w:pStyle w:val="Heading1"/>
+      </w:pPr>
+      <w:r>
+        <w:t>Vorgehen</w:t>
       </w:r>
     </w:p>
     <w:p>
       <w:pPr>
-        <w:pStyle w:val="ListParagraph"/>
-        <w:numPr>
-          <w:ilvl w:val="1"/>
-          <w:numId w:val="1"/>
-        </w:numPr>
-        <w:rPr>
-          <w:b/>
-          <w:bCs/>
-          <w:color w:val="808080" w:themeColor="background1" w:themeShade="80"/>
-          <w:sz w:val="36"/>
-          <w:szCs w:val="36"/>
-        </w:rPr>
-      </w:pPr>
-      <w:r>
-        <w:rPr>
-          <w:b/>
-          <w:bCs/>
-          <w:color w:val="808080" w:themeColor="background1" w:themeShade="80"/>
-          <w:sz w:val="36"/>
-          <w:szCs w:val="36"/>
-        </w:rPr>
-        <w:t>GitHub</w:t>
+        <w:rPr>
+          <w:color w:val="000000" w:themeColor="text1"/>
+          <w:sz w:val="26"/>
+          <w:szCs w:val="26"/>
+        </w:rPr>
+      </w:pPr>
+      <w:r>
+        <w:rPr>
+          <w:color w:val="000000" w:themeColor="text1"/>
+          <w:sz w:val="26"/>
+          <w:szCs w:val="26"/>
+        </w:rPr>
+        <w:t xml:space="preserve">Ich habe damit angefangen, dass </w:t>
+      </w:r>
+      <w:r>
+        <w:rPr>
+          <w:color w:val="000000" w:themeColor="text1"/>
+          <w:sz w:val="26"/>
+          <w:szCs w:val="26"/>
+          <w:highlight w:val="yellow"/>
+        </w:rPr>
+        <w:t>Default-projek</w:t>
+      </w:r>
+      <w:r>
+        <w:rPr>
+          <w:color w:val="000000" w:themeColor="text1"/>
+          <w:sz w:val="26"/>
+          <w:szCs w:val="26"/>
+        </w:rPr>
+        <w:t xml:space="preserve">t der Angular </w:t>
+      </w:r>
+      <w:r>
+        <w:rPr>
+          <w:color w:val="000000" w:themeColor="text1"/>
+          <w:sz w:val="26"/>
+          <w:szCs w:val="26"/>
+          <w:highlight w:val="yellow"/>
+        </w:rPr>
+        <w:t>CLI</w:t>
+      </w:r>
+      <w:r>
+        <w:rPr>
+          <w:color w:val="000000" w:themeColor="text1"/>
+          <w:sz w:val="26"/>
+          <w:szCs w:val="26"/>
+        </w:rPr>
+        <w:t xml:space="preserve"> anzupassen. Ich habe alles </w:t>
+      </w:r>
+      <w:r>
+        <w:rPr>
+          <w:color w:val="000000" w:themeColor="text1"/>
+          <w:sz w:val="26"/>
+          <w:szCs w:val="26"/>
+        </w:rPr>
+        <w:t>Überflüssige</w:t>
+      </w:r>
+      <w:r>
+        <w:rPr>
+          <w:color w:val="000000" w:themeColor="text1"/>
+          <w:sz w:val="26"/>
+          <w:szCs w:val="26"/>
+        </w:rPr>
+        <w:t xml:space="preserve"> (was für mein Projekt nicht notwendig ist) gelöscht. Ich habe bloss den Header, die Buttons und den </w:t>
+      </w:r>
+      <w:proofErr w:type="spellStart"/>
+      <w:r>
+        <w:rPr>
+          <w:color w:val="000000" w:themeColor="text1"/>
+          <w:sz w:val="26"/>
+          <w:szCs w:val="26"/>
+        </w:rPr>
+        <w:t>footer</w:t>
+      </w:r>
+      <w:proofErr w:type="spellEnd"/>
+      <w:r>
+        <w:rPr>
+          <w:color w:val="000000" w:themeColor="text1"/>
+          <w:sz w:val="26"/>
+          <w:szCs w:val="26"/>
+        </w:rPr>
+        <w:t xml:space="preserve"> sowie jeweils die </w:t>
+      </w:r>
+      <w:proofErr w:type="spellStart"/>
+      <w:r>
+        <w:rPr>
+          <w:color w:val="000000" w:themeColor="text1"/>
+          <w:sz w:val="26"/>
+          <w:szCs w:val="26"/>
+        </w:rPr>
+        <w:t>styles</w:t>
+      </w:r>
+      <w:proofErr w:type="spellEnd"/>
+      <w:r>
+        <w:rPr>
+          <w:color w:val="000000" w:themeColor="text1"/>
+          <w:sz w:val="26"/>
+          <w:szCs w:val="26"/>
+        </w:rPr>
+        <w:t xml:space="preserve"> </w:t>
+      </w:r>
+      <w:r>
+        <w:rPr>
+          <w:color w:val="000000" w:themeColor="text1"/>
+          <w:sz w:val="26"/>
+          <w:szCs w:val="26"/>
+        </w:rPr>
+        <w:t>übriggelassen</w:t>
+      </w:r>
+      <w:r>
+        <w:rPr>
+          <w:color w:val="000000" w:themeColor="text1"/>
+          <w:sz w:val="26"/>
+          <w:szCs w:val="26"/>
+        </w:rPr>
+        <w:t>.</w:t>
+      </w:r>
+      <w:r>
+        <w:rPr>
+          <w:color w:val="000000" w:themeColor="text1"/>
+          <w:sz w:val="26"/>
+          <w:szCs w:val="26"/>
+        </w:rPr>
+        <w:t xml:space="preserve"> Ich habe anschliessend meine Bilder, welche ich im Internet ausgesucht habe, als Hintergrund der jeweiligen Buttons gesetzt. </w:t>
+      </w:r>
+      <w:r>
+        <w:rPr>
+          <w:color w:val="000000" w:themeColor="text1"/>
+          <w:sz w:val="26"/>
+          <w:szCs w:val="26"/>
+        </w:rPr>
+        <w:t xml:space="preserve"> </w:t>
       </w:r>
     </w:p>
     <w:p>
       <w:pPr>
         <w:rPr>
-          <w:b/>
-          <w:bCs/>
-          <w:color w:val="808080" w:themeColor="background1" w:themeShade="80"/>
-          <w:sz w:val="36"/>
-          <w:szCs w:val="36"/>
-        </w:rPr>
-      </w:pPr>
-      <w:r>
-        <w:rPr>
-          <w:color w:val="000000" w:themeColor="text1"/>
-          <w:sz w:val="26"/>
-          <w:szCs w:val="26"/>
-        </w:rPr>
-        <w:t xml:space="preserve">Den Source-Code pflege ich mit Hilfe von </w:t>
-      </w:r>
-      <w:proofErr w:type="spellStart"/>
-      <w:r>
-        <w:rPr>
-          <w:color w:val="000000" w:themeColor="text1"/>
-          <w:sz w:val="26"/>
-          <w:szCs w:val="26"/>
-        </w:rPr>
-        <w:t>Git</w:t>
-      </w:r>
-      <w:proofErr w:type="spellEnd"/>
-      <w:r>
-        <w:rPr>
-          <w:color w:val="000000" w:themeColor="text1"/>
-          <w:sz w:val="26"/>
-          <w:szCs w:val="26"/>
-        </w:rPr>
-        <w:t xml:space="preserve">-hub. </w:t>
-      </w:r>
-      <w:proofErr w:type="spellStart"/>
-      <w:r>
-        <w:rPr>
-          <w:color w:val="000000" w:themeColor="text1"/>
-          <w:sz w:val="26"/>
-          <w:szCs w:val="26"/>
-          <w:highlight w:val="yellow"/>
-        </w:rPr>
-        <w:t>Git</w:t>
-      </w:r>
-      <w:proofErr w:type="spellEnd"/>
-      <w:r>
-        <w:rPr>
-          <w:color w:val="000000" w:themeColor="text1"/>
-          <w:sz w:val="26"/>
-          <w:szCs w:val="26"/>
-          <w:highlight w:val="yellow"/>
-        </w:rPr>
-        <w:t>-hub</w:t>
-      </w:r>
-      <w:r>
-        <w:rPr>
-          <w:color w:val="000000" w:themeColor="text1"/>
-          <w:sz w:val="26"/>
-          <w:szCs w:val="26"/>
-        </w:rPr>
-        <w:t xml:space="preserve"> ist eine Entwicklungs-Code Management Tool</w:t>
-      </w:r>
+          <w:color w:val="000000" w:themeColor="text1"/>
+          <w:sz w:val="26"/>
+          <w:szCs w:val="26"/>
+        </w:rPr>
+      </w:pPr>
     </w:p>
     <w:p>
       <w:pPr>
-        <w:pStyle w:val="ListParagraph"/>
-        <w:numPr>
-          <w:ilvl w:val="1"/>
-          <w:numId w:val="1"/>
-        </w:numPr>
-        <w:rPr>
-          <w:b/>
-          <w:bCs/>
-          <w:color w:val="808080" w:themeColor="background1" w:themeShade="80"/>
-          <w:sz w:val="36"/>
-          <w:szCs w:val="36"/>
-        </w:rPr>
-      </w:pPr>
-      <w:proofErr w:type="spellStart"/>
-      <w:r>
-        <w:rPr>
-          <w:b/>
-          <w:bCs/>
-          <w:color w:val="808080" w:themeColor="background1" w:themeShade="80"/>
-          <w:sz w:val="36"/>
-          <w:szCs w:val="36"/>
-        </w:rPr>
-        <w:t>Trello</w:t>
-      </w:r>
-      <w:proofErr w:type="spellEnd"/>
+        <w:pStyle w:val="Heading2"/>
+      </w:pPr>
+      <w:r>
+        <w:t>5.2</w:t>
+      </w:r>
+      <w:r>
+        <w:tab/>
+      </w:r>
+      <w:r>
+        <w:t>Material Design</w:t>
+      </w:r>
     </w:p>
     <w:p>
       <w:pPr>
-        <w:rPr>
-          <w:color w:val="000000" w:themeColor="text1"/>
-          <w:sz w:val="26"/>
-          <w:szCs w:val="26"/>
-        </w:rPr>
-      </w:pPr>
-      <w:r>
-        <w:rPr>
-          <w:color w:val="000000" w:themeColor="text1"/>
-          <w:sz w:val="26"/>
-          <w:szCs w:val="26"/>
-        </w:rPr>
-        <w:t xml:space="preserve">Im </w:t>
+        <w:pStyle w:val="HTMLPreformatted"/>
+        <w:spacing w:before="240" w:after="240"/>
+        <w:rPr>
+          <w:sz w:val="21"/>
+          <w:szCs w:val="21"/>
+        </w:rPr>
+      </w:pPr>
+      <w:r>
+        <w:rPr>
+          <w:rFonts w:asciiTheme="minorHAnsi" w:eastAsiaTheme="minorHAnsi" w:hAnsiTheme="minorHAnsi" w:cstheme="minorBidi"/>
+          <w:color w:val="000000" w:themeColor="text1"/>
+          <w:sz w:val="26"/>
+          <w:szCs w:val="26"/>
+          <w:lang w:eastAsia="en-US"/>
+        </w:rPr>
+        <w:t xml:space="preserve">Ich habe als nächstes das Material Design für meine Applikation konfiguriert. Ich habe es per Terminal im Projekt mit folgendem </w:t>
       </w:r>
       <w:proofErr w:type="spellStart"/>
       <w:r>
         <w:rPr>
-          <w:color w:val="000000" w:themeColor="text1"/>
-          <w:sz w:val="26"/>
-          <w:szCs w:val="26"/>
-        </w:rPr>
-        <w:t>Git</w:t>
+          <w:rFonts w:asciiTheme="minorHAnsi" w:eastAsiaTheme="minorHAnsi" w:hAnsiTheme="minorHAnsi" w:cstheme="minorBidi"/>
+          <w:color w:val="000000" w:themeColor="text1"/>
+          <w:sz w:val="26"/>
+          <w:szCs w:val="26"/>
+          <w:lang w:eastAsia="en-US"/>
+        </w:rPr>
+        <w:t>command</w:t>
       </w:r>
       <w:proofErr w:type="spellEnd"/>
       <w:r>
         <w:rPr>
-          <w:color w:val="000000" w:themeColor="text1"/>
-          <w:sz w:val="26"/>
-          <w:szCs w:val="26"/>
-        </w:rPr>
-        <w:t xml:space="preserve"> hub </w:t>
+          <w:rFonts w:asciiTheme="minorHAnsi" w:eastAsiaTheme="minorHAnsi" w:hAnsiTheme="minorHAnsi" w:cstheme="minorBidi"/>
+          <w:color w:val="000000" w:themeColor="text1"/>
+          <w:sz w:val="26"/>
+          <w:szCs w:val="26"/>
+          <w:lang w:eastAsia="en-US"/>
+        </w:rPr>
+        <w:t xml:space="preserve"> hinzugefügt:</w:t>
+      </w:r>
+      <w:r>
+        <w:rPr>
+          <w:color w:val="000000" w:themeColor="text1"/>
+          <w:sz w:val="26"/>
+          <w:szCs w:val="26"/>
+        </w:rPr>
+        <w:br/>
       </w:r>
       <w:proofErr w:type="spellStart"/>
       <w:r>
         <w:rPr>
-          <w:color w:val="000000" w:themeColor="text1"/>
-          <w:sz w:val="26"/>
-          <w:szCs w:val="26"/>
-        </w:rPr>
-        <w:t>Reporsitory</w:t>
+          <w:sz w:val="21"/>
+          <w:szCs w:val="21"/>
+        </w:rPr>
+        <w:t>ng</w:t>
       </w:r>
       <w:proofErr w:type="spellEnd"/>
       <w:r>
         <w:rPr>
-          <w:color w:val="000000" w:themeColor="text1"/>
-          <w:sz w:val="26"/>
-          <w:szCs w:val="26"/>
-        </w:rPr>
-        <w:t xml:space="preserve">, verlinke ich ebenfalls auf mein </w:t>
+          <w:sz w:val="21"/>
+          <w:szCs w:val="21"/>
+        </w:rPr>
+        <w:t xml:space="preserve"> </w:t>
       </w:r>
       <w:proofErr w:type="spellStart"/>
       <w:r>
         <w:rPr>
-          <w:b/>
-          <w:bCs/>
-          <w:color w:val="000000" w:themeColor="text1"/>
-          <w:sz w:val="26"/>
-          <w:szCs w:val="26"/>
-          <w:highlight w:val="yellow"/>
-        </w:rPr>
-        <w:t>ProductBacklog</w:t>
+          <w:sz w:val="21"/>
+          <w:szCs w:val="21"/>
+        </w:rPr>
+        <w:t>add</w:t>
       </w:r>
       <w:proofErr w:type="spellEnd"/>
       <w:r>
         <w:rPr>
-          <w:b/>
-          <w:bCs/>
-          <w:color w:val="000000" w:themeColor="text1"/>
-          <w:sz w:val="26"/>
-          <w:szCs w:val="26"/>
-        </w:rPr>
-        <w:t xml:space="preserve"> </w:t>
-      </w:r>
-      <w:proofErr w:type="spellStart"/>
-      <w:r>
-        <w:rPr>
-          <w:color w:val="000000" w:themeColor="text1"/>
-          <w:sz w:val="26"/>
-          <w:szCs w:val="26"/>
-        </w:rPr>
-        <w:t>imTrello</w:t>
-      </w:r>
-      <w:proofErr w:type="spellEnd"/>
-      <w:r>
-        <w:rPr>
-          <w:color w:val="000000" w:themeColor="text1"/>
-          <w:sz w:val="26"/>
-          <w:szCs w:val="26"/>
-        </w:rPr>
-        <w:t xml:space="preserve"> verlinke. </w:t>
-      </w:r>
-      <w:proofErr w:type="spellStart"/>
-      <w:r>
-        <w:rPr>
-          <w:color w:val="000000" w:themeColor="text1"/>
-          <w:sz w:val="26"/>
-          <w:szCs w:val="26"/>
-        </w:rPr>
-        <w:t>Trello</w:t>
-      </w:r>
-      <w:proofErr w:type="spellEnd"/>
-      <w:r>
-        <w:rPr>
-          <w:color w:val="000000" w:themeColor="text1"/>
-          <w:sz w:val="26"/>
-          <w:szCs w:val="26"/>
-        </w:rPr>
-        <w:t xml:space="preserve"> verwende ich aus dem Grund, dass mir dieses Tool in einem der </w:t>
-      </w:r>
-      <w:r>
-        <w:rPr>
-          <w:color w:val="000000" w:themeColor="text1"/>
-          <w:sz w:val="26"/>
-          <w:szCs w:val="26"/>
-        </w:rPr>
-        <w:lastRenderedPageBreak/>
-        <w:t>Überbetrieblichen-Kurse vorgestellt worden ist. Da dieses Tool gratis zur Verfügung steht und ich bereits einmal damit gearbeitet habe, habe ich mich für dieses entschieden.</w:t>
+          <w:sz w:val="21"/>
+          <w:szCs w:val="21"/>
+        </w:rPr>
+        <w:t xml:space="preserve"> @angular/material</w:t>
       </w:r>
     </w:p>
     <w:p>
       <w:pPr>
-        <w:pStyle w:val="ListParagraph"/>
-        <w:numPr>
-          <w:ilvl w:val="1"/>
-          <w:numId w:val="1"/>
-        </w:numPr>
-        <w:rPr>
-          <w:b/>
-          <w:bCs/>
-          <w:color w:val="808080" w:themeColor="background1" w:themeShade="80"/>
-          <w:sz w:val="36"/>
-          <w:szCs w:val="36"/>
-        </w:rPr>
-      </w:pPr>
-      <w:r>
-        <w:rPr>
-          <w:b/>
-          <w:bCs/>
-          <w:color w:val="808080" w:themeColor="background1" w:themeShade="80"/>
-          <w:sz w:val="36"/>
-          <w:szCs w:val="36"/>
-        </w:rPr>
-        <w:t>Entwicklungs-umgebung</w:t>
-      </w:r>
+        <w:ind w:left="708"/>
+        <w:rPr>
+          <w:color w:val="000000" w:themeColor="text1"/>
+          <w:sz w:val="26"/>
+          <w:szCs w:val="26"/>
+        </w:rPr>
+      </w:pPr>
     </w:p>
     <w:p>
       <w:pPr>
@@ -704,92 +930,6 @@
           <w:szCs w:val="26"/>
         </w:rPr>
       </w:pPr>
-      <w:r>
-        <w:rPr>
-          <w:color w:val="000000" w:themeColor="text1"/>
-          <w:sz w:val="26"/>
-          <w:szCs w:val="26"/>
-        </w:rPr>
-        <w:t xml:space="preserve">Als Entwicklungs-umgebung, habe ich mich für </w:t>
-      </w:r>
-      <w:proofErr w:type="spellStart"/>
-      <w:r>
-        <w:rPr>
-          <w:color w:val="000000" w:themeColor="text1"/>
-          <w:sz w:val="26"/>
-          <w:szCs w:val="26"/>
-        </w:rPr>
-        <w:t>Visualstudio</w:t>
-      </w:r>
-      <w:proofErr w:type="spellEnd"/>
-      <w:r>
-        <w:rPr>
-          <w:color w:val="000000" w:themeColor="text1"/>
-          <w:sz w:val="26"/>
-          <w:szCs w:val="26"/>
-        </w:rPr>
-        <w:t>-Code entschieden, da dies die geeignetste Umgebung fürs Arbeiten an Web-Projekten ist. Dort kann ich verschiedene Formatierungs-</w:t>
-      </w:r>
-      <w:proofErr w:type="spellStart"/>
-      <w:r>
-        <w:rPr>
-          <w:color w:val="000000" w:themeColor="text1"/>
-          <w:sz w:val="26"/>
-          <w:szCs w:val="26"/>
-        </w:rPr>
-        <w:t>Extension</w:t>
-      </w:r>
-      <w:r>
-        <w:rPr>
-          <w:color w:val="000000" w:themeColor="text1"/>
-          <w:sz w:val="26"/>
-          <w:szCs w:val="26"/>
-        </w:rPr>
-        <w:t>s</w:t>
-      </w:r>
-      <w:proofErr w:type="spellEnd"/>
-      <w:r>
-        <w:rPr>
-          <w:color w:val="000000" w:themeColor="text1"/>
-          <w:sz w:val="26"/>
-          <w:szCs w:val="26"/>
-        </w:rPr>
-        <w:t xml:space="preserve"> </w:t>
-      </w:r>
-      <w:r>
-        <w:rPr>
-          <w:color w:val="000000" w:themeColor="text1"/>
-          <w:sz w:val="26"/>
-          <w:szCs w:val="26"/>
-        </w:rPr>
-        <w:t xml:space="preserve">herunterladen und es enthält eine Benutzeroberfläche für das Verwalten von </w:t>
-      </w:r>
-      <w:proofErr w:type="spellStart"/>
-      <w:r>
-        <w:rPr>
-          <w:color w:val="000000" w:themeColor="text1"/>
-          <w:sz w:val="26"/>
-          <w:szCs w:val="26"/>
-        </w:rPr>
-        <w:t>G</w:t>
-      </w:r>
-      <w:r>
-        <w:rPr>
-          <w:color w:val="000000" w:themeColor="text1"/>
-          <w:sz w:val="26"/>
-          <w:szCs w:val="26"/>
-        </w:rPr>
-        <w:t>it</w:t>
-      </w:r>
-      <w:proofErr w:type="spellEnd"/>
-      <w:r>
-        <w:rPr>
-          <w:color w:val="000000" w:themeColor="text1"/>
-          <w:sz w:val="26"/>
-          <w:szCs w:val="26"/>
-        </w:rPr>
-        <w:t>-Befehlen.</w:t>
-      </w:r>
     </w:p>
     <w:p>
       <w:pPr>
@@ -797,308 +937,6 @@
           <w:color w:val="000000" w:themeColor="text1"/>
           <w:sz w:val="26"/>
           <w:szCs w:val="26"/>
-        </w:rPr>
-      </w:pPr>
-    </w:p>
-    <w:p>
-      <w:pPr>
-        <w:pStyle w:val="ListParagraph"/>
-        <w:numPr>
-          <w:ilvl w:val="0"/>
-          <w:numId w:val="1"/>
-        </w:numPr>
-        <w:rPr>
-          <w:b/>
-          <w:bCs/>
-          <w:color w:val="808080" w:themeColor="background1" w:themeShade="80"/>
-          <w:sz w:val="36"/>
-          <w:szCs w:val="36"/>
-        </w:rPr>
-      </w:pPr>
-      <w:r>
-        <w:rPr>
-          <w:b/>
-          <w:bCs/>
-          <w:color w:val="808080" w:themeColor="background1" w:themeShade="80"/>
-          <w:sz w:val="36"/>
-          <w:szCs w:val="36"/>
-        </w:rPr>
-        <w:t>Vorgehen</w:t>
-      </w:r>
-    </w:p>
-    <w:p>
-      <w:pPr>
-        <w:rPr>
-          <w:color w:val="000000" w:themeColor="text1"/>
-          <w:sz w:val="26"/>
-          <w:szCs w:val="26"/>
-        </w:rPr>
-      </w:pPr>
-      <w:r>
-        <w:rPr>
-          <w:color w:val="000000" w:themeColor="text1"/>
-          <w:sz w:val="26"/>
-          <w:szCs w:val="26"/>
-        </w:rPr>
-        <w:t xml:space="preserve">Ich habe damit angefangen, dass </w:t>
-      </w:r>
-      <w:r>
-        <w:rPr>
-          <w:color w:val="000000" w:themeColor="text1"/>
-          <w:sz w:val="26"/>
-          <w:szCs w:val="26"/>
-          <w:highlight w:val="yellow"/>
-        </w:rPr>
-        <w:t>Default-projek</w:t>
-      </w:r>
-      <w:r>
-        <w:rPr>
-          <w:color w:val="000000" w:themeColor="text1"/>
-          <w:sz w:val="26"/>
-          <w:szCs w:val="26"/>
-        </w:rPr>
-        <w:t xml:space="preserve">t der Angular </w:t>
-      </w:r>
-      <w:r>
-        <w:rPr>
-          <w:color w:val="000000" w:themeColor="text1"/>
-          <w:sz w:val="26"/>
-          <w:szCs w:val="26"/>
-          <w:highlight w:val="yellow"/>
-        </w:rPr>
-        <w:t>CLI</w:t>
-      </w:r>
-      <w:r>
-        <w:rPr>
-          <w:color w:val="000000" w:themeColor="text1"/>
-          <w:sz w:val="26"/>
-          <w:szCs w:val="26"/>
-        </w:rPr>
-        <w:t xml:space="preserve"> anzupassen. Ich habe alles </w:t>
-      </w:r>
-      <w:r>
-        <w:rPr>
-          <w:color w:val="000000" w:themeColor="text1"/>
-          <w:sz w:val="26"/>
-          <w:szCs w:val="26"/>
-        </w:rPr>
-        <w:t>Überflüssige</w:t>
-      </w:r>
-      <w:r>
-        <w:rPr>
-          <w:color w:val="000000" w:themeColor="text1"/>
-          <w:sz w:val="26"/>
-          <w:szCs w:val="26"/>
-        </w:rPr>
-        <w:t xml:space="preserve"> (was für mein Projekt nicht notwendig ist) gelöscht. Ich habe bloss den Header, die Buttons und den </w:t>
-      </w:r>
-      <w:proofErr w:type="spellStart"/>
-      <w:r>
-        <w:rPr>
-          <w:color w:val="000000" w:themeColor="text1"/>
-          <w:sz w:val="26"/>
-          <w:szCs w:val="26"/>
-        </w:rPr>
-        <w:t>footer</w:t>
-      </w:r>
-      <w:proofErr w:type="spellEnd"/>
-      <w:r>
-        <w:rPr>
-          <w:color w:val="000000" w:themeColor="text1"/>
-          <w:sz w:val="26"/>
-          <w:szCs w:val="26"/>
-        </w:rPr>
-        <w:t xml:space="preserve"> sowie jeweils die </w:t>
-      </w:r>
-      <w:proofErr w:type="spellStart"/>
-      <w:r>
-        <w:rPr>
-          <w:color w:val="000000" w:themeColor="text1"/>
-          <w:sz w:val="26"/>
-          <w:szCs w:val="26"/>
-        </w:rPr>
-        <w:t>styles</w:t>
-      </w:r>
-      <w:proofErr w:type="spellEnd"/>
-      <w:r>
-        <w:rPr>
-          <w:color w:val="000000" w:themeColor="text1"/>
-          <w:sz w:val="26"/>
-          <w:szCs w:val="26"/>
-        </w:rPr>
-        <w:t xml:space="preserve"> </w:t>
-      </w:r>
-      <w:r>
-        <w:rPr>
-          <w:color w:val="000000" w:themeColor="text1"/>
-          <w:sz w:val="26"/>
-          <w:szCs w:val="26"/>
-        </w:rPr>
-        <w:t>übriggelassen</w:t>
-      </w:r>
-      <w:r>
-        <w:rPr>
-          <w:color w:val="000000" w:themeColor="text1"/>
-          <w:sz w:val="26"/>
-          <w:szCs w:val="26"/>
-        </w:rPr>
-        <w:t>.</w:t>
-      </w:r>
-      <w:r>
-        <w:rPr>
-          <w:color w:val="000000" w:themeColor="text1"/>
-          <w:sz w:val="26"/>
-          <w:szCs w:val="26"/>
-        </w:rPr>
-        <w:t xml:space="preserve"> Ich habe anschliessend meine Bilder, welche ich im Internet ausgesucht habe, als Hintergrund der jeweiligen Buttons gesetzt. </w:t>
-      </w:r>
-      <w:r>
-        <w:rPr>
-          <w:color w:val="000000" w:themeColor="text1"/>
-          <w:sz w:val="26"/>
-          <w:szCs w:val="26"/>
-        </w:rPr>
-        <w:t xml:space="preserve"> </w:t>
-      </w:r>
-    </w:p>
-    <w:p>
-      <w:pPr>
-        <w:rPr>
-          <w:color w:val="000000" w:themeColor="text1"/>
-          <w:sz w:val="26"/>
-          <w:szCs w:val="26"/>
-        </w:rPr>
-      </w:pPr>
-    </w:p>
-    <w:p>
-      <w:pPr>
-        <w:pStyle w:val="ListParagraph"/>
-        <w:numPr>
-          <w:ilvl w:val="1"/>
-          <w:numId w:val="1"/>
-        </w:numPr>
-        <w:rPr>
-          <w:color w:val="000000" w:themeColor="text1"/>
-          <w:sz w:val="26"/>
-          <w:szCs w:val="26"/>
-        </w:rPr>
-      </w:pPr>
-      <w:r>
-        <w:rPr>
-          <w:color w:val="000000" w:themeColor="text1"/>
-          <w:sz w:val="26"/>
-          <w:szCs w:val="26"/>
-        </w:rPr>
-        <w:t>Material Design</w:t>
-      </w:r>
-    </w:p>
-    <w:p>
-      <w:pPr>
-        <w:pStyle w:val="HTMLPreformatted"/>
-        <w:spacing w:before="240" w:after="240"/>
-        <w:rPr>
-          <w:sz w:val="21"/>
-          <w:szCs w:val="21"/>
-        </w:rPr>
-      </w:pPr>
-      <w:r>
-        <w:rPr>
-          <w:rFonts w:asciiTheme="minorHAnsi" w:eastAsiaTheme="minorHAnsi" w:hAnsiTheme="minorHAnsi" w:cstheme="minorBidi"/>
-          <w:color w:val="000000" w:themeColor="text1"/>
-          <w:sz w:val="26"/>
-          <w:szCs w:val="26"/>
-          <w:lang w:eastAsia="en-US"/>
-        </w:rPr>
-        <w:t xml:space="preserve">Ich habe als nächstes das Material Design für meine Applikation konfiguriert. Ich habe es per Terminal im Projekt mit folgendem </w:t>
-      </w:r>
-      <w:proofErr w:type="spellStart"/>
-      <w:r>
-        <w:rPr>
-          <w:rFonts w:asciiTheme="minorHAnsi" w:eastAsiaTheme="minorHAnsi" w:hAnsiTheme="minorHAnsi" w:cstheme="minorBidi"/>
-          <w:color w:val="000000" w:themeColor="text1"/>
-          <w:sz w:val="26"/>
-          <w:szCs w:val="26"/>
-          <w:lang w:eastAsia="en-US"/>
-        </w:rPr>
-        <w:t>command</w:t>
-      </w:r>
-      <w:proofErr w:type="spellEnd"/>
-      <w:r>
-        <w:rPr>
-          <w:rFonts w:asciiTheme="minorHAnsi" w:eastAsiaTheme="minorHAnsi" w:hAnsiTheme="minorHAnsi" w:cstheme="minorBidi"/>
-          <w:color w:val="000000" w:themeColor="text1"/>
-          <w:sz w:val="26"/>
-          <w:szCs w:val="26"/>
-          <w:lang w:eastAsia="en-US"/>
-        </w:rPr>
-        <w:t xml:space="preserve"> hinzugefügt:</w:t>
-      </w:r>
-      <w:r>
-        <w:rPr>
-          <w:color w:val="000000" w:themeColor="text1"/>
-          <w:sz w:val="26"/>
-          <w:szCs w:val="26"/>
-        </w:rPr>
-        <w:br/>
-      </w:r>
-      <w:proofErr w:type="spellStart"/>
-      <w:r>
-        <w:rPr>
-          <w:sz w:val="21"/>
-          <w:szCs w:val="21"/>
-        </w:rPr>
-        <w:t>ng</w:t>
-      </w:r>
-      <w:proofErr w:type="spellEnd"/>
-      <w:r>
-        <w:rPr>
-          <w:sz w:val="21"/>
-          <w:szCs w:val="21"/>
-        </w:rPr>
-        <w:t xml:space="preserve"> </w:t>
-      </w:r>
-      <w:proofErr w:type="spellStart"/>
-      <w:r>
-        <w:rPr>
-          <w:sz w:val="21"/>
-          <w:szCs w:val="21"/>
-        </w:rPr>
-        <w:t>add</w:t>
-      </w:r>
-      <w:proofErr w:type="spellEnd"/>
-      <w:r>
-        <w:rPr>
-          <w:sz w:val="21"/>
-          <w:szCs w:val="21"/>
-        </w:rPr>
-        <w:t xml:space="preserve"> @angular/material</w:t>
-      </w:r>
-    </w:p>
-    <w:p>
-      <w:pPr>
-        <w:ind w:left="708"/>
-        <w:rPr>
-          <w:color w:val="000000" w:themeColor="text1"/>
-          <w:sz w:val="26"/>
-          <w:szCs w:val="26"/>
-        </w:rPr>
-      </w:pPr>
-    </w:p>
-    <w:p>
-      <w:pPr>
-        <w:rPr>
-          <w:color w:val="000000" w:themeColor="text1"/>
-          <w:sz w:val="26"/>
-          <w:szCs w:val="26"/>
-        </w:rPr>
-      </w:pPr>
-    </w:p>
-    <w:p>
-      <w:pPr>
-        <w:rPr>
-          <w:color w:val="000000" w:themeColor="text1"/>
-          <w:sz w:val="26"/>
-          <w:szCs w:val="26"/>
           <w:lang w:val="en-US"/>
         </w:rPr>
       </w:pPr>
@@ -1109,6 +947,7 @@
           <w:szCs w:val="26"/>
           <w:lang w:val="en-US"/>
         </w:rPr>
+        <w:lastRenderedPageBreak/>
         <w:t>Copyright:</w:t>
       </w:r>
     </w:p>
@@ -1307,13 +1146,11 @@
             <w:pPr>
               <w:jc w:val="center"/>
               <w:rPr>
-                <w:sz w:val="28"/>
                 <w:szCs w:val="28"/>
               </w:rPr>
             </w:pPr>
             <w:r>
               <w:rPr>
-                <w:sz w:val="28"/>
                 <w:szCs w:val="28"/>
               </w:rPr>
               <w:t>Datum</w:t>
@@ -1329,13 +1166,11 @@
               <w:jc w:val="center"/>
               <w:cnfStyle w:val="100000000000" w:firstRow="1" w:lastRow="0" w:firstColumn="0" w:lastColumn="0" w:oddVBand="0" w:evenVBand="0" w:oddHBand="0" w:evenHBand="0" w:firstRowFirstColumn="0" w:firstRowLastColumn="0" w:lastRowFirstColumn="0" w:lastRowLastColumn="0"/>
               <w:rPr>
-                <w:sz w:val="28"/>
                 <w:szCs w:val="28"/>
               </w:rPr>
             </w:pPr>
             <w:r>
               <w:rPr>
-                <w:sz w:val="28"/>
                 <w:szCs w:val="28"/>
               </w:rPr>
               <w:t>Was habe ich gemacht?</w:t>
@@ -1351,13 +1186,11 @@
               <w:jc w:val="center"/>
               <w:cnfStyle w:val="100000000000" w:firstRow="1" w:lastRow="0" w:firstColumn="0" w:lastColumn="0" w:oddVBand="0" w:evenVBand="0" w:oddHBand="0" w:evenHBand="0" w:firstRowFirstColumn="0" w:firstRowLastColumn="0" w:lastRowFirstColumn="0" w:lastRowLastColumn="0"/>
               <w:rPr>
-                <w:sz w:val="28"/>
                 <w:szCs w:val="28"/>
               </w:rPr>
             </w:pPr>
             <w:r>
               <w:rPr>
-                <w:sz w:val="28"/>
                 <w:szCs w:val="28"/>
               </w:rPr>
               <w:t>Was habe ich gelernt</w:t>
@@ -1373,13 +1206,11 @@
               <w:jc w:val="center"/>
               <w:cnfStyle w:val="100000000000" w:firstRow="1" w:lastRow="0" w:firstColumn="0" w:lastColumn="0" w:oddVBand="0" w:evenVBand="0" w:oddHBand="0" w:evenHBand="0" w:firstRowFirstColumn="0" w:firstRowLastColumn="0" w:lastRowFirstColumn="0" w:lastRowLastColumn="0"/>
               <w:rPr>
-                <w:sz w:val="28"/>
                 <w:szCs w:val="28"/>
               </w:rPr>
             </w:pPr>
             <w:r>
               <w:rPr>
-                <w:sz w:val="28"/>
                 <w:szCs w:val="28"/>
               </w:rPr>
               <w:t>Wo hatte ich Schwierigkeiten?</w:t>
@@ -1395,13 +1226,11 @@
               <w:jc w:val="center"/>
               <w:cnfStyle w:val="100000000000" w:firstRow="1" w:lastRow="0" w:firstColumn="0" w:lastColumn="0" w:oddVBand="0" w:evenVBand="0" w:oddHBand="0" w:evenHBand="0" w:firstRowFirstColumn="0" w:firstRowLastColumn="0" w:lastRowFirstColumn="0" w:lastRowLastColumn="0"/>
               <w:rPr>
-                <w:sz w:val="28"/>
                 <w:szCs w:val="28"/>
               </w:rPr>
             </w:pPr>
             <w:r>
               <w:rPr>
-                <w:sz w:val="28"/>
                 <w:szCs w:val="28"/>
               </w:rPr>
               <w:t>Was ist pendent?</w:t>
@@ -2092,6 +1921,7 @@
               </w:rPr>
               <w:t xml:space="preserve">Ich habe </w:t>
             </w:r>
+            <w:proofErr w:type="gramStart"/>
             <w:r>
               <w:rPr>
                 <w:sz w:val="24"/>
@@ -2108,6 +1938,7 @@
               <w:t>yml</w:t>
             </w:r>
             <w:proofErr w:type="spellEnd"/>
+            <w:proofErr w:type="gramEnd"/>
             <w:r>
               <w:rPr>
                 <w:sz w:val="24"/>
@@ -3199,16 +3030,16 @@
 <file path=word/numbering.xml><?xml version="1.0" encoding="utf-8"?>
 <w:numbering xmlns:wpc="http://schemas.microsoft.com/office/word/2010/wordprocessingCanvas" xmlns:cx="http://schemas.microsoft.com/office/drawing/2014/chartex" xmlns:cx1="http://schemas.microsoft.com/office/drawing/2015/9/8/chartex" xmlns:cx2="http://schemas.microsoft.com/office/drawing/2015/10/21/chartex" xmlns:cx3="http://schemas.microsoft.com/office/drawing/2016/5/9/chartex" xmlns:cx4="http://schemas.microsoft.com/office/drawing/2016/5/10/chartex" xmlns:cx5="http://schemas.microsoft.com/office/drawing/2016/5/11/chartex" xmlns:cx6="http://schemas.microsoft.com/office/drawing/2016/5/12/chartex" xmlns:cx7="http://schemas.microsoft.com/office/drawing/2016/5/13/chartex" xmlns:cx8="http://schemas.microsoft.com/office/drawing/2016/5/14/chartex" xmlns:mc="http://schemas.openxmlformats.org/markup-compatibility/2006" xmlns:aink="http://schemas.microsoft.com/office/drawing/2016/ink" xmlns:am3d="http://schemas.microsoft.com/office/drawing/2017/model3d" xmlns:o="urn:schemas-microsoft-com:office:office" xmlns:r="http://schemas.openxmlformats.org/officeDocument/2006/relationships" xmlns:m="http://schemas.openxmlformats.org/officeDocument/2006/math" xmlns:v="urn:schemas-microsoft-com:vml" xmlns:wp14="http://schemas.microsoft.com/office/word/2010/wordprocessingDrawing" xmlns:wp="http://schemas.openxmlformats.org/drawingml/2006/wordprocessingDrawing" xmlns:w10="urn:schemas-microsoft-com:office:word" xmlns:w="http://schemas.openxmlformats.org/wordprocessingml/2006/main" xmlns:w14="http://schemas.microsoft.com/office/word/2010/wordml" xmlns:w15="http://schemas.microsoft.com/office/word/2012/wordml" xmlns:w16cex="http://schemas.microsoft.com/office/word/2018/wordml/cex" xmlns:w16cid="http://schemas.microsoft.com/office/word/2016/wordml/cid" xmlns:w16="http://schemas.microsoft.com/office/word/2018/wordml" xmlns:w16se="http://schemas.microsoft.com/office/word/2015/wordml/symex" xmlns:wpg="http://schemas.microsoft.com/office/word/2010/wordprocessingGroup" xmlns:wpi="http://schemas.microsoft.com/office/word/2010/wordprocessingInk" xmlns:wne="http://schemas.microsoft.com/office/word/2006/wordml" xmlns:wps="http://schemas.microsoft.com/office/word/2010/wordprocessingShape" mc:Ignorable="w14 w15 w16se w16cid w16 w16cex wp14">
   <w:abstractNum w:abstractNumId="0" w15:restartNumberingAfterBreak="0">
-    <w:nsid w:val="2E204658"/>
+    <w:nsid w:val="0B294B79"/>
     <w:multiLevelType w:val="multilevel"/>
-    <w:tmpl w:val="C11856A2"/>
+    <w:tmpl w:val="6DD4BFE2"/>
     <w:lvl w:ilvl="0">
-      <w:start w:val="1"/>
+      <w:start w:val="4"/>
       <w:numFmt w:val="decimal"/>
-      <w:lvlText w:val="%1.0"/>
+      <w:lvlText w:val="%1"/>
       <w:lvlJc w:val="left"/>
       <w:pPr>
-        <w:ind w:left="720" w:hanging="720"/>
+        <w:ind w:left="450" w:hanging="450"/>
       </w:pPr>
       <w:rPr>
         <w:rFonts w:hint="default"/>
@@ -3311,8 +3142,362 @@
       </w:rPr>
     </w:lvl>
   </w:abstractNum>
+  <w:abstractNum w:abstractNumId="1" w15:restartNumberingAfterBreak="0">
+    <w:nsid w:val="2E204658"/>
+    <w:multiLevelType w:val="multilevel"/>
+    <w:tmpl w:val="C11856A2"/>
+    <w:lvl w:ilvl="0">
+      <w:start w:val="1"/>
+      <w:numFmt w:val="decimal"/>
+      <w:lvlText w:val="%1.0"/>
+      <w:lvlJc w:val="left"/>
+      <w:pPr>
+        <w:ind w:left="720" w:hanging="720"/>
+      </w:pPr>
+      <w:rPr>
+        <w:rFonts w:hint="default"/>
+      </w:rPr>
+    </w:lvl>
+    <w:lvl w:ilvl="1">
+      <w:start w:val="1"/>
+      <w:numFmt w:val="decimal"/>
+      <w:lvlText w:val="%1.%2"/>
+      <w:lvlJc w:val="left"/>
+      <w:pPr>
+        <w:ind w:left="1428" w:hanging="720"/>
+      </w:pPr>
+      <w:rPr>
+        <w:rFonts w:hint="default"/>
+      </w:rPr>
+    </w:lvl>
+    <w:lvl w:ilvl="2">
+      <w:start w:val="1"/>
+      <w:numFmt w:val="decimal"/>
+      <w:lvlText w:val="%1.%2.%3"/>
+      <w:lvlJc w:val="left"/>
+      <w:pPr>
+        <w:ind w:left="2496" w:hanging="1080"/>
+      </w:pPr>
+      <w:rPr>
+        <w:rFonts w:hint="default"/>
+      </w:rPr>
+    </w:lvl>
+    <w:lvl w:ilvl="3">
+      <w:start w:val="1"/>
+      <w:numFmt w:val="decimal"/>
+      <w:lvlText w:val="%1.%2.%3.%4"/>
+      <w:lvlJc w:val="left"/>
+      <w:pPr>
+        <w:ind w:left="3204" w:hanging="1080"/>
+      </w:pPr>
+      <w:rPr>
+        <w:rFonts w:hint="default"/>
+      </w:rPr>
+    </w:lvl>
+    <w:lvl w:ilvl="4">
+      <w:start w:val="1"/>
+      <w:numFmt w:val="decimal"/>
+      <w:lvlText w:val="%1.%2.%3.%4.%5"/>
+      <w:lvlJc w:val="left"/>
+      <w:pPr>
+        <w:ind w:left="4272" w:hanging="1440"/>
+      </w:pPr>
+      <w:rPr>
+        <w:rFonts w:hint="default"/>
+      </w:rPr>
+    </w:lvl>
+    <w:lvl w:ilvl="5">
+      <w:start w:val="1"/>
+      <w:numFmt w:val="decimal"/>
+      <w:lvlText w:val="%1.%2.%3.%4.%5.%6"/>
+      <w:lvlJc w:val="left"/>
+      <w:pPr>
+        <w:ind w:left="5340" w:hanging="1800"/>
+      </w:pPr>
+      <w:rPr>
+        <w:rFonts w:hint="default"/>
+      </w:rPr>
+    </w:lvl>
+    <w:lvl w:ilvl="6">
+      <w:start w:val="1"/>
+      <w:numFmt w:val="decimal"/>
+      <w:lvlText w:val="%1.%2.%3.%4.%5.%6.%7"/>
+      <w:lvlJc w:val="left"/>
+      <w:pPr>
+        <w:ind w:left="6408" w:hanging="2160"/>
+      </w:pPr>
+      <w:rPr>
+        <w:rFonts w:hint="default"/>
+      </w:rPr>
+    </w:lvl>
+    <w:lvl w:ilvl="7">
+      <w:start w:val="1"/>
+      <w:numFmt w:val="decimal"/>
+      <w:lvlText w:val="%1.%2.%3.%4.%5.%6.%7.%8"/>
+      <w:lvlJc w:val="left"/>
+      <w:pPr>
+        <w:ind w:left="7116" w:hanging="2160"/>
+      </w:pPr>
+      <w:rPr>
+        <w:rFonts w:hint="default"/>
+      </w:rPr>
+    </w:lvl>
+    <w:lvl w:ilvl="8">
+      <w:start w:val="1"/>
+      <w:numFmt w:val="decimal"/>
+      <w:lvlText w:val="%1.%2.%3.%4.%5.%6.%7.%8.%9"/>
+      <w:lvlJc w:val="left"/>
+      <w:pPr>
+        <w:ind w:left="8184" w:hanging="2520"/>
+      </w:pPr>
+      <w:rPr>
+        <w:rFonts w:hint="default"/>
+      </w:rPr>
+    </w:lvl>
+  </w:abstractNum>
+  <w:abstractNum w:abstractNumId="2" w15:restartNumberingAfterBreak="0">
+    <w:nsid w:val="4E623ED5"/>
+    <w:multiLevelType w:val="multilevel"/>
+    <w:tmpl w:val="47CCCE0E"/>
+    <w:lvl w:ilvl="0">
+      <w:start w:val="3"/>
+      <w:numFmt w:val="decimal"/>
+      <w:lvlText w:val="%1.0"/>
+      <w:lvlJc w:val="left"/>
+      <w:pPr>
+        <w:ind w:left="1428" w:hanging="720"/>
+      </w:pPr>
+      <w:rPr>
+        <w:rFonts w:hint="default"/>
+      </w:rPr>
+    </w:lvl>
+    <w:lvl w:ilvl="1">
+      <w:start w:val="1"/>
+      <w:numFmt w:val="decimal"/>
+      <w:lvlText w:val="%1.%2"/>
+      <w:lvlJc w:val="left"/>
+      <w:pPr>
+        <w:ind w:left="2136" w:hanging="720"/>
+      </w:pPr>
+      <w:rPr>
+        <w:rFonts w:hint="default"/>
+      </w:rPr>
+    </w:lvl>
+    <w:lvl w:ilvl="2">
+      <w:start w:val="1"/>
+      <w:numFmt w:val="decimal"/>
+      <w:lvlText w:val="%1.%2.%3"/>
+      <w:lvlJc w:val="left"/>
+      <w:pPr>
+        <w:ind w:left="3204" w:hanging="1080"/>
+      </w:pPr>
+      <w:rPr>
+        <w:rFonts w:hint="default"/>
+      </w:rPr>
+    </w:lvl>
+    <w:lvl w:ilvl="3">
+      <w:start w:val="1"/>
+      <w:numFmt w:val="decimal"/>
+      <w:lvlText w:val="%1.%2.%3.%4"/>
+      <w:lvlJc w:val="left"/>
+      <w:pPr>
+        <w:ind w:left="3912" w:hanging="1080"/>
+      </w:pPr>
+      <w:rPr>
+        <w:rFonts w:hint="default"/>
+      </w:rPr>
+    </w:lvl>
+    <w:lvl w:ilvl="4">
+      <w:start w:val="1"/>
+      <w:numFmt w:val="decimal"/>
+      <w:lvlText w:val="%1.%2.%3.%4.%5"/>
+      <w:lvlJc w:val="left"/>
+      <w:pPr>
+        <w:ind w:left="4980" w:hanging="1440"/>
+      </w:pPr>
+      <w:rPr>
+        <w:rFonts w:hint="default"/>
+      </w:rPr>
+    </w:lvl>
+    <w:lvl w:ilvl="5">
+      <w:start w:val="1"/>
+      <w:numFmt w:val="decimal"/>
+      <w:lvlText w:val="%1.%2.%3.%4.%5.%6"/>
+      <w:lvlJc w:val="left"/>
+      <w:pPr>
+        <w:ind w:left="6048" w:hanging="1800"/>
+      </w:pPr>
+      <w:rPr>
+        <w:rFonts w:hint="default"/>
+      </w:rPr>
+    </w:lvl>
+    <w:lvl w:ilvl="6">
+      <w:start w:val="1"/>
+      <w:numFmt w:val="decimal"/>
+      <w:lvlText w:val="%1.%2.%3.%4.%5.%6.%7"/>
+      <w:lvlJc w:val="left"/>
+      <w:pPr>
+        <w:ind w:left="7116" w:hanging="2160"/>
+      </w:pPr>
+      <w:rPr>
+        <w:rFonts w:hint="default"/>
+      </w:rPr>
+    </w:lvl>
+    <w:lvl w:ilvl="7">
+      <w:start w:val="1"/>
+      <w:numFmt w:val="decimal"/>
+      <w:lvlText w:val="%1.%2.%3.%4.%5.%6.%7.%8"/>
+      <w:lvlJc w:val="left"/>
+      <w:pPr>
+        <w:ind w:left="7824" w:hanging="2160"/>
+      </w:pPr>
+      <w:rPr>
+        <w:rFonts w:hint="default"/>
+      </w:rPr>
+    </w:lvl>
+    <w:lvl w:ilvl="8">
+      <w:start w:val="1"/>
+      <w:numFmt w:val="decimal"/>
+      <w:lvlText w:val="%1.%2.%3.%4.%5.%6.%7.%8.%9"/>
+      <w:lvlJc w:val="left"/>
+      <w:pPr>
+        <w:ind w:left="8892" w:hanging="2520"/>
+      </w:pPr>
+      <w:rPr>
+        <w:rFonts w:hint="default"/>
+      </w:rPr>
+    </w:lvl>
+  </w:abstractNum>
+  <w:abstractNum w:abstractNumId="3" w15:restartNumberingAfterBreak="0">
+    <w:nsid w:val="74AF1F3A"/>
+    <w:multiLevelType w:val="multilevel"/>
+    <w:tmpl w:val="F8B02618"/>
+    <w:lvl w:ilvl="0">
+      <w:start w:val="1"/>
+      <w:numFmt w:val="decimal"/>
+      <w:pStyle w:val="Heading1"/>
+      <w:lvlText w:val="%1."/>
+      <w:lvlJc w:val="left"/>
+      <w:pPr>
+        <w:ind w:left="720" w:hanging="360"/>
+      </w:pPr>
+    </w:lvl>
+    <w:lvl w:ilvl="1">
+      <w:start w:val="3"/>
+      <w:numFmt w:val="decimal"/>
+      <w:isLgl/>
+      <w:lvlText w:val="%1.%2"/>
+      <w:lvlJc w:val="left"/>
+      <w:pPr>
+        <w:ind w:left="1428" w:hanging="720"/>
+      </w:pPr>
+      <w:rPr>
+        <w:rFonts w:hint="default"/>
+      </w:rPr>
+    </w:lvl>
+    <w:lvl w:ilvl="2">
+      <w:start w:val="1"/>
+      <w:numFmt w:val="decimal"/>
+      <w:isLgl/>
+      <w:lvlText w:val="%1.%2.%3"/>
+      <w:lvlJc w:val="left"/>
+      <w:pPr>
+        <w:ind w:left="2136" w:hanging="1080"/>
+      </w:pPr>
+      <w:rPr>
+        <w:rFonts w:hint="default"/>
+      </w:rPr>
+    </w:lvl>
+    <w:lvl w:ilvl="3">
+      <w:start w:val="1"/>
+      <w:numFmt w:val="decimal"/>
+      <w:isLgl/>
+      <w:lvlText w:val="%1.%2.%3.%4"/>
+      <w:lvlJc w:val="left"/>
+      <w:pPr>
+        <w:ind w:left="2484" w:hanging="1080"/>
+      </w:pPr>
+      <w:rPr>
+        <w:rFonts w:hint="default"/>
+      </w:rPr>
+    </w:lvl>
+    <w:lvl w:ilvl="4">
+      <w:start w:val="1"/>
+      <w:numFmt w:val="decimal"/>
+      <w:isLgl/>
+      <w:lvlText w:val="%1.%2.%3.%4.%5"/>
+      <w:lvlJc w:val="left"/>
+      <w:pPr>
+        <w:ind w:left="3192" w:hanging="1440"/>
+      </w:pPr>
+      <w:rPr>
+        <w:rFonts w:hint="default"/>
+      </w:rPr>
+    </w:lvl>
+    <w:lvl w:ilvl="5">
+      <w:start w:val="1"/>
+      <w:numFmt w:val="decimal"/>
+      <w:isLgl/>
+      <w:lvlText w:val="%1.%2.%3.%4.%5.%6"/>
+      <w:lvlJc w:val="left"/>
+      <w:pPr>
+        <w:ind w:left="3900" w:hanging="1800"/>
+      </w:pPr>
+      <w:rPr>
+        <w:rFonts w:hint="default"/>
+      </w:rPr>
+    </w:lvl>
+    <w:lvl w:ilvl="6">
+      <w:start w:val="1"/>
+      <w:numFmt w:val="decimal"/>
+      <w:isLgl/>
+      <w:lvlText w:val="%1.%2.%3.%4.%5.%6.%7"/>
+      <w:lvlJc w:val="left"/>
+      <w:pPr>
+        <w:ind w:left="4608" w:hanging="2160"/>
+      </w:pPr>
+      <w:rPr>
+        <w:rFonts w:hint="default"/>
+      </w:rPr>
+    </w:lvl>
+    <w:lvl w:ilvl="7">
+      <w:start w:val="1"/>
+      <w:numFmt w:val="decimal"/>
+      <w:isLgl/>
+      <w:lvlText w:val="%1.%2.%3.%4.%5.%6.%7.%8"/>
+      <w:lvlJc w:val="left"/>
+      <w:pPr>
+        <w:ind w:left="4956" w:hanging="2160"/>
+      </w:pPr>
+      <w:rPr>
+        <w:rFonts w:hint="default"/>
+      </w:rPr>
+    </w:lvl>
+    <w:lvl w:ilvl="8">
+      <w:start w:val="1"/>
+      <w:numFmt w:val="decimal"/>
+      <w:isLgl/>
+      <w:lvlText w:val="%1.%2.%3.%4.%5.%6.%7.%8.%9"/>
+      <w:lvlJc w:val="left"/>
+      <w:pPr>
+        <w:ind w:left="5664" w:hanging="2520"/>
+      </w:pPr>
+      <w:rPr>
+        <w:rFonts w:hint="default"/>
+      </w:rPr>
+    </w:lvl>
+  </w:abstractNum>
   <w:num w:numId="1">
+    <w:abstractNumId w:val="1"/>
+  </w:num>
+  <w:num w:numId="2">
+    <w:abstractNumId w:val="2"/>
+  </w:num>
+  <w:num w:numId="3">
     <w:abstractNumId w:val="0"/>
+  </w:num>
+  <w:num w:numId="4">
+    <w:abstractNumId w:val="3"/>
   </w:num>
 </w:numbering>
 </file>
@@ -3715,6 +3900,61 @@
   <w:style w:type="paragraph" w:default="1" w:styleId="Normal">
     <w:name w:val="Normal"/>
     <w:qFormat/>
+    <w:rsid w:val="00F7366D"/>
+    <w:rPr>
+      <w:sz w:val="28"/>
+    </w:rPr>
+  </w:style>
+  <w:style w:type="paragraph" w:styleId="Heading1">
+    <w:name w:val="heading 1"/>
+    <w:basedOn w:val="Normal"/>
+    <w:next w:val="Normal"/>
+    <w:link w:val="Heading1Char"/>
+    <w:autoRedefine/>
+    <w:uiPriority w:val="9"/>
+    <w:qFormat/>
+    <w:rsid w:val="00D472FF"/>
+    <w:pPr>
+      <w:keepNext/>
+      <w:keepLines/>
+      <w:numPr>
+        <w:numId w:val="4"/>
+      </w:numPr>
+      <w:spacing w:after="0"/>
+      <w:ind w:left="360"/>
+      <w:outlineLvl w:val="0"/>
+    </w:pPr>
+    <w:rPr>
+      <w:rFonts w:eastAsiaTheme="majorEastAsia" w:cstheme="majorBidi"/>
+      <w:b/>
+      <w:color w:val="808080" w:themeColor="background1" w:themeShade="80"/>
+      <w:sz w:val="36"/>
+      <w:szCs w:val="32"/>
+    </w:rPr>
+  </w:style>
+  <w:style w:type="paragraph" w:styleId="Heading2">
+    <w:name w:val="heading 2"/>
+    <w:basedOn w:val="Normal"/>
+    <w:next w:val="Normal"/>
+    <w:link w:val="Heading2Char"/>
+    <w:uiPriority w:val="9"/>
+    <w:unhideWhenUsed/>
+    <w:qFormat/>
+    <w:rsid w:val="00CF157B"/>
+    <w:pPr>
+      <w:keepNext/>
+      <w:keepLines/>
+      <w:spacing w:before="40" w:after="0"/>
+      <w:ind w:left="708"/>
+      <w:outlineLvl w:val="1"/>
+    </w:pPr>
+    <w:rPr>
+      <w:rFonts w:eastAsiaTheme="majorEastAsia" w:cstheme="majorBidi"/>
+      <w:b/>
+      <w:color w:val="808080" w:themeColor="background1" w:themeShade="80"/>
+      <w:sz w:val="32"/>
+      <w:szCs w:val="26"/>
+    </w:rPr>
   </w:style>
   <w:style w:type="character" w:default="1" w:styleId="DefaultParagraphFont">
     <w:name w:val="Default Paragraph Font"/>
@@ -3989,6 +4229,34 @@
       <w:rFonts w:ascii="Courier New" w:eastAsia="Times New Roman" w:hAnsi="Courier New" w:cs="Courier New"/>
       <w:sz w:val="20"/>
       <w:szCs w:val="20"/>
+    </w:rPr>
+  </w:style>
+  <w:style w:type="character" w:customStyle="1" w:styleId="Heading1Char">
+    <w:name w:val="Heading 1 Char"/>
+    <w:basedOn w:val="DefaultParagraphFont"/>
+    <w:link w:val="Heading1"/>
+    <w:uiPriority w:val="9"/>
+    <w:rsid w:val="00D472FF"/>
+    <w:rPr>
+      <w:rFonts w:eastAsiaTheme="majorEastAsia" w:cstheme="majorBidi"/>
+      <w:b/>
+      <w:color w:val="808080" w:themeColor="background1" w:themeShade="80"/>
+      <w:sz w:val="36"/>
+      <w:szCs w:val="32"/>
+    </w:rPr>
+  </w:style>
+  <w:style w:type="character" w:customStyle="1" w:styleId="Heading2Char">
+    <w:name w:val="Heading 2 Char"/>
+    <w:basedOn w:val="DefaultParagraphFont"/>
+    <w:link w:val="Heading2"/>
+    <w:uiPriority w:val="9"/>
+    <w:rsid w:val="00CF157B"/>
+    <w:rPr>
+      <w:rFonts w:eastAsiaTheme="majorEastAsia" w:cstheme="majorBidi"/>
+      <w:b/>
+      <w:color w:val="808080" w:themeColor="background1" w:themeShade="80"/>
+      <w:sz w:val="32"/>
+      <w:szCs w:val="26"/>
     </w:rPr>
   </w:style>
 </w:styles>

</xml_diff>

<commit_message>
deleted unnecessary stuff and updated DOC
</commit_message>
<xml_diff>
--- a/Arbeitsjournal.docx
+++ b/Arbeitsjournal.docx
@@ -1076,16 +1076,372 @@
     </w:p>
     <w:p>
       <w:pPr>
-        <w:ind w:left="708"/>
-        <w:rPr>
-          <w:color w:val="000000" w:themeColor="text1"/>
-          <w:sz w:val="26"/>
-          <w:szCs w:val="26"/>
+        <w:pStyle w:val="HTMLPreformatted"/>
+        <w:spacing w:before="240" w:after="240"/>
+        <w:rPr>
+          <w:sz w:val="21"/>
+          <w:szCs w:val="21"/>
         </w:rPr>
       </w:pPr>
     </w:p>
     <w:p>
       <w:pPr>
+        <w:pStyle w:val="HTMLPreformatted"/>
+        <w:numPr>
+          <w:ilvl w:val="1"/>
+          <w:numId w:val="1"/>
+        </w:numPr>
+        <w:spacing w:before="240" w:after="240"/>
+        <w:rPr>
+          <w:rFonts w:asciiTheme="minorHAnsi" w:eastAsiaTheme="minorHAnsi" w:hAnsiTheme="minorHAnsi" w:cstheme="minorBidi"/>
+          <w:color w:val="000000" w:themeColor="text1"/>
+          <w:sz w:val="26"/>
+          <w:szCs w:val="26"/>
+          <w:lang w:eastAsia="en-US"/>
+        </w:rPr>
+      </w:pPr>
+      <w:r>
+        <w:rPr>
+          <w:rFonts w:asciiTheme="minorHAnsi" w:eastAsiaTheme="minorHAnsi" w:hAnsiTheme="minorHAnsi" w:cstheme="minorBidi"/>
+          <w:color w:val="000000" w:themeColor="text1"/>
+          <w:sz w:val="26"/>
+          <w:szCs w:val="26"/>
+          <w:lang w:eastAsia="en-US"/>
+        </w:rPr>
+        <w:t>Projektmanagement</w:t>
+      </w:r>
+    </w:p>
+    <w:p>
+      <w:pPr>
+        <w:pStyle w:val="HTMLPreformatted"/>
+        <w:spacing w:before="240" w:after="240"/>
+        <w:rPr>
+          <w:rFonts w:asciiTheme="minorHAnsi" w:eastAsiaTheme="minorHAnsi" w:hAnsiTheme="minorHAnsi" w:cstheme="minorBidi"/>
+          <w:color w:val="000000" w:themeColor="text1"/>
+          <w:sz w:val="26"/>
+          <w:szCs w:val="26"/>
+          <w:lang w:eastAsia="en-US"/>
+        </w:rPr>
+      </w:pPr>
+      <w:r>
+        <w:rPr>
+          <w:rFonts w:asciiTheme="minorHAnsi" w:eastAsiaTheme="minorHAnsi" w:hAnsiTheme="minorHAnsi" w:cstheme="minorBidi"/>
+          <w:color w:val="000000" w:themeColor="text1"/>
+          <w:sz w:val="26"/>
+          <w:szCs w:val="26"/>
+          <w:lang w:eastAsia="en-US"/>
+        </w:rPr>
+        <w:t>Bei der Projektmanagement-Methode</w:t>
+      </w:r>
+      <w:r>
+        <w:rPr>
+          <w:rFonts w:asciiTheme="minorHAnsi" w:eastAsiaTheme="minorHAnsi" w:hAnsiTheme="minorHAnsi" w:cstheme="minorBidi"/>
+          <w:color w:val="000000" w:themeColor="text1"/>
+          <w:sz w:val="26"/>
+          <w:szCs w:val="26"/>
+          <w:lang w:eastAsia="en-US"/>
+        </w:rPr>
+        <w:t xml:space="preserve"> habe ich mich für </w:t>
+      </w:r>
+      <w:proofErr w:type="spellStart"/>
+      <w:r>
+        <w:rPr>
+          <w:rFonts w:asciiTheme="minorHAnsi" w:eastAsiaTheme="minorHAnsi" w:hAnsiTheme="minorHAnsi" w:cstheme="minorBidi"/>
+          <w:color w:val="000000" w:themeColor="text1"/>
+          <w:sz w:val="26"/>
+          <w:szCs w:val="26"/>
+          <w:lang w:eastAsia="en-US"/>
+        </w:rPr>
+        <w:t>Scrum</w:t>
+      </w:r>
+      <w:proofErr w:type="spellEnd"/>
+      <w:r>
+        <w:rPr>
+          <w:rFonts w:asciiTheme="minorHAnsi" w:eastAsiaTheme="minorHAnsi" w:hAnsiTheme="minorHAnsi" w:cstheme="minorBidi"/>
+          <w:color w:val="000000" w:themeColor="text1"/>
+          <w:sz w:val="26"/>
+          <w:szCs w:val="26"/>
+          <w:lang w:eastAsia="en-US"/>
+        </w:rPr>
+        <w:t xml:space="preserve"> </w:t>
+      </w:r>
+      <w:r>
+        <w:rPr>
+          <w:rFonts w:asciiTheme="minorHAnsi" w:eastAsiaTheme="minorHAnsi" w:hAnsiTheme="minorHAnsi" w:cstheme="minorBidi"/>
+          <w:color w:val="000000" w:themeColor="text1"/>
+          <w:sz w:val="26"/>
+          <w:szCs w:val="26"/>
+          <w:lang w:eastAsia="en-US"/>
+        </w:rPr>
+        <w:t>entschieden</w:t>
+      </w:r>
+      <w:r>
+        <w:rPr>
+          <w:rFonts w:asciiTheme="minorHAnsi" w:eastAsiaTheme="minorHAnsi" w:hAnsiTheme="minorHAnsi" w:cstheme="minorBidi"/>
+          <w:color w:val="000000" w:themeColor="text1"/>
+          <w:sz w:val="26"/>
+          <w:szCs w:val="26"/>
+          <w:lang w:eastAsia="en-US"/>
+        </w:rPr>
+        <w:t xml:space="preserve">. </w:t>
+      </w:r>
+      <w:r>
+        <w:rPr>
+          <w:rFonts w:asciiTheme="minorHAnsi" w:eastAsiaTheme="minorHAnsi" w:hAnsiTheme="minorHAnsi" w:cstheme="minorBidi"/>
+          <w:color w:val="000000" w:themeColor="text1"/>
+          <w:sz w:val="26"/>
+          <w:szCs w:val="26"/>
+          <w:lang w:eastAsia="en-US"/>
+        </w:rPr>
+        <w:br/>
+      </w:r>
+      <w:proofErr w:type="spellStart"/>
+      <w:r>
+        <w:rPr>
+          <w:rFonts w:asciiTheme="minorHAnsi" w:eastAsiaTheme="minorHAnsi" w:hAnsiTheme="minorHAnsi" w:cstheme="minorBidi"/>
+          <w:color w:val="000000" w:themeColor="text1"/>
+          <w:sz w:val="26"/>
+          <w:szCs w:val="26"/>
+          <w:lang w:eastAsia="en-US"/>
+        </w:rPr>
+        <w:t>Scrum</w:t>
+      </w:r>
+      <w:proofErr w:type="spellEnd"/>
+      <w:r>
+        <w:rPr>
+          <w:rFonts w:asciiTheme="minorHAnsi" w:eastAsiaTheme="minorHAnsi" w:hAnsiTheme="minorHAnsi" w:cstheme="minorBidi"/>
+          <w:color w:val="000000" w:themeColor="text1"/>
+          <w:sz w:val="26"/>
+          <w:szCs w:val="26"/>
+          <w:lang w:eastAsia="en-US"/>
+        </w:rPr>
+        <w:t xml:space="preserve"> eignet sich </w:t>
+      </w:r>
+      <w:r>
+        <w:rPr>
+          <w:rFonts w:asciiTheme="minorHAnsi" w:eastAsiaTheme="minorHAnsi" w:hAnsiTheme="minorHAnsi" w:cstheme="minorBidi"/>
+          <w:color w:val="000000" w:themeColor="text1"/>
+          <w:sz w:val="26"/>
+          <w:szCs w:val="26"/>
+          <w:lang w:eastAsia="en-US"/>
+        </w:rPr>
+        <w:t>vor allem</w:t>
+      </w:r>
+      <w:r>
+        <w:rPr>
+          <w:rFonts w:asciiTheme="minorHAnsi" w:eastAsiaTheme="minorHAnsi" w:hAnsiTheme="minorHAnsi" w:cstheme="minorBidi"/>
+          <w:color w:val="000000" w:themeColor="text1"/>
+          <w:sz w:val="26"/>
+          <w:szCs w:val="26"/>
+          <w:lang w:eastAsia="en-US"/>
+        </w:rPr>
+        <w:t xml:space="preserve"> für Projekte, welche unendlich-langen </w:t>
+      </w:r>
+      <w:r>
+        <w:rPr>
+          <w:rFonts w:asciiTheme="minorHAnsi" w:eastAsiaTheme="minorHAnsi" w:hAnsiTheme="minorHAnsi" w:cstheme="minorBidi"/>
+          <w:color w:val="000000" w:themeColor="text1"/>
+          <w:sz w:val="26"/>
+          <w:szCs w:val="26"/>
+          <w:lang w:eastAsia="en-US"/>
+        </w:rPr>
+        <w:t>Entwicklungsprozess</w:t>
+      </w:r>
+      <w:r>
+        <w:rPr>
+          <w:rFonts w:asciiTheme="minorHAnsi" w:eastAsiaTheme="minorHAnsi" w:hAnsiTheme="minorHAnsi" w:cstheme="minorBidi"/>
+          <w:color w:val="000000" w:themeColor="text1"/>
+          <w:sz w:val="26"/>
+          <w:szCs w:val="26"/>
+          <w:lang w:eastAsia="en-US"/>
+        </w:rPr>
+        <w:t xml:space="preserve"> haben.</w:t>
+      </w:r>
+      <w:r>
+        <w:rPr>
+          <w:rFonts w:asciiTheme="minorHAnsi" w:eastAsiaTheme="minorHAnsi" w:hAnsiTheme="minorHAnsi" w:cstheme="minorBidi"/>
+          <w:color w:val="000000" w:themeColor="text1"/>
+          <w:sz w:val="26"/>
+          <w:szCs w:val="26"/>
+          <w:lang w:eastAsia="en-US"/>
+        </w:rPr>
+        <w:br/>
+        <w:t>Da mein Produkt später auf eine</w:t>
+      </w:r>
+      <w:r>
+        <w:rPr>
+          <w:rFonts w:asciiTheme="minorHAnsi" w:eastAsiaTheme="minorHAnsi" w:hAnsiTheme="minorHAnsi" w:cstheme="minorBidi"/>
+          <w:color w:val="000000" w:themeColor="text1"/>
+          <w:sz w:val="26"/>
+          <w:szCs w:val="26"/>
+          <w:lang w:eastAsia="en-US"/>
+        </w:rPr>
+        <w:t>m</w:t>
+      </w:r>
+      <w:r>
+        <w:rPr>
+          <w:rFonts w:asciiTheme="minorHAnsi" w:eastAsiaTheme="minorHAnsi" w:hAnsiTheme="minorHAnsi" w:cstheme="minorBidi"/>
+          <w:color w:val="000000" w:themeColor="text1"/>
+          <w:sz w:val="26"/>
+          <w:szCs w:val="26"/>
+          <w:lang w:eastAsia="en-US"/>
+        </w:rPr>
+        <w:t xml:space="preserve"> Server gehostet wird und ich in der Zukunft </w:t>
+      </w:r>
+      <w:proofErr w:type="gramStart"/>
+      <w:r>
+        <w:rPr>
+          <w:rFonts w:asciiTheme="minorHAnsi" w:eastAsiaTheme="minorHAnsi" w:hAnsiTheme="minorHAnsi" w:cstheme="minorBidi"/>
+          <w:color w:val="000000" w:themeColor="text1"/>
+          <w:sz w:val="26"/>
+          <w:szCs w:val="26"/>
+          <w:lang w:eastAsia="en-US"/>
+        </w:rPr>
+        <w:t>vor habe</w:t>
+      </w:r>
+      <w:proofErr w:type="gramEnd"/>
+      <w:r>
+        <w:rPr>
+          <w:rFonts w:asciiTheme="minorHAnsi" w:eastAsiaTheme="minorHAnsi" w:hAnsiTheme="minorHAnsi" w:cstheme="minorBidi"/>
+          <w:color w:val="000000" w:themeColor="text1"/>
+          <w:sz w:val="26"/>
+          <w:szCs w:val="26"/>
+          <w:lang w:eastAsia="en-US"/>
+        </w:rPr>
+        <w:t xml:space="preserve">, das Spiel zu </w:t>
+      </w:r>
+      <w:r>
+        <w:rPr>
+          <w:rFonts w:asciiTheme="minorHAnsi" w:eastAsiaTheme="minorHAnsi" w:hAnsiTheme="minorHAnsi" w:cstheme="minorBidi"/>
+          <w:color w:val="000000" w:themeColor="text1"/>
+          <w:sz w:val="26"/>
+          <w:szCs w:val="26"/>
+          <w:lang w:eastAsia="en-US"/>
+        </w:rPr>
+        <w:t>erweitern (</w:t>
+      </w:r>
+      <w:r>
+        <w:rPr>
+          <w:rFonts w:asciiTheme="minorHAnsi" w:eastAsiaTheme="minorHAnsi" w:hAnsiTheme="minorHAnsi" w:cstheme="minorBidi"/>
+          <w:color w:val="000000" w:themeColor="text1"/>
+          <w:sz w:val="26"/>
+          <w:szCs w:val="26"/>
+          <w:lang w:eastAsia="en-US"/>
+        </w:rPr>
+        <w:t>mehr Elemente, nebst Schere, Stein und Papier</w:t>
+      </w:r>
+      <w:r>
+        <w:rPr>
+          <w:rFonts w:asciiTheme="minorHAnsi" w:eastAsiaTheme="minorHAnsi" w:hAnsiTheme="minorHAnsi" w:cstheme="minorBidi"/>
+          <w:color w:val="000000" w:themeColor="text1"/>
+          <w:sz w:val="26"/>
+          <w:szCs w:val="26"/>
+          <w:lang w:eastAsia="en-US"/>
+        </w:rPr>
+        <w:t>)</w:t>
+      </w:r>
+      <w:r>
+        <w:rPr>
+          <w:rFonts w:asciiTheme="minorHAnsi" w:eastAsiaTheme="minorHAnsi" w:hAnsiTheme="minorHAnsi" w:cstheme="minorBidi"/>
+          <w:color w:val="000000" w:themeColor="text1"/>
+          <w:sz w:val="26"/>
+          <w:szCs w:val="26"/>
+          <w:lang w:eastAsia="en-US"/>
+        </w:rPr>
+        <w:t>, eignet sich diese Methode bestens.</w:t>
+      </w:r>
+      <w:r>
+        <w:rPr>
+          <w:rFonts w:asciiTheme="minorHAnsi" w:eastAsiaTheme="minorHAnsi" w:hAnsiTheme="minorHAnsi" w:cstheme="minorBidi"/>
+          <w:color w:val="000000" w:themeColor="text1"/>
+          <w:sz w:val="26"/>
+          <w:szCs w:val="26"/>
+          <w:lang w:eastAsia="en-US"/>
+        </w:rPr>
+        <w:br/>
+        <w:t xml:space="preserve">Ich habe dabei mich selber als </w:t>
+      </w:r>
+      <w:proofErr w:type="spellStart"/>
+      <w:r>
+        <w:rPr>
+          <w:rFonts w:asciiTheme="minorHAnsi" w:eastAsiaTheme="minorHAnsi" w:hAnsiTheme="minorHAnsi" w:cstheme="minorBidi"/>
+          <w:color w:val="000000" w:themeColor="text1"/>
+          <w:sz w:val="26"/>
+          <w:szCs w:val="26"/>
+          <w:lang w:eastAsia="en-US"/>
+        </w:rPr>
+        <w:t>Product</w:t>
+      </w:r>
+      <w:proofErr w:type="spellEnd"/>
+      <w:r>
+        <w:rPr>
+          <w:rFonts w:asciiTheme="minorHAnsi" w:eastAsiaTheme="minorHAnsi" w:hAnsiTheme="minorHAnsi" w:cstheme="minorBidi"/>
+          <w:color w:val="000000" w:themeColor="text1"/>
+          <w:sz w:val="26"/>
+          <w:szCs w:val="26"/>
+          <w:lang w:eastAsia="en-US"/>
+        </w:rPr>
+        <w:t xml:space="preserve"> </w:t>
+      </w:r>
+      <w:proofErr w:type="spellStart"/>
+      <w:r>
+        <w:rPr>
+          <w:rFonts w:asciiTheme="minorHAnsi" w:eastAsiaTheme="minorHAnsi" w:hAnsiTheme="minorHAnsi" w:cstheme="minorBidi"/>
+          <w:color w:val="000000" w:themeColor="text1"/>
+          <w:sz w:val="26"/>
+          <w:szCs w:val="26"/>
+          <w:lang w:eastAsia="en-US"/>
+        </w:rPr>
+        <w:t>Owner</w:t>
+      </w:r>
+      <w:proofErr w:type="spellEnd"/>
+      <w:r>
+        <w:rPr>
+          <w:rFonts w:asciiTheme="minorHAnsi" w:eastAsiaTheme="minorHAnsi" w:hAnsiTheme="minorHAnsi" w:cstheme="minorBidi"/>
+          <w:color w:val="000000" w:themeColor="text1"/>
+          <w:sz w:val="26"/>
+          <w:szCs w:val="26"/>
+          <w:lang w:eastAsia="en-US"/>
+        </w:rPr>
+        <w:t xml:space="preserve">, </w:t>
+      </w:r>
+      <w:proofErr w:type="spellStart"/>
+      <w:r>
+        <w:rPr>
+          <w:rFonts w:asciiTheme="minorHAnsi" w:eastAsiaTheme="minorHAnsi" w:hAnsiTheme="minorHAnsi" w:cstheme="minorBidi"/>
+          <w:color w:val="000000" w:themeColor="text1"/>
+          <w:sz w:val="26"/>
+          <w:szCs w:val="26"/>
+          <w:lang w:eastAsia="en-US"/>
+        </w:rPr>
+        <w:t>Scrum</w:t>
+      </w:r>
+      <w:proofErr w:type="spellEnd"/>
+      <w:r>
+        <w:rPr>
+          <w:rFonts w:asciiTheme="minorHAnsi" w:eastAsiaTheme="minorHAnsi" w:hAnsiTheme="minorHAnsi" w:cstheme="minorBidi"/>
+          <w:color w:val="000000" w:themeColor="text1"/>
+          <w:sz w:val="26"/>
+          <w:szCs w:val="26"/>
+          <w:lang w:eastAsia="en-US"/>
+        </w:rPr>
+        <w:t xml:space="preserve"> Master und Entwickler. </w:t>
+      </w:r>
+      <w:r>
+        <w:rPr>
+          <w:rFonts w:asciiTheme="minorHAnsi" w:eastAsiaTheme="minorHAnsi" w:hAnsiTheme="minorHAnsi" w:cstheme="minorBidi"/>
+          <w:color w:val="000000" w:themeColor="text1"/>
+          <w:sz w:val="26"/>
+          <w:szCs w:val="26"/>
+          <w:lang w:eastAsia="en-US"/>
+        </w:rPr>
+        <w:br/>
+        <w:t>Da wir Wöchentlich unseren Fortschritt der Klasse präsentieren müssen, habe ich die Sprint-Dauer auf «Wöchentlich» gesetzt. Das bedeutet das ich wöchentlich einen Stand haben muss, wo ein Teilstück der Arbeit funktionell vollständig abgeschlossen ist.</w:t>
+      </w:r>
+    </w:p>
+    <w:p>
+      <w:pPr>
+        <w:ind w:left="708"/>
         <w:rPr>
           <w:color w:val="000000" w:themeColor="text1"/>
           <w:sz w:val="26"/>
@@ -1099,6 +1455,15 @@
           <w:color w:val="000000" w:themeColor="text1"/>
           <w:sz w:val="26"/>
           <w:szCs w:val="26"/>
+        </w:rPr>
+      </w:pPr>
+    </w:p>
+    <w:p>
+      <w:pPr>
+        <w:rPr>
+          <w:color w:val="000000" w:themeColor="text1"/>
+          <w:sz w:val="26"/>
+          <w:szCs w:val="26"/>
           <w:lang w:val="en-US"/>
         </w:rPr>
       </w:pPr>
@@ -1109,6 +1474,7 @@
           <w:szCs w:val="26"/>
           <w:lang w:val="en-US"/>
         </w:rPr>
+        <w:lastRenderedPageBreak/>
         <w:t>Copyright:</w:t>
       </w:r>
     </w:p>
@@ -1421,16 +1787,12 @@
           <w:p>
             <w:pPr>
               <w:rPr>
-                <w:b w:val="0"/>
-                <w:bCs w:val="0"/>
-                <w:sz w:val="24"/>
-                <w:szCs w:val="24"/>
-              </w:rPr>
-            </w:pPr>
-            <w:r>
-              <w:rPr>
-                <w:b w:val="0"/>
-                <w:bCs w:val="0"/>
+                <w:sz w:val="24"/>
+                <w:szCs w:val="24"/>
+              </w:rPr>
+            </w:pPr>
+            <w:r>
+              <w:rPr>
                 <w:sz w:val="24"/>
                 <w:szCs w:val="24"/>
               </w:rPr>
@@ -1572,16 +1934,12 @@
           <w:p>
             <w:pPr>
               <w:rPr>
-                <w:b w:val="0"/>
-                <w:bCs w:val="0"/>
-                <w:sz w:val="24"/>
-                <w:szCs w:val="24"/>
-              </w:rPr>
-            </w:pPr>
-            <w:r>
-              <w:rPr>
-                <w:b w:val="0"/>
-                <w:bCs w:val="0"/>
+                <w:sz w:val="24"/>
+                <w:szCs w:val="24"/>
+              </w:rPr>
+            </w:pPr>
+            <w:r>
+              <w:rPr>
                 <w:sz w:val="24"/>
                 <w:szCs w:val="24"/>
               </w:rPr>
@@ -1741,16 +2099,12 @@
           <w:p>
             <w:pPr>
               <w:rPr>
-                <w:b w:val="0"/>
-                <w:bCs w:val="0"/>
-                <w:sz w:val="24"/>
-                <w:szCs w:val="24"/>
-              </w:rPr>
-            </w:pPr>
-            <w:r>
-              <w:rPr>
-                <w:b w:val="0"/>
-                <w:bCs w:val="0"/>
+                <w:sz w:val="24"/>
+                <w:szCs w:val="24"/>
+              </w:rPr>
+            </w:pPr>
+            <w:r>
+              <w:rPr>
                 <w:sz w:val="24"/>
                 <w:szCs w:val="24"/>
               </w:rPr>
@@ -1930,16 +2284,12 @@
           <w:p>
             <w:pPr>
               <w:rPr>
-                <w:b w:val="0"/>
-                <w:bCs w:val="0"/>
-                <w:sz w:val="24"/>
-                <w:szCs w:val="24"/>
-              </w:rPr>
-            </w:pPr>
-            <w:r>
-              <w:rPr>
-                <w:b w:val="0"/>
-                <w:bCs w:val="0"/>
+                <w:sz w:val="24"/>
+                <w:szCs w:val="24"/>
+              </w:rPr>
+            </w:pPr>
+            <w:r>
+              <w:rPr>
                 <w:sz w:val="24"/>
                 <w:szCs w:val="24"/>
               </w:rPr>
@@ -2012,6 +2362,13 @@
                 <w:szCs w:val="24"/>
               </w:rPr>
             </w:pPr>
+            <w:r>
+              <w:rPr>
+                <w:sz w:val="24"/>
+                <w:szCs w:val="24"/>
+              </w:rPr>
+              <w:t>-</w:t>
+            </w:r>
           </w:p>
         </w:tc>
         <w:tc>
@@ -2026,6 +2383,13 @@
                 <w:szCs w:val="24"/>
               </w:rPr>
             </w:pPr>
+            <w:r>
+              <w:rPr>
+                <w:sz w:val="24"/>
+                <w:szCs w:val="24"/>
+              </w:rPr>
+              <w:t>-</w:t>
+            </w:r>
           </w:p>
         </w:tc>
         <w:tc>
@@ -2055,16 +2419,12 @@
           <w:p>
             <w:pPr>
               <w:rPr>
-                <w:b w:val="0"/>
-                <w:bCs w:val="0"/>
-                <w:sz w:val="24"/>
-                <w:szCs w:val="24"/>
-              </w:rPr>
-            </w:pPr>
-            <w:r>
-              <w:rPr>
-                <w:b w:val="0"/>
-                <w:bCs w:val="0"/>
+                <w:sz w:val="24"/>
+                <w:szCs w:val="24"/>
+              </w:rPr>
+            </w:pPr>
+            <w:r>
+              <w:rPr>
                 <w:sz w:val="24"/>
                 <w:szCs w:val="24"/>
               </w:rPr>
@@ -2092,6 +2452,7 @@
               </w:rPr>
               <w:t xml:space="preserve">Ich habe </w:t>
             </w:r>
+            <w:proofErr w:type="gramStart"/>
             <w:r>
               <w:rPr>
                 <w:sz w:val="24"/>
@@ -2108,6 +2469,7 @@
               <w:t>yml</w:t>
             </w:r>
             <w:proofErr w:type="spellEnd"/>
+            <w:proofErr w:type="gramEnd"/>
             <w:r>
               <w:rPr>
                 <w:sz w:val="24"/>
@@ -2236,16 +2598,12 @@
           <w:p>
             <w:pPr>
               <w:rPr>
-                <w:b w:val="0"/>
-                <w:bCs w:val="0"/>
-                <w:sz w:val="24"/>
-                <w:szCs w:val="24"/>
-              </w:rPr>
-            </w:pPr>
-            <w:r>
-              <w:rPr>
-                <w:b w:val="0"/>
-                <w:bCs w:val="0"/>
+                <w:sz w:val="24"/>
+                <w:szCs w:val="24"/>
+              </w:rPr>
+            </w:pPr>
+            <w:r>
+              <w:rPr>
                 <w:sz w:val="24"/>
                 <w:szCs w:val="24"/>
               </w:rPr>
@@ -2382,16 +2740,12 @@
           <w:p>
             <w:pPr>
               <w:rPr>
-                <w:b w:val="0"/>
-                <w:bCs w:val="0"/>
-                <w:sz w:val="24"/>
-                <w:szCs w:val="24"/>
-              </w:rPr>
-            </w:pPr>
-            <w:r>
-              <w:rPr>
-                <w:b w:val="0"/>
-                <w:bCs w:val="0"/>
+                <w:sz w:val="24"/>
+                <w:szCs w:val="24"/>
+              </w:rPr>
+            </w:pPr>
+            <w:r>
+              <w:rPr>
                 <w:sz w:val="24"/>
                 <w:szCs w:val="24"/>
               </w:rPr>
@@ -2493,16 +2847,12 @@
           <w:p>
             <w:pPr>
               <w:rPr>
-                <w:b w:val="0"/>
-                <w:bCs w:val="0"/>
-                <w:sz w:val="24"/>
-                <w:szCs w:val="24"/>
-              </w:rPr>
-            </w:pPr>
-            <w:r>
-              <w:rPr>
-                <w:b w:val="0"/>
-                <w:bCs w:val="0"/>
+                <w:sz w:val="24"/>
+                <w:szCs w:val="24"/>
+              </w:rPr>
+            </w:pPr>
+            <w:r>
+              <w:rPr>
                 <w:sz w:val="24"/>
                 <w:szCs w:val="24"/>
               </w:rPr>
@@ -2600,16 +2950,12 @@
           <w:p>
             <w:pPr>
               <w:rPr>
-                <w:b w:val="0"/>
-                <w:bCs w:val="0"/>
-                <w:sz w:val="24"/>
-                <w:szCs w:val="24"/>
-              </w:rPr>
-            </w:pPr>
-            <w:r>
-              <w:rPr>
-                <w:b w:val="0"/>
-                <w:bCs w:val="0"/>
+                <w:sz w:val="24"/>
+                <w:szCs w:val="24"/>
+              </w:rPr>
+            </w:pPr>
+            <w:r>
+              <w:rPr>
                 <w:sz w:val="24"/>
                 <w:szCs w:val="24"/>
               </w:rPr>
@@ -2720,16 +3066,12 @@
           <w:p>
             <w:pPr>
               <w:rPr>
-                <w:b w:val="0"/>
-                <w:bCs w:val="0"/>
-                <w:sz w:val="24"/>
-                <w:szCs w:val="24"/>
-              </w:rPr>
-            </w:pPr>
-            <w:r>
-              <w:rPr>
-                <w:b w:val="0"/>
-                <w:bCs w:val="0"/>
+                <w:sz w:val="24"/>
+                <w:szCs w:val="24"/>
+              </w:rPr>
+            </w:pPr>
+            <w:r>
+              <w:rPr>
                 <w:sz w:val="24"/>
                 <w:szCs w:val="24"/>
               </w:rPr>
@@ -2737,8 +3079,6 @@
             </w:r>
             <w:r>
               <w:rPr>
-                <w:b w:val="0"/>
-                <w:bCs w:val="0"/>
                 <w:sz w:val="24"/>
                 <w:szCs w:val="24"/>
               </w:rPr>
@@ -2843,16 +3183,12 @@
           <w:p>
             <w:pPr>
               <w:rPr>
-                <w:b w:val="0"/>
-                <w:bCs w:val="0"/>
-                <w:sz w:val="24"/>
-                <w:szCs w:val="24"/>
-              </w:rPr>
-            </w:pPr>
-            <w:r>
-              <w:rPr>
-                <w:b w:val="0"/>
-                <w:bCs w:val="0"/>
+                <w:sz w:val="24"/>
+                <w:szCs w:val="24"/>
+              </w:rPr>
+            </w:pPr>
+            <w:r>
+              <w:rPr>
                 <w:sz w:val="24"/>
                 <w:szCs w:val="24"/>
               </w:rPr>
@@ -2996,16 +3332,12 @@
           <w:p>
             <w:pPr>
               <w:rPr>
-                <w:b w:val="0"/>
-                <w:bCs w:val="0"/>
-                <w:sz w:val="24"/>
-                <w:szCs w:val="24"/>
-              </w:rPr>
-            </w:pPr>
-            <w:r>
-              <w:rPr>
-                <w:b w:val="0"/>
-                <w:bCs w:val="0"/>
+                <w:sz w:val="24"/>
+                <w:szCs w:val="24"/>
+              </w:rPr>
+            </w:pPr>
+            <w:r>
+              <w:rPr>
                 <w:sz w:val="24"/>
                 <w:szCs w:val="24"/>
               </w:rPr>
@@ -3142,6 +3474,530 @@
               </w:rPr>
               <w:t>davor oder danach)</w:t>
             </w:r>
+          </w:p>
+        </w:tc>
+        <w:tc>
+          <w:tcPr>
+            <w:tcW w:w="2888" w:type="dxa"/>
+          </w:tcPr>
+          <w:p>
+            <w:pPr>
+              <w:cnfStyle w:val="000000000000" w:firstRow="0" w:lastRow="0" w:firstColumn="0" w:lastColumn="0" w:oddVBand="0" w:evenVBand="0" w:oddHBand="0" w:evenHBand="0" w:firstRowFirstColumn="0" w:firstRowLastColumn="0" w:lastRowFirstColumn="0" w:lastRowLastColumn="0"/>
+              <w:rPr>
+                <w:sz w:val="24"/>
+                <w:szCs w:val="24"/>
+              </w:rPr>
+            </w:pPr>
+          </w:p>
+        </w:tc>
+      </w:tr>
+      <w:tr>
+        <w:trPr>
+          <w:cnfStyle w:val="000000100000" w:firstRow="0" w:lastRow="0" w:firstColumn="0" w:lastColumn="0" w:oddVBand="0" w:evenVBand="0" w:oddHBand="1" w:evenHBand="0" w:firstRowFirstColumn="0" w:firstRowLastColumn="0" w:lastRowFirstColumn="0" w:lastRowLastColumn="0"/>
+        </w:trPr>
+        <w:tc>
+          <w:tcPr>
+            <w:cnfStyle w:val="001000000000" w:firstRow="0" w:lastRow="0" w:firstColumn="1" w:lastColumn="0" w:oddVBand="0" w:evenVBand="0" w:oddHBand="0" w:evenHBand="0" w:firstRowFirstColumn="0" w:firstRowLastColumn="0" w:lastRowFirstColumn="0" w:lastRowLastColumn="0"/>
+            <w:tcW w:w="2551" w:type="dxa"/>
+          </w:tcPr>
+          <w:p>
+            <w:pPr>
+              <w:rPr>
+                <w:sz w:val="24"/>
+                <w:szCs w:val="24"/>
+              </w:rPr>
+            </w:pPr>
+            <w:r>
+              <w:rPr>
+                <w:sz w:val="24"/>
+                <w:szCs w:val="24"/>
+              </w:rPr>
+              <w:t>17.12.2020</w:t>
+            </w:r>
+          </w:p>
+        </w:tc>
+        <w:tc>
+          <w:tcPr>
+            <w:tcW w:w="2894" w:type="dxa"/>
+          </w:tcPr>
+          <w:p>
+            <w:pPr>
+              <w:cnfStyle w:val="000000100000" w:firstRow="0" w:lastRow="0" w:firstColumn="0" w:lastColumn="0" w:oddVBand="0" w:evenVBand="0" w:oddHBand="1" w:evenHBand="0" w:firstRowFirstColumn="0" w:firstRowLastColumn="0" w:lastRowFirstColumn="0" w:lastRowLastColumn="0"/>
+              <w:rPr>
+                <w:sz w:val="24"/>
+                <w:szCs w:val="24"/>
+              </w:rPr>
+            </w:pPr>
+            <w:r>
+              <w:rPr>
+                <w:sz w:val="24"/>
+                <w:szCs w:val="24"/>
+              </w:rPr>
+              <w:t xml:space="preserve">Ich habe das Score-board für mein Spiel </w:t>
+            </w:r>
+            <w:proofErr w:type="spellStart"/>
+            <w:r>
+              <w:rPr>
+                <w:sz w:val="24"/>
+                <w:szCs w:val="24"/>
+              </w:rPr>
+              <w:t>designed</w:t>
+            </w:r>
+            <w:proofErr w:type="spellEnd"/>
+          </w:p>
+        </w:tc>
+        <w:tc>
+          <w:tcPr>
+            <w:tcW w:w="2802" w:type="dxa"/>
+          </w:tcPr>
+          <w:p>
+            <w:pPr>
+              <w:cnfStyle w:val="000000100000" w:firstRow="0" w:lastRow="0" w:firstColumn="0" w:lastColumn="0" w:oddVBand="0" w:evenVBand="0" w:oddHBand="1" w:evenHBand="0" w:firstRowFirstColumn="0" w:firstRowLastColumn="0" w:lastRowFirstColumn="0" w:lastRowLastColumn="0"/>
+              <w:rPr>
+                <w:sz w:val="24"/>
+                <w:szCs w:val="24"/>
+              </w:rPr>
+            </w:pPr>
+            <w:r>
+              <w:rPr>
+                <w:sz w:val="24"/>
+                <w:szCs w:val="24"/>
+              </w:rPr>
+              <w:t>Wie man Daten aus dem Backend im Frontend darstelle.</w:t>
+            </w:r>
+          </w:p>
+        </w:tc>
+        <w:tc>
+          <w:tcPr>
+            <w:tcW w:w="3152" w:type="dxa"/>
+          </w:tcPr>
+          <w:p>
+            <w:pPr>
+              <w:cnfStyle w:val="000000100000" w:firstRow="0" w:lastRow="0" w:firstColumn="0" w:lastColumn="0" w:oddVBand="0" w:evenVBand="0" w:oddHBand="1" w:evenHBand="0" w:firstRowFirstColumn="0" w:firstRowLastColumn="0" w:lastRowFirstColumn="0" w:lastRowLastColumn="0"/>
+              <w:rPr>
+                <w:sz w:val="24"/>
+                <w:szCs w:val="24"/>
+              </w:rPr>
+            </w:pPr>
+            <w:r>
+              <w:rPr>
+                <w:sz w:val="24"/>
+                <w:szCs w:val="24"/>
+              </w:rPr>
+              <w:t>Mit dem CSS (design):</w:t>
+            </w:r>
+            <w:r>
+              <w:rPr>
+                <w:sz w:val="24"/>
+                <w:szCs w:val="24"/>
+              </w:rPr>
+              <w:br/>
+              <w:t xml:space="preserve">Das darstellen vom </w:t>
+            </w:r>
+            <w:proofErr w:type="spellStart"/>
+            <w:r>
+              <w:rPr>
+                <w:sz w:val="24"/>
+                <w:szCs w:val="24"/>
+              </w:rPr>
+              <w:t>Scoreboard</w:t>
+            </w:r>
+            <w:proofErr w:type="spellEnd"/>
+            <w:r>
+              <w:rPr>
+                <w:sz w:val="24"/>
+                <w:szCs w:val="24"/>
+              </w:rPr>
+              <w:t>, wie ich es mir vorgestellt habe, erforderte viel CSS.</w:t>
+            </w:r>
+          </w:p>
+        </w:tc>
+        <w:tc>
+          <w:tcPr>
+            <w:tcW w:w="2888" w:type="dxa"/>
+          </w:tcPr>
+          <w:p>
+            <w:pPr>
+              <w:cnfStyle w:val="000000100000" w:firstRow="0" w:lastRow="0" w:firstColumn="0" w:lastColumn="0" w:oddVBand="0" w:evenVBand="0" w:oddHBand="1" w:evenHBand="0" w:firstRowFirstColumn="0" w:firstRowLastColumn="0" w:lastRowFirstColumn="0" w:lastRowLastColumn="0"/>
+              <w:rPr>
+                <w:sz w:val="24"/>
+                <w:szCs w:val="24"/>
+              </w:rPr>
+            </w:pPr>
+            <w:r>
+              <w:rPr>
+                <w:sz w:val="24"/>
+                <w:szCs w:val="24"/>
+              </w:rPr>
+              <w:t xml:space="preserve">Ich muss die Logik hinter dem </w:t>
+            </w:r>
+            <w:proofErr w:type="spellStart"/>
+            <w:r>
+              <w:rPr>
+                <w:sz w:val="24"/>
+                <w:szCs w:val="24"/>
+              </w:rPr>
+              <w:t>Scoreboard</w:t>
+            </w:r>
+            <w:proofErr w:type="spellEnd"/>
+            <w:r>
+              <w:rPr>
+                <w:sz w:val="24"/>
+                <w:szCs w:val="24"/>
+              </w:rPr>
+              <w:t xml:space="preserve"> implementieren. </w:t>
+            </w:r>
+          </w:p>
+        </w:tc>
+      </w:tr>
+      <w:tr>
+        <w:tc>
+          <w:tcPr>
+            <w:cnfStyle w:val="001000000000" w:firstRow="0" w:lastRow="0" w:firstColumn="1" w:lastColumn="0" w:oddVBand="0" w:evenVBand="0" w:oddHBand="0" w:evenHBand="0" w:firstRowFirstColumn="0" w:firstRowLastColumn="0" w:lastRowFirstColumn="0" w:lastRowLastColumn="0"/>
+            <w:tcW w:w="2551" w:type="dxa"/>
+          </w:tcPr>
+          <w:p>
+            <w:pPr>
+              <w:rPr>
+                <w:sz w:val="24"/>
+                <w:szCs w:val="24"/>
+              </w:rPr>
+            </w:pPr>
+            <w:r>
+              <w:rPr>
+                <w:sz w:val="24"/>
+                <w:szCs w:val="24"/>
+              </w:rPr>
+              <w:t>17.12.2020</w:t>
+            </w:r>
+          </w:p>
+        </w:tc>
+        <w:tc>
+          <w:tcPr>
+            <w:tcW w:w="2894" w:type="dxa"/>
+          </w:tcPr>
+          <w:p>
+            <w:pPr>
+              <w:cnfStyle w:val="000000000000" w:firstRow="0" w:lastRow="0" w:firstColumn="0" w:lastColumn="0" w:oddVBand="0" w:evenVBand="0" w:oddHBand="0" w:evenHBand="0" w:firstRowFirstColumn="0" w:firstRowLastColumn="0" w:lastRowFirstColumn="0" w:lastRowLastColumn="0"/>
+              <w:rPr>
+                <w:sz w:val="24"/>
+                <w:szCs w:val="24"/>
+              </w:rPr>
+            </w:pPr>
+            <w:r>
+              <w:rPr>
+                <w:sz w:val="24"/>
+                <w:szCs w:val="24"/>
+              </w:rPr>
+              <w:t>Ich habe Spiel-dialoge sowie Resultat-Dialoge mit Sweetalert erstellt.</w:t>
+            </w:r>
+          </w:p>
+        </w:tc>
+        <w:tc>
+          <w:tcPr>
+            <w:tcW w:w="2802" w:type="dxa"/>
+          </w:tcPr>
+          <w:p>
+            <w:pPr>
+              <w:cnfStyle w:val="000000000000" w:firstRow="0" w:lastRow="0" w:firstColumn="0" w:lastColumn="0" w:oddVBand="0" w:evenVBand="0" w:oddHBand="0" w:evenHBand="0" w:firstRowFirstColumn="0" w:firstRowLastColumn="0" w:lastRowFirstColumn="0" w:lastRowLastColumn="0"/>
+              <w:rPr>
+                <w:sz w:val="24"/>
+                <w:szCs w:val="24"/>
+              </w:rPr>
+            </w:pPr>
+            <w:r>
+              <w:rPr>
+                <w:sz w:val="24"/>
+                <w:szCs w:val="24"/>
+              </w:rPr>
+              <w:t>Wie ich schöne Dialoge im Web darstellen kann (nicht mit «</w:t>
+            </w:r>
+            <w:r>
+              <w:rPr>
+                <w:sz w:val="24"/>
+                <w:szCs w:val="24"/>
+              </w:rPr>
+              <w:t>alert (</w:t>
+            </w:r>
+            <w:r>
+              <w:rPr>
+                <w:sz w:val="24"/>
+                <w:szCs w:val="24"/>
+              </w:rPr>
+              <w:t>)» Befehl)</w:t>
+            </w:r>
+          </w:p>
+        </w:tc>
+        <w:tc>
+          <w:tcPr>
+            <w:tcW w:w="3152" w:type="dxa"/>
+          </w:tcPr>
+          <w:p>
+            <w:pPr>
+              <w:cnfStyle w:val="000000000000" w:firstRow="0" w:lastRow="0" w:firstColumn="0" w:lastColumn="0" w:oddVBand="0" w:evenVBand="0" w:oddHBand="0" w:evenHBand="0" w:firstRowFirstColumn="0" w:firstRowLastColumn="0" w:lastRowFirstColumn="0" w:lastRowLastColumn="0"/>
+              <w:rPr>
+                <w:sz w:val="24"/>
+                <w:szCs w:val="24"/>
+              </w:rPr>
+            </w:pPr>
+            <w:r>
+              <w:rPr>
+                <w:sz w:val="24"/>
+                <w:szCs w:val="24"/>
+              </w:rPr>
+              <w:t>Ich habe lange gebraucht, um zu verstehen, wie ich das Modul richtig nutzen kann</w:t>
+            </w:r>
+          </w:p>
+        </w:tc>
+        <w:tc>
+          <w:tcPr>
+            <w:tcW w:w="2888" w:type="dxa"/>
+          </w:tcPr>
+          <w:p>
+            <w:pPr>
+              <w:cnfStyle w:val="000000000000" w:firstRow="0" w:lastRow="0" w:firstColumn="0" w:lastColumn="0" w:oddVBand="0" w:evenVBand="0" w:oddHBand="0" w:evenHBand="0" w:firstRowFirstColumn="0" w:firstRowLastColumn="0" w:lastRowFirstColumn="0" w:lastRowLastColumn="0"/>
+              <w:rPr>
+                <w:sz w:val="24"/>
+                <w:szCs w:val="24"/>
+              </w:rPr>
+            </w:pPr>
+            <w:r>
+              <w:rPr>
+                <w:sz w:val="24"/>
+                <w:szCs w:val="24"/>
+              </w:rPr>
+              <w:t>-</w:t>
+            </w:r>
+          </w:p>
+        </w:tc>
+      </w:tr>
+      <w:tr>
+        <w:trPr>
+          <w:cnfStyle w:val="000000100000" w:firstRow="0" w:lastRow="0" w:firstColumn="0" w:lastColumn="0" w:oddVBand="0" w:evenVBand="0" w:oddHBand="1" w:evenHBand="0" w:firstRowFirstColumn="0" w:firstRowLastColumn="0" w:lastRowFirstColumn="0" w:lastRowLastColumn="0"/>
+        </w:trPr>
+        <w:tc>
+          <w:tcPr>
+            <w:cnfStyle w:val="001000000000" w:firstRow="0" w:lastRow="0" w:firstColumn="1" w:lastColumn="0" w:oddVBand="0" w:evenVBand="0" w:oddHBand="0" w:evenHBand="0" w:firstRowFirstColumn="0" w:firstRowLastColumn="0" w:lastRowFirstColumn="0" w:lastRowLastColumn="0"/>
+            <w:tcW w:w="2551" w:type="dxa"/>
+          </w:tcPr>
+          <w:p>
+            <w:pPr>
+              <w:rPr>
+                <w:sz w:val="24"/>
+                <w:szCs w:val="24"/>
+              </w:rPr>
+            </w:pPr>
+            <w:r>
+              <w:rPr>
+                <w:sz w:val="24"/>
+                <w:szCs w:val="24"/>
+              </w:rPr>
+              <w:t>17.12.2020</w:t>
+            </w:r>
+          </w:p>
+        </w:tc>
+        <w:tc>
+          <w:tcPr>
+            <w:tcW w:w="2894" w:type="dxa"/>
+          </w:tcPr>
+          <w:p>
+            <w:pPr>
+              <w:cnfStyle w:val="000000100000" w:firstRow="0" w:lastRow="0" w:firstColumn="0" w:lastColumn="0" w:oddVBand="0" w:evenVBand="0" w:oddHBand="1" w:evenHBand="0" w:firstRowFirstColumn="0" w:firstRowLastColumn="0" w:lastRowFirstColumn="0" w:lastRowLastColumn="0"/>
+              <w:rPr>
+                <w:sz w:val="24"/>
+                <w:szCs w:val="24"/>
+              </w:rPr>
+            </w:pPr>
+            <w:r>
+              <w:rPr>
+                <w:sz w:val="24"/>
+                <w:szCs w:val="24"/>
+              </w:rPr>
+              <w:t xml:space="preserve">Ich habe die Logik für das </w:t>
+            </w:r>
+            <w:proofErr w:type="spellStart"/>
+            <w:r>
+              <w:rPr>
+                <w:sz w:val="24"/>
+                <w:szCs w:val="24"/>
+              </w:rPr>
+              <w:t>Scoreboard</w:t>
+            </w:r>
+            <w:proofErr w:type="spellEnd"/>
+            <w:r>
+              <w:rPr>
+                <w:sz w:val="24"/>
+                <w:szCs w:val="24"/>
+              </w:rPr>
+              <w:t xml:space="preserve"> und somit für die Logik im Spiel implementiert.</w:t>
+            </w:r>
+          </w:p>
+        </w:tc>
+        <w:tc>
+          <w:tcPr>
+            <w:tcW w:w="2802" w:type="dxa"/>
+          </w:tcPr>
+          <w:p>
+            <w:pPr>
+              <w:cnfStyle w:val="000000100000" w:firstRow="0" w:lastRow="0" w:firstColumn="0" w:lastColumn="0" w:oddVBand="0" w:evenVBand="0" w:oddHBand="1" w:evenHBand="0" w:firstRowFirstColumn="0" w:firstRowLastColumn="0" w:lastRowFirstColumn="0" w:lastRowLastColumn="0"/>
+              <w:rPr>
+                <w:sz w:val="24"/>
+                <w:szCs w:val="24"/>
+              </w:rPr>
+            </w:pPr>
+            <w:r>
+              <w:rPr>
+                <w:sz w:val="24"/>
+                <w:szCs w:val="24"/>
+              </w:rPr>
+              <w:t xml:space="preserve">Ich kann eine einfache Logik im </w:t>
+            </w:r>
+            <w:proofErr w:type="spellStart"/>
+            <w:r>
+              <w:rPr>
+                <w:sz w:val="24"/>
+                <w:szCs w:val="24"/>
+              </w:rPr>
+              <w:t>typescript</w:t>
+            </w:r>
+            <w:proofErr w:type="spellEnd"/>
+            <w:r>
+              <w:rPr>
+                <w:sz w:val="24"/>
+                <w:szCs w:val="24"/>
+              </w:rPr>
+              <w:t xml:space="preserve"> umsetzen. </w:t>
+            </w:r>
+          </w:p>
+        </w:tc>
+        <w:tc>
+          <w:tcPr>
+            <w:tcW w:w="3152" w:type="dxa"/>
+          </w:tcPr>
+          <w:p>
+            <w:pPr>
+              <w:cnfStyle w:val="000000100000" w:firstRow="0" w:lastRow="0" w:firstColumn="0" w:lastColumn="0" w:oddVBand="0" w:evenVBand="0" w:oddHBand="1" w:evenHBand="0" w:firstRowFirstColumn="0" w:firstRowLastColumn="0" w:lastRowFirstColumn="0" w:lastRowLastColumn="0"/>
+              <w:rPr>
+                <w:sz w:val="24"/>
+                <w:szCs w:val="24"/>
+              </w:rPr>
+            </w:pPr>
+            <w:r>
+              <w:rPr>
+                <w:sz w:val="24"/>
+                <w:szCs w:val="24"/>
+              </w:rPr>
+              <w:t xml:space="preserve">Das </w:t>
+            </w:r>
+            <w:proofErr w:type="spellStart"/>
+            <w:r>
+              <w:rPr>
+                <w:sz w:val="24"/>
+                <w:szCs w:val="24"/>
+              </w:rPr>
+              <w:t>Scoreboard</w:t>
+            </w:r>
+            <w:proofErr w:type="spellEnd"/>
+            <w:r>
+              <w:rPr>
+                <w:sz w:val="24"/>
+                <w:szCs w:val="24"/>
+              </w:rPr>
+              <w:t xml:space="preserve"> hat bei mir anfangs nicht aktualisiert. Es ignorierte teilweise eine Vielzahl an Runden.</w:t>
+            </w:r>
+          </w:p>
+        </w:tc>
+        <w:tc>
+          <w:tcPr>
+            <w:tcW w:w="2888" w:type="dxa"/>
+          </w:tcPr>
+          <w:p>
+            <w:pPr>
+              <w:cnfStyle w:val="000000100000" w:firstRow="0" w:lastRow="0" w:firstColumn="0" w:lastColumn="0" w:oddVBand="0" w:evenVBand="0" w:oddHBand="1" w:evenHBand="0" w:firstRowFirstColumn="0" w:firstRowLastColumn="0" w:lastRowFirstColumn="0" w:lastRowLastColumn="0"/>
+              <w:rPr>
+                <w:sz w:val="24"/>
+                <w:szCs w:val="24"/>
+              </w:rPr>
+            </w:pPr>
+            <w:r>
+              <w:rPr>
+                <w:sz w:val="24"/>
+                <w:szCs w:val="24"/>
+              </w:rPr>
+              <w:t>-</w:t>
+            </w:r>
+          </w:p>
+        </w:tc>
+      </w:tr>
+      <w:tr>
+        <w:tc>
+          <w:tcPr>
+            <w:cnfStyle w:val="001000000000" w:firstRow="0" w:lastRow="0" w:firstColumn="1" w:lastColumn="0" w:oddVBand="0" w:evenVBand="0" w:oddHBand="0" w:evenHBand="0" w:firstRowFirstColumn="0" w:firstRowLastColumn="0" w:lastRowFirstColumn="0" w:lastRowLastColumn="0"/>
+            <w:tcW w:w="2551" w:type="dxa"/>
+          </w:tcPr>
+          <w:p>
+            <w:pPr>
+              <w:rPr>
+                <w:sz w:val="24"/>
+                <w:szCs w:val="24"/>
+              </w:rPr>
+            </w:pPr>
+            <w:r>
+              <w:rPr>
+                <w:sz w:val="24"/>
+                <w:szCs w:val="24"/>
+              </w:rPr>
+              <w:t>20.12.2020</w:t>
+            </w:r>
+          </w:p>
+        </w:tc>
+        <w:tc>
+          <w:tcPr>
+            <w:tcW w:w="2894" w:type="dxa"/>
+          </w:tcPr>
+          <w:p>
+            <w:pPr>
+              <w:cnfStyle w:val="000000000000" w:firstRow="0" w:lastRow="0" w:firstColumn="0" w:lastColumn="0" w:oddVBand="0" w:evenVBand="0" w:oddHBand="0" w:evenHBand="0" w:firstRowFirstColumn="0" w:firstRowLastColumn="0" w:lastRowFirstColumn="0" w:lastRowLastColumn="0"/>
+              <w:rPr>
+                <w:sz w:val="24"/>
+                <w:szCs w:val="24"/>
+              </w:rPr>
+            </w:pPr>
+            <w:r>
+              <w:rPr>
+                <w:sz w:val="24"/>
+                <w:szCs w:val="24"/>
+              </w:rPr>
+              <w:t>Ich habe weiter an der Dokumentation gearbeitet.</w:t>
+            </w:r>
+          </w:p>
+        </w:tc>
+        <w:tc>
+          <w:tcPr>
+            <w:tcW w:w="2802" w:type="dxa"/>
+          </w:tcPr>
+          <w:p>
+            <w:pPr>
+              <w:cnfStyle w:val="000000000000" w:firstRow="0" w:lastRow="0" w:firstColumn="0" w:lastColumn="0" w:oddVBand="0" w:evenVBand="0" w:oddHBand="0" w:evenHBand="0" w:firstRowFirstColumn="0" w:firstRowLastColumn="0" w:lastRowFirstColumn="0" w:lastRowLastColumn="0"/>
+              <w:rPr>
+                <w:sz w:val="24"/>
+                <w:szCs w:val="24"/>
+              </w:rPr>
+            </w:pPr>
+          </w:p>
+        </w:tc>
+        <w:tc>
+          <w:tcPr>
+            <w:tcW w:w="3152" w:type="dxa"/>
+          </w:tcPr>
+          <w:p>
+            <w:pPr>
+              <w:cnfStyle w:val="000000000000" w:firstRow="0" w:lastRow="0" w:firstColumn="0" w:lastColumn="0" w:oddVBand="0" w:evenVBand="0" w:oddHBand="0" w:evenHBand="0" w:firstRowFirstColumn="0" w:firstRowLastColumn="0" w:lastRowFirstColumn="0" w:lastRowLastColumn="0"/>
+              <w:rPr>
+                <w:sz w:val="24"/>
+                <w:szCs w:val="24"/>
+              </w:rPr>
+            </w:pPr>
           </w:p>
         </w:tc>
         <w:tc>

</xml_diff>

<commit_message>
modified responsive design and updated Journal
</commit_message>
<xml_diff>
--- a/Arbeitsjournal.docx
+++ b/Arbeitsjournal.docx
@@ -90,6 +90,9 @@
         <w:pStyle w:val="Heading2"/>
       </w:pPr>
       <w:r>
+        <w:rPr>
+          <w:lang w:val="en-US"/>
+        </w:rPr>
         <w:tab/>
       </w:r>
       <w:r>
@@ -1932,6 +1935,7 @@
           <w:color w:val="000000" w:themeColor="text1"/>
           <w:sz w:val="26"/>
           <w:szCs w:val="26"/>
+          <w:highlight w:val="yellow"/>
         </w:rPr>
         <w:t>Typescript</w:t>
       </w:r>
@@ -1968,6 +1972,7 @@
           <w:color w:val="000000" w:themeColor="text1"/>
           <w:sz w:val="26"/>
           <w:szCs w:val="26"/>
+          <w:highlight w:val="yellow"/>
         </w:rPr>
         <w:t>refactoring</w:t>
       </w:r>
@@ -1987,7 +1992,16 @@
           <w:sz w:val="26"/>
           <w:szCs w:val="26"/>
         </w:rPr>
-        <w:t>commiten</w:t>
+        <w:t>c</w:t>
+      </w:r>
+      <w:r>
+        <w:rPr>
+          <w:color w:val="000000" w:themeColor="text1"/>
+          <w:sz w:val="26"/>
+          <w:szCs w:val="26"/>
+          <w:highlight w:val="yellow"/>
+        </w:rPr>
+        <w:t>ommiten</w:t>
       </w:r>
       <w:proofErr w:type="spellEnd"/>
       <w:r>
@@ -2121,6 +2135,33 @@
           <w:szCs w:val="26"/>
         </w:rPr>
       </w:pPr>
+      <w:r>
+        <w:rPr>
+          <w:color w:val="000000" w:themeColor="text1"/>
+          <w:sz w:val="26"/>
+          <w:szCs w:val="26"/>
+        </w:rPr>
+        <w:t xml:space="preserve">Ebenfalls habe ich eine Benutzer-Statistik eingebaut. Der Benutzer sieht unterhalb vom </w:t>
+      </w:r>
+      <w:proofErr w:type="spellStart"/>
+      <w:r>
+        <w:rPr>
+          <w:color w:val="000000" w:themeColor="text1"/>
+          <w:sz w:val="26"/>
+          <w:szCs w:val="26"/>
+          <w:highlight w:val="yellow"/>
+        </w:rPr>
+        <w:t>Scoreboard</w:t>
+      </w:r>
+      <w:proofErr w:type="spellEnd"/>
+      <w:r>
+        <w:rPr>
+          <w:color w:val="000000" w:themeColor="text1"/>
+          <w:sz w:val="26"/>
+          <w:szCs w:val="26"/>
+        </w:rPr>
+        <w:t>, seine jeweilige gewinn-Chance sowie auch seine Lieblingswahl der jeweiligen Session.</w:t>
+      </w:r>
     </w:p>
     <w:p>
       <w:pPr>
@@ -2139,21 +2180,13 @@
           <w:szCs w:val="26"/>
         </w:rPr>
       </w:pPr>
-      <w:r>
-        <w:rPr>
-          <w:color w:val="000000" w:themeColor="text1"/>
-          <w:sz w:val="26"/>
-          <w:szCs w:val="26"/>
-        </w:rPr>
-        <w:t>11.</w:t>
-      </w:r>
-      <w:r>
-        <w:rPr>
-          <w:color w:val="000000" w:themeColor="text1"/>
-          <w:sz w:val="26"/>
-          <w:szCs w:val="26"/>
-        </w:rPr>
-        <w:t>0 Quellenverzeichnis</w:t>
+    </w:p>
+    <w:p>
+      <w:pPr>
+        <w:pStyle w:val="Heading2"/>
+      </w:pPr>
+      <w:r>
+        <w:t>Quellenverzeichnis</w:t>
       </w:r>
     </w:p>
     <w:p>
@@ -2345,7 +2378,7 @@
     <w:p>
       <w:pPr>
         <w:rPr>
-          <w:color w:val="000000" w:themeColor="text1"/>
+          <w:rStyle w:val="Hyperlink"/>
           <w:sz w:val="26"/>
           <w:szCs w:val="26"/>
           <w:lang w:val="fr-CH"/>
@@ -2398,58 +2431,27 @@
           <w:docGrid w:linePitch="360"/>
         </w:sectPr>
       </w:pPr>
-      <w:r>
+    </w:p>
+    <w:p>
+      <w:pPr>
+        <w:jc w:val="center"/>
         <w:rPr>
           <w:b/>
           <w:bCs/>
           <w:sz w:val="50"/>
           <w:szCs w:val="50"/>
-          <w:lang w:val="fr-CH"/>
-        </w:rPr>
-        <w:br w:type="page"/>
-      </w:r>
-    </w:p>
-    <w:p>
-      <w:pPr>
+        </w:rPr>
+      </w:pPr>
+      <w:r>
         <w:rPr>
           <w:b/>
           <w:bCs/>
           <w:sz w:val="50"/>
           <w:szCs w:val="50"/>
-          <w:lang w:val="fr-CH"/>
-        </w:rPr>
-      </w:pPr>
-    </w:p>
-    <w:p>
-      <w:pPr>
-        <w:jc w:val="center"/>
-        <w:rPr>
-          <w:b/>
-          <w:bCs/>
-          <w:sz w:val="50"/>
-          <w:szCs w:val="50"/>
-        </w:rPr>
-      </w:pPr>
-      <w:r>
-        <w:rPr>
-          <w:b/>
-          <w:bCs/>
-          <w:sz w:val="50"/>
-          <w:szCs w:val="50"/>
-        </w:rPr>
+        </w:rPr>
+        <w:lastRenderedPageBreak/>
         <w:t>Arbeits-Journal</w:t>
       </w:r>
-    </w:p>
-    <w:p>
-      <w:pPr>
-        <w:jc w:val="center"/>
-        <w:rPr>
-          <w:b/>
-          <w:bCs/>
-          <w:sz w:val="50"/>
-          <w:szCs w:val="50"/>
-        </w:rPr>
-      </w:pPr>
     </w:p>
     <w:tbl>
       <w:tblPr>
@@ -2831,23 +2833,7 @@
                 <w:sz w:val="24"/>
                 <w:szCs w:val="24"/>
               </w:rPr>
-              <w:t xml:space="preserve"> doch gegen Bootstrap entschieden, da ich die App </w:t>
-            </w:r>
-            <w:proofErr w:type="spellStart"/>
-            <w:r>
-              <w:rPr>
-                <w:sz w:val="24"/>
-                <w:szCs w:val="24"/>
-              </w:rPr>
-              <w:t>Mobiele</w:t>
-            </w:r>
-            <w:proofErr w:type="spellEnd"/>
-            <w:r>
-              <w:rPr>
-                <w:sz w:val="24"/>
-                <w:szCs w:val="24"/>
-              </w:rPr>
-              <w:t>-User freundlich gestalten wollte. Nach einer Diskussion mit Arbeits-Kollegen, habe ich mich für eine Angular-</w:t>
+              <w:t xml:space="preserve"> doch gegen Bootstrap entschieden, da ich die App Mobile-User freundlich gestalten wollte. Nach einer Diskussion mit Arbeits-Kollegen, habe ich mich für eine Angular-</w:t>
             </w:r>
             <w:proofErr w:type="spellStart"/>
             <w:r>
@@ -3230,7 +3216,6 @@
                 <w:sz w:val="24"/>
                 <w:szCs w:val="24"/>
               </w:rPr>
-              <w:lastRenderedPageBreak/>
               <w:t>19.11.2020</w:t>
             </w:r>
           </w:p>
@@ -3254,6 +3239,7 @@
               </w:rPr>
               <w:t xml:space="preserve">Ich habe </w:t>
             </w:r>
+            <w:proofErr w:type="gramStart"/>
             <w:r>
               <w:rPr>
                 <w:sz w:val="24"/>
@@ -3261,7 +3247,6 @@
               </w:rPr>
               <w:t>das</w:t>
             </w:r>
-            <w:proofErr w:type="gramStart"/>
             <w:r>
               <w:rPr>
                 <w:sz w:val="24"/>
@@ -3269,23 +3254,16 @@
               </w:rPr>
               <w:t xml:space="preserve"> .</w:t>
             </w:r>
-            <w:r>
-              <w:rPr>
-                <w:sz w:val="24"/>
-                <w:szCs w:val="24"/>
-              </w:rPr>
-              <w:t>.</w:t>
-            </w:r>
             <w:proofErr w:type="spellStart"/>
+            <w:r>
+              <w:rPr>
+                <w:sz w:val="24"/>
+                <w:szCs w:val="24"/>
+              </w:rPr>
+              <w:t>yml</w:t>
+            </w:r>
+            <w:proofErr w:type="spellEnd"/>
             <w:proofErr w:type="gramEnd"/>
-            <w:r>
-              <w:rPr>
-                <w:sz w:val="24"/>
-                <w:szCs w:val="24"/>
-              </w:rPr>
-              <w:t>yml</w:t>
-            </w:r>
-            <w:proofErr w:type="spellEnd"/>
             <w:r>
               <w:rPr>
                 <w:sz w:val="24"/>
@@ -3565,6 +3543,7 @@
                 <w:sz w:val="24"/>
                 <w:szCs w:val="24"/>
               </w:rPr>
+              <w:lastRenderedPageBreak/>
               <w:t>26.11.2020</w:t>
             </w:r>
           </w:p>
@@ -4266,15 +4245,7 @@
                 <w:sz w:val="24"/>
                 <w:szCs w:val="24"/>
               </w:rPr>
-              <w:t xml:space="preserve">» nur jeweils auf eine </w:t>
-            </w:r>
-            <w:r>
-              <w:rPr>
-                <w:sz w:val="24"/>
-                <w:szCs w:val="24"/>
-              </w:rPr>
-              <w:lastRenderedPageBreak/>
-              <w:t xml:space="preserve">Seite </w:t>
+              <w:t xml:space="preserve">» nur jeweils auf eine Seite </w:t>
             </w:r>
             <w:r>
               <w:rPr>
@@ -4424,7 +4395,15 @@
                 <w:sz w:val="24"/>
                 <w:szCs w:val="24"/>
               </w:rPr>
-              <w:t>, wie ich es mir vorgestellt habe, erforderte viel CSS.</w:t>
+              <w:t xml:space="preserve">, wie ich es mir </w:t>
+            </w:r>
+            <w:r>
+              <w:rPr>
+                <w:sz w:val="24"/>
+                <w:szCs w:val="24"/>
+              </w:rPr>
+              <w:lastRenderedPageBreak/>
+              <w:t>vorgestellt habe, erforderte viel CSS.</w:t>
             </w:r>
           </w:p>
         </w:tc>
@@ -4445,6 +4424,7 @@
                 <w:sz w:val="24"/>
                 <w:szCs w:val="24"/>
               </w:rPr>
+              <w:lastRenderedPageBreak/>
               <w:t xml:space="preserve">Ich muss die Logik hinter dem </w:t>
             </w:r>
             <w:proofErr w:type="spellStart"/>
@@ -4786,6 +4766,268 @@
               </w:rPr>
               <w:t>Ich habe weiter an der Dokumentation gearbeitet.</w:t>
             </w:r>
+          </w:p>
+        </w:tc>
+        <w:tc>
+          <w:tcPr>
+            <w:tcW w:w="2802" w:type="dxa"/>
+          </w:tcPr>
+          <w:p>
+            <w:pPr>
+              <w:cnfStyle w:val="000000000000" w:firstRow="0" w:lastRow="0" w:firstColumn="0" w:lastColumn="0" w:oddVBand="0" w:evenVBand="0" w:oddHBand="0" w:evenHBand="0" w:firstRowFirstColumn="0" w:firstRowLastColumn="0" w:lastRowFirstColumn="0" w:lastRowLastColumn="0"/>
+              <w:rPr>
+                <w:sz w:val="24"/>
+                <w:szCs w:val="24"/>
+              </w:rPr>
+            </w:pPr>
+          </w:p>
+        </w:tc>
+        <w:tc>
+          <w:tcPr>
+            <w:tcW w:w="3152" w:type="dxa"/>
+          </w:tcPr>
+          <w:p>
+            <w:pPr>
+              <w:cnfStyle w:val="000000000000" w:firstRow="0" w:lastRow="0" w:firstColumn="0" w:lastColumn="0" w:oddVBand="0" w:evenVBand="0" w:oddHBand="0" w:evenHBand="0" w:firstRowFirstColumn="0" w:firstRowLastColumn="0" w:lastRowFirstColumn="0" w:lastRowLastColumn="0"/>
+              <w:rPr>
+                <w:sz w:val="24"/>
+                <w:szCs w:val="24"/>
+              </w:rPr>
+            </w:pPr>
+          </w:p>
+        </w:tc>
+        <w:tc>
+          <w:tcPr>
+            <w:tcW w:w="2888" w:type="dxa"/>
+          </w:tcPr>
+          <w:p>
+            <w:pPr>
+              <w:cnfStyle w:val="000000000000" w:firstRow="0" w:lastRow="0" w:firstColumn="0" w:lastColumn="0" w:oddVBand="0" w:evenVBand="0" w:oddHBand="0" w:evenHBand="0" w:firstRowFirstColumn="0" w:firstRowLastColumn="0" w:lastRowFirstColumn="0" w:lastRowLastColumn="0"/>
+              <w:rPr>
+                <w:sz w:val="24"/>
+                <w:szCs w:val="24"/>
+              </w:rPr>
+            </w:pPr>
+          </w:p>
+        </w:tc>
+      </w:tr>
+      <w:tr>
+        <w:trPr>
+          <w:cnfStyle w:val="000000100000" w:firstRow="0" w:lastRow="0" w:firstColumn="0" w:lastColumn="0" w:oddVBand="0" w:evenVBand="0" w:oddHBand="1" w:evenHBand="0" w:firstRowFirstColumn="0" w:firstRowLastColumn="0" w:lastRowFirstColumn="0" w:lastRowLastColumn="0"/>
+        </w:trPr>
+        <w:tc>
+          <w:tcPr>
+            <w:cnfStyle w:val="001000000000" w:firstRow="0" w:lastRow="0" w:firstColumn="1" w:lastColumn="0" w:oddVBand="0" w:evenVBand="0" w:oddHBand="0" w:evenHBand="0" w:firstRowFirstColumn="0" w:firstRowLastColumn="0" w:lastRowFirstColumn="0" w:lastRowLastColumn="0"/>
+            <w:tcW w:w="2551" w:type="dxa"/>
+          </w:tcPr>
+          <w:p>
+            <w:pPr>
+              <w:rPr>
+                <w:sz w:val="24"/>
+                <w:szCs w:val="24"/>
+              </w:rPr>
+            </w:pPr>
+            <w:r>
+              <w:rPr>
+                <w:sz w:val="24"/>
+                <w:szCs w:val="24"/>
+              </w:rPr>
+              <w:t>06.01.2020</w:t>
+            </w:r>
+          </w:p>
+        </w:tc>
+        <w:tc>
+          <w:tcPr>
+            <w:tcW w:w="2894" w:type="dxa"/>
+          </w:tcPr>
+          <w:p>
+            <w:pPr>
+              <w:cnfStyle w:val="000000100000" w:firstRow="0" w:lastRow="0" w:firstColumn="0" w:lastColumn="0" w:oddVBand="0" w:evenVBand="0" w:oddHBand="1" w:evenHBand="0" w:firstRowFirstColumn="0" w:firstRowLastColumn="0" w:lastRowFirstColumn="0" w:lastRowLastColumn="0"/>
+              <w:rPr>
+                <w:sz w:val="24"/>
+                <w:szCs w:val="24"/>
+              </w:rPr>
+            </w:pPr>
+            <w:r>
+              <w:rPr>
+                <w:sz w:val="24"/>
+                <w:szCs w:val="24"/>
+              </w:rPr>
+              <w:t>Ich habe die Statistik (Gewinnchance und Lieblingswahl) implementiert.</w:t>
+            </w:r>
+          </w:p>
+        </w:tc>
+        <w:tc>
+          <w:tcPr>
+            <w:tcW w:w="2802" w:type="dxa"/>
+          </w:tcPr>
+          <w:p>
+            <w:pPr>
+              <w:cnfStyle w:val="000000100000" w:firstRow="0" w:lastRow="0" w:firstColumn="0" w:lastColumn="0" w:oddVBand="0" w:evenVBand="0" w:oddHBand="1" w:evenHBand="0" w:firstRowFirstColumn="0" w:firstRowLastColumn="0" w:lastRowFirstColumn="0" w:lastRowLastColumn="0"/>
+              <w:rPr>
+                <w:sz w:val="24"/>
+                <w:szCs w:val="24"/>
+              </w:rPr>
+            </w:pPr>
+            <w:r>
+              <w:rPr>
+                <w:sz w:val="24"/>
+                <w:szCs w:val="24"/>
+              </w:rPr>
+              <w:t xml:space="preserve">Ich kann die </w:t>
+            </w:r>
+            <w:proofErr w:type="spellStart"/>
+            <w:r>
+              <w:rPr>
+                <w:sz w:val="24"/>
+                <w:szCs w:val="24"/>
+              </w:rPr>
+              <w:t>percentage</w:t>
+            </w:r>
+            <w:proofErr w:type="spellEnd"/>
+            <w:r>
+              <w:rPr>
+                <w:sz w:val="24"/>
+                <w:szCs w:val="24"/>
+              </w:rPr>
+              <w:t>-pipe vom Angular anwenden.</w:t>
+            </w:r>
+            <w:r>
+              <w:rPr>
+                <w:sz w:val="24"/>
+                <w:szCs w:val="24"/>
+              </w:rPr>
+              <w:br/>
+              <w:t>Ich kann eine Mathematische Formel erstellen.</w:t>
+            </w:r>
+          </w:p>
+        </w:tc>
+        <w:tc>
+          <w:tcPr>
+            <w:tcW w:w="3152" w:type="dxa"/>
+          </w:tcPr>
+          <w:p>
+            <w:pPr>
+              <w:cnfStyle w:val="000000100000" w:firstRow="0" w:lastRow="0" w:firstColumn="0" w:lastColumn="0" w:oddVBand="0" w:evenVBand="0" w:oddHBand="1" w:evenHBand="0" w:firstRowFirstColumn="0" w:firstRowLastColumn="0" w:lastRowFirstColumn="0" w:lastRowLastColumn="0"/>
+              <w:rPr>
+                <w:sz w:val="24"/>
+                <w:szCs w:val="24"/>
+              </w:rPr>
+            </w:pPr>
+            <w:r>
+              <w:rPr>
+                <w:sz w:val="24"/>
+                <w:szCs w:val="24"/>
+              </w:rPr>
+              <w:t xml:space="preserve">Anfangs hatte ich als Gewinnchance oft das </w:t>
+            </w:r>
+            <w:proofErr w:type="spellStart"/>
+            <w:r>
+              <w:rPr>
+                <w:sz w:val="24"/>
+                <w:szCs w:val="24"/>
+              </w:rPr>
+              <w:t>Ergebniss</w:t>
+            </w:r>
+            <w:proofErr w:type="spellEnd"/>
+            <w:r>
+              <w:rPr>
+                <w:sz w:val="24"/>
+                <w:szCs w:val="24"/>
+              </w:rPr>
+              <w:t>: «</w:t>
+            </w:r>
+            <w:proofErr w:type="spellStart"/>
+            <w:r>
+              <w:rPr>
+                <w:sz w:val="24"/>
+                <w:szCs w:val="24"/>
+              </w:rPr>
+              <w:t>infinity</w:t>
+            </w:r>
+            <w:proofErr w:type="spellEnd"/>
+            <w:r>
+              <w:rPr>
+                <w:sz w:val="24"/>
+                <w:szCs w:val="24"/>
+              </w:rPr>
+              <w:t>».</w:t>
+            </w:r>
+            <w:r>
+              <w:rPr>
+                <w:sz w:val="24"/>
+                <w:szCs w:val="24"/>
+              </w:rPr>
+              <w:br/>
+              <w:t xml:space="preserve">Nach langem </w:t>
+            </w:r>
+            <w:proofErr w:type="spellStart"/>
+            <w:r>
+              <w:rPr>
+                <w:sz w:val="24"/>
+                <w:szCs w:val="24"/>
+              </w:rPr>
+              <w:t>Debugen</w:t>
+            </w:r>
+            <w:proofErr w:type="spellEnd"/>
+            <w:r>
+              <w:rPr>
+                <w:sz w:val="24"/>
+                <w:szCs w:val="24"/>
+              </w:rPr>
+              <w:t>, habe ich festgestellt, dass wenn der Benutzer die erste Runde verliert, es nach meiner Formel nicht aufgeht, da ich sonst durch 0-teile.</w:t>
+            </w:r>
+          </w:p>
+        </w:tc>
+        <w:tc>
+          <w:tcPr>
+            <w:tcW w:w="2888" w:type="dxa"/>
+          </w:tcPr>
+          <w:p>
+            <w:pPr>
+              <w:cnfStyle w:val="000000100000" w:firstRow="0" w:lastRow="0" w:firstColumn="0" w:lastColumn="0" w:oddVBand="0" w:evenVBand="0" w:oddHBand="1" w:evenHBand="0" w:firstRowFirstColumn="0" w:firstRowLastColumn="0" w:lastRowFirstColumn="0" w:lastRowLastColumn="0"/>
+              <w:rPr>
+                <w:sz w:val="24"/>
+                <w:szCs w:val="24"/>
+              </w:rPr>
+            </w:pPr>
+            <w:r>
+              <w:rPr>
+                <w:sz w:val="24"/>
+                <w:szCs w:val="24"/>
+              </w:rPr>
+              <w:t>Ich muss die Statistik für die Lieblingswahl öfters testen. Es ist noch nicht ausreichend getestet worden.</w:t>
+            </w:r>
+          </w:p>
+        </w:tc>
+      </w:tr>
+      <w:tr>
+        <w:tc>
+          <w:tcPr>
+            <w:cnfStyle w:val="001000000000" w:firstRow="0" w:lastRow="0" w:firstColumn="1" w:lastColumn="0" w:oddVBand="0" w:evenVBand="0" w:oddHBand="0" w:evenHBand="0" w:firstRowFirstColumn="0" w:firstRowLastColumn="0" w:lastRowFirstColumn="0" w:lastRowLastColumn="0"/>
+            <w:tcW w:w="2551" w:type="dxa"/>
+          </w:tcPr>
+          <w:p>
+            <w:pPr>
+              <w:rPr>
+                <w:sz w:val="24"/>
+                <w:szCs w:val="24"/>
+              </w:rPr>
+            </w:pPr>
+          </w:p>
+        </w:tc>
+        <w:tc>
+          <w:tcPr>
+            <w:tcW w:w="2894" w:type="dxa"/>
+          </w:tcPr>
+          <w:p>
+            <w:pPr>
+              <w:cnfStyle w:val="000000000000" w:firstRow="0" w:lastRow="0" w:firstColumn="0" w:lastColumn="0" w:oddVBand="0" w:evenVBand="0" w:oddHBand="0" w:evenHBand="0" w:firstRowFirstColumn="0" w:firstRowLastColumn="0" w:lastRowFirstColumn="0" w:lastRowLastColumn="0"/>
+              <w:rPr>
+                <w:sz w:val="24"/>
+                <w:szCs w:val="24"/>
+              </w:rPr>
+            </w:pPr>
           </w:p>
         </w:tc>
         <w:tc>

</xml_diff>